<commit_message>
Submit 1st draft of the report
</commit_message>
<xml_diff>
--- a/TUNI.COMP.CE.400/product/Exercise_Returns/1.0/Exercise09/COMP.CE.400_Ex09_report.docx
+++ b/TUNI.COMP.CE.400/product/Exercise_Returns/1.0/Exercise09/COMP.CE.400_Ex09_report.docx
@@ -1,6 +1,6 @@
 
 <file path=word/document.xml><?xml version="1.0" encoding="utf-8"?>
-<w:document xmlns:wpc="http://schemas.microsoft.com/office/word/2010/wordprocessingCanvas" xmlns:cx="http://schemas.microsoft.com/office/drawing/2014/chartex" xmlns:cx1="http://schemas.microsoft.com/office/drawing/2015/9/8/chartex" xmlns:cx2="http://schemas.microsoft.com/office/drawing/2015/10/21/chartex" xmlns:cx3="http://schemas.microsoft.com/office/drawing/2016/5/9/chartex" xmlns:cx4="http://schemas.microsoft.com/office/drawing/2016/5/10/chartex" xmlns:cx5="http://schemas.microsoft.com/office/drawing/2016/5/11/chartex" xmlns:cx6="http://schemas.microsoft.com/office/drawing/2016/5/12/chartex" xmlns:cx7="http://schemas.microsoft.com/office/drawing/2016/5/13/chartex" xmlns:cx8="http://schemas.microsoft.com/office/drawing/2016/5/14/chartex" xmlns:mc="http://schemas.openxmlformats.org/markup-compatibility/2006" xmlns:aink="http://schemas.microsoft.com/office/drawing/2016/ink" xmlns:am3d="http://schemas.microsoft.com/office/drawing/2017/model3d" xmlns:o="urn:schemas-microsoft-com:office:office" xmlns:r="http://schemas.openxmlformats.org/officeDocument/2006/relationships" xmlns:m="http://schemas.openxmlformats.org/officeDocument/2006/math" xmlns:v="urn:schemas-microsoft-com:vml" xmlns:wp14="http://schemas.microsoft.com/office/word/2010/wordprocessingDrawing" xmlns:wp="http://schemas.openxmlformats.org/drawingml/2006/wordprocessingDrawing" xmlns:w10="urn:schemas-microsoft-com:office:word" xmlns:w="http://schemas.openxmlformats.org/wordprocessingml/2006/main" xmlns:w14="http://schemas.microsoft.com/office/word/2010/wordml" xmlns:w15="http://schemas.microsoft.com/office/word/2012/wordml" xmlns:w16cid="http://schemas.microsoft.com/office/word/2016/wordml/cid" xmlns:w16se="http://schemas.microsoft.com/office/word/2015/wordml/symex" xmlns:wpg="http://schemas.microsoft.com/office/word/2010/wordprocessingGroup" xmlns:wpi="http://schemas.microsoft.com/office/word/2010/wordprocessingInk" xmlns:wne="http://schemas.microsoft.com/office/word/2006/wordml" xmlns:wps="http://schemas.microsoft.com/office/word/2010/wordprocessingShape" mc:Ignorable="w14 w15 w16se w16cid wp14">
+<w:document xmlns:wpc="http://schemas.microsoft.com/office/word/2010/wordprocessingCanvas" xmlns:cx="http://schemas.microsoft.com/office/drawing/2014/chartex" xmlns:cx1="http://schemas.microsoft.com/office/drawing/2015/9/8/chartex" xmlns:cx2="http://schemas.microsoft.com/office/drawing/2015/10/21/chartex" xmlns:cx3="http://schemas.microsoft.com/office/drawing/2016/5/9/chartex" xmlns:cx4="http://schemas.microsoft.com/office/drawing/2016/5/10/chartex" xmlns:cx5="http://schemas.microsoft.com/office/drawing/2016/5/11/chartex" xmlns:cx6="http://schemas.microsoft.com/office/drawing/2016/5/12/chartex" xmlns:cx7="http://schemas.microsoft.com/office/drawing/2016/5/13/chartex" xmlns:cx8="http://schemas.microsoft.com/office/drawing/2016/5/14/chartex" xmlns:mc="http://schemas.openxmlformats.org/markup-compatibility/2006" xmlns:aink="http://schemas.microsoft.com/office/drawing/2016/ink" xmlns:am3d="http://schemas.microsoft.com/office/drawing/2017/model3d" xmlns:o="urn:schemas-microsoft-com:office:office" xmlns:r="http://schemas.openxmlformats.org/officeDocument/2006/relationships" xmlns:m="http://schemas.openxmlformats.org/officeDocument/2006/math" xmlns:v="urn:schemas-microsoft-com:vml" xmlns:wp14="http://schemas.microsoft.com/office/word/2010/wordprocessingDrawing" xmlns:wp="http://schemas.openxmlformats.org/drawingml/2006/wordprocessingDrawing" xmlns:w10="urn:schemas-microsoft-com:office:word" xmlns:w="http://schemas.openxmlformats.org/wordprocessingml/2006/main" xmlns:w14="http://schemas.microsoft.com/office/word/2010/wordml" xmlns:w15="http://schemas.microsoft.com/office/word/2012/wordml" xmlns:w16cex="http://schemas.microsoft.com/office/word/2018/wordml/cex" xmlns:w16cid="http://schemas.microsoft.com/office/word/2016/wordml/cid" xmlns:w16="http://schemas.microsoft.com/office/word/2018/wordml" xmlns:w16sdtdh="http://schemas.microsoft.com/office/word/2020/wordml/sdtdatahash" xmlns:w16se="http://schemas.microsoft.com/office/word/2015/wordml/symex" xmlns:wpg="http://schemas.microsoft.com/office/word/2010/wordprocessingGroup" xmlns:wpi="http://schemas.microsoft.com/office/word/2010/wordprocessingInk" xmlns:wne="http://schemas.microsoft.com/office/word/2006/wordml" xmlns:wps="http://schemas.microsoft.com/office/word/2010/wordprocessingShape" mc:Ignorable="w14 w15 w16se w16cid w16 w16cex w16sdtdh wp14">
   <w:body>
     <w:p>
       <w:pPr>
@@ -12,6 +12,7 @@
           <w:lang w:val="en-US"/>
         </w:rPr>
       </w:pPr>
+      <w:bookmarkStart w:id="0" w:name="_Hlk70031457"/>
       <w:r>
         <w:rPr>
           <w:rFonts w:ascii="Arial" w:hAnsi="Arial" w:cs="Arial"/>
@@ -41,8 +42,6 @@
           <w:lang w:val="en-US"/>
         </w:rPr>
       </w:pPr>
-      <w:bookmarkStart w:id="0" w:name="_GoBack"/>
-      <w:bookmarkEnd w:id="0"/>
       <w:r>
         <w:rPr>
           <w:rFonts w:ascii="Arial" w:hAnsi="Arial" w:cs="Arial"/>
@@ -101,7 +100,16 @@
           <w:szCs w:val="44"/>
           <w:lang w:val="en-US"/>
         </w:rPr>
-        <w:t>Group XX</w:t>
+        <w:t xml:space="preserve">Group </w:t>
+      </w:r>
+      <w:r>
+        <w:rPr>
+          <w:rFonts w:ascii="Arial" w:hAnsi="Arial" w:cs="Arial"/>
+          <w:sz w:val="44"/>
+          <w:szCs w:val="44"/>
+          <w:lang w:val="en-US"/>
+        </w:rPr>
+        <w:t>05</w:t>
       </w:r>
     </w:p>
     <w:p>
@@ -180,17 +188,27 @@
           <w:lang w:val="en-US"/>
         </w:rPr>
       </w:pPr>
-    </w:p>
-    <w:p>
-      <w:pPr>
-        <w:jc w:val="center"/>
+      <w:r>
         <w:rPr>
           <w:rFonts w:ascii="Arial" w:hAnsi="Arial" w:cs="Arial"/>
           <w:sz w:val="28"/>
           <w:szCs w:val="28"/>
           <w:lang w:val="en-US"/>
         </w:rPr>
-      </w:pPr>
+        <w:t xml:space="preserve">Trinh Gia Huy – H290290 – </w:t>
+      </w:r>
+      <w:hyperlink r:id="rId6" w:history="1">
+        <w:r>
+          <w:rPr>
+            <w:rStyle w:val="Hyperlink"/>
+            <w:rFonts w:ascii="Arial" w:hAnsi="Arial" w:cs="Arial"/>
+            <w:sz w:val="28"/>
+            <w:szCs w:val="28"/>
+            <w:lang w:val="en-US"/>
+          </w:rPr>
+          <w:t>giahuy.trinh@tuni.fi</w:t>
+        </w:r>
+      </w:hyperlink>
     </w:p>
     <w:p>
       <w:pPr>
@@ -202,39 +220,35 @@
           <w:lang w:val="en-US"/>
         </w:rPr>
       </w:pPr>
-    </w:p>
-    <w:p>
-      <w:pPr>
-        <w:jc w:val="center"/>
+      <w:r>
         <w:rPr>
           <w:rFonts w:ascii="Arial" w:hAnsi="Arial" w:cs="Arial"/>
           <w:sz w:val="28"/>
           <w:szCs w:val="28"/>
           <w:lang w:val="en-US"/>
         </w:rPr>
-      </w:pPr>
-    </w:p>
-    <w:p>
-      <w:pPr>
-        <w:jc w:val="center"/>
+        <w:t xml:space="preserve">Phan Vu </w:t>
+      </w:r>
+      <w:proofErr w:type="spellStart"/>
+      <w:r>
         <w:rPr>
           <w:rFonts w:ascii="Arial" w:hAnsi="Arial" w:cs="Arial"/>
           <w:sz w:val="28"/>
           <w:szCs w:val="28"/>
           <w:lang w:val="en-US"/>
         </w:rPr>
-      </w:pPr>
-    </w:p>
-    <w:p>
-      <w:pPr>
-        <w:jc w:val="center"/>
+        <w:t>Thien</w:t>
+      </w:r>
+      <w:proofErr w:type="spellEnd"/>
+      <w:r>
         <w:rPr>
           <w:rFonts w:ascii="Arial" w:hAnsi="Arial" w:cs="Arial"/>
           <w:sz w:val="28"/>
           <w:szCs w:val="28"/>
           <w:lang w:val="en-US"/>
         </w:rPr>
-      </w:pPr>
+        <w:t xml:space="preserve"> Quang - - quang.phan@tuni.fi</w:t>
+      </w:r>
     </w:p>
     <w:p>
       <w:pPr>
@@ -282,6 +296,7 @@
     </w:p>
     <w:p>
       <w:pPr>
+        <w:jc w:val="center"/>
         <w:rPr>
           <w:rFonts w:ascii="Arial" w:hAnsi="Arial" w:cs="Arial"/>
           <w:sz w:val="28"/>
@@ -289,25 +304,28 @@
           <w:lang w:val="en-US"/>
         </w:rPr>
       </w:pPr>
-      <w:r>
+    </w:p>
+    <w:p>
+      <w:pPr>
+        <w:jc w:val="center"/>
         <w:rPr>
           <w:rFonts w:ascii="Arial" w:hAnsi="Arial" w:cs="Arial"/>
           <w:sz w:val="28"/>
           <w:szCs w:val="28"/>
           <w:lang w:val="en-US"/>
         </w:rPr>
-        <w:lastRenderedPageBreak/>
-        <w:t>Gro</w:t>
-      </w:r>
-      <w:r>
+      </w:pPr>
+    </w:p>
+    <w:p>
+      <w:pPr>
+        <w:jc w:val="center"/>
         <w:rPr>
           <w:rFonts w:ascii="Arial" w:hAnsi="Arial" w:cs="Arial"/>
           <w:sz w:val="28"/>
           <w:szCs w:val="28"/>
           <w:lang w:val="en-US"/>
         </w:rPr>
-        <w:t>up member 1 name, student number, e-mail address</w:t>
-      </w:r>
+      </w:pPr>
     </w:p>
     <w:p>
       <w:pPr>
@@ -318,23 +336,129 @@
           <w:lang w:val="en-US"/>
         </w:rPr>
       </w:pPr>
-      <w:r>
-        <w:rPr>
-          <w:rFonts w:ascii="Arial" w:hAnsi="Arial" w:cs="Arial"/>
-          <w:sz w:val="28"/>
-          <w:szCs w:val="28"/>
-          <w:lang w:val="en-US"/>
-        </w:rPr>
-        <w:t>Gro</w:t>
-      </w:r>
-      <w:r>
-        <w:rPr>
-          <w:rFonts w:ascii="Arial" w:hAnsi="Arial" w:cs="Arial"/>
-          <w:sz w:val="28"/>
-          <w:szCs w:val="28"/>
-          <w:lang w:val="en-US"/>
-        </w:rPr>
-        <w:t>up member 2 name, student number, e-mail address</w:t>
+    </w:p>
+    <w:p>
+      <w:pPr>
+        <w:pStyle w:val="Heading1"/>
+        <w:rPr>
+          <w:lang w:val="en-US"/>
+        </w:rPr>
+      </w:pPr>
+      <w:r>
+        <w:rPr>
+          <w:lang w:val="en-US"/>
+        </w:rPr>
+        <w:lastRenderedPageBreak/>
+        <w:t>Overview of the System</w:t>
+      </w:r>
+    </w:p>
+    <w:p>
+      <w:pPr>
+        <w:rPr>
+          <w:lang w:val="en-US"/>
+        </w:rPr>
+      </w:pPr>
+      <w:r>
+        <w:rPr>
+          <w:lang w:val="en-US"/>
+        </w:rPr>
+        <w:t xml:space="preserve">Describe here what kind of system you implemented in the exercise project. What does it do and what are its main parts and features? Focus only on the implementation on the FPGA board, not the design process, like </w:t>
+      </w:r>
+      <w:proofErr w:type="spellStart"/>
+      <w:r>
+        <w:rPr>
+          <w:lang w:val="en-US"/>
+        </w:rPr>
+        <w:t>SystemC</w:t>
+      </w:r>
+      <w:proofErr w:type="spellEnd"/>
+      <w:r>
+        <w:rPr>
+          <w:lang w:val="en-US"/>
+        </w:rPr>
+        <w:t xml:space="preserve"> simulations. You may illustrate the description with an </w:t>
+      </w:r>
+      <w:proofErr w:type="gramStart"/>
+      <w:r>
+        <w:rPr>
+          <w:lang w:val="en-US"/>
+        </w:rPr>
+        <w:t>image, if</w:t>
+      </w:r>
+      <w:proofErr w:type="gramEnd"/>
+      <w:r>
+        <w:rPr>
+          <w:lang w:val="en-US"/>
+        </w:rPr>
+        <w:t xml:space="preserve"> you wish.</w:t>
+      </w:r>
+    </w:p>
+    <w:p>
+      <w:pPr>
+        <w:pStyle w:val="Heading2"/>
+        <w:rPr>
+          <w:lang w:val="en-US"/>
+        </w:rPr>
+      </w:pPr>
+      <w:r>
+        <w:rPr>
+          <w:lang w:val="en-US"/>
+        </w:rPr>
+        <w:t>Hardware</w:t>
+      </w:r>
+    </w:p>
+    <w:p>
+      <w:pPr>
+        <w:rPr>
+          <w:lang w:val="en-US"/>
+        </w:rPr>
+      </w:pPr>
+      <w:r>
+        <w:rPr>
+          <w:lang w:val="en-US"/>
+        </w:rPr>
+        <w:t xml:space="preserve">Describe here the hardware components of the system. </w:t>
+      </w:r>
+      <w:proofErr w:type="gramStart"/>
+      <w:r>
+        <w:rPr>
+          <w:lang w:val="en-US"/>
+        </w:rPr>
+        <w:t>Obviously</w:t>
+      </w:r>
+      <w:proofErr w:type="gramEnd"/>
+      <w:r>
+        <w:rPr>
+          <w:lang w:val="en-US"/>
+        </w:rPr>
+        <w:t xml:space="preserve"> this includes the FPGA board, its add-ons and the PC, but more importantly you should describe what resources (processors, FPGAs, memories, HW accelerators, buses etc. if any) are used on the FPGA board and how they communicate with each other.</w:t>
+      </w:r>
+    </w:p>
+    <w:p>
+      <w:pPr>
+        <w:pStyle w:val="Heading2"/>
+        <w:rPr>
+          <w:lang w:val="en-US"/>
+        </w:rPr>
+      </w:pPr>
+      <w:r>
+        <w:rPr>
+          <w:lang w:val="en-US"/>
+        </w:rPr>
+        <w:t>Software</w:t>
+      </w:r>
+    </w:p>
+    <w:p>
+      <w:pPr>
+        <w:rPr>
+          <w:lang w:val="en-US"/>
+        </w:rPr>
+      </w:pPr>
+      <w:r>
+        <w:rPr>
+          <w:lang w:val="en-US"/>
+        </w:rPr>
+        <w:t>What software modules are used by the system and what is the purpose of each one? This includes programs and processes that are running when the system is on. How are they mapped on the hardware resources and how do they communicate with each other?</w:t>
       </w:r>
     </w:p>
     <w:p>
@@ -352,26 +476,1685 @@
         <w:rPr>
           <w:lang w:val="en-US"/>
         </w:rPr>
-        <w:t>Overview of the System</w:t>
-      </w:r>
-    </w:p>
-    <w:p>
-      <w:pPr>
-        <w:rPr>
-          <w:lang w:val="en-US"/>
-        </w:rPr>
-      </w:pPr>
-      <w:r>
-        <w:rPr>
-          <w:lang w:val="en-US"/>
-        </w:rPr>
-        <w:t xml:space="preserve">Describe here what kind of system you implemented in the exercise project. What does it do and what </w:t>
-      </w:r>
-      <w:r>
-        <w:rPr>
-          <w:lang w:val="en-US"/>
-        </w:rPr>
-        <w:t>are its main parts and features?</w:t>
+        <w:t>Summary of the Exercises</w:t>
+      </w:r>
+    </w:p>
+    <w:p>
+      <w:pPr>
+        <w:rPr>
+          <w:lang w:val="en-US"/>
+        </w:rPr>
+      </w:pPr>
+      <w:r>
+        <w:rPr>
+          <w:lang w:val="en-US"/>
+        </w:rPr>
+        <w:t xml:space="preserve">Write here a short summary of what you did in each of the individual exercises. Emphasize the big picture: what was the purpose of the exercise, what tools you used and what you did with them, and what was </w:t>
+      </w:r>
+      <w:proofErr w:type="gramStart"/>
+      <w:r>
+        <w:rPr>
+          <w:lang w:val="en-US"/>
+        </w:rPr>
+        <w:t>the end result</w:t>
+      </w:r>
+      <w:proofErr w:type="gramEnd"/>
+      <w:r>
+        <w:rPr>
+          <w:lang w:val="en-US"/>
+        </w:rPr>
+        <w:t>. A couple of paragraphs per exercise is sufficient.</w:t>
+      </w:r>
+      <w:r>
+        <w:rPr>
+          <w:lang w:val="en-US"/>
+        </w:rPr>
+        <w:t xml:space="preserve"> The purpose of this section is to ensure that you have a good general picture of the exercise </w:t>
+      </w:r>
+      <w:proofErr w:type="gramStart"/>
+      <w:r>
+        <w:rPr>
+          <w:lang w:val="en-US"/>
+        </w:rPr>
+        <w:t>project as a whole</w:t>
+      </w:r>
+      <w:proofErr w:type="gramEnd"/>
+      <w:r>
+        <w:rPr>
+          <w:lang w:val="en-US"/>
+        </w:rPr>
+        <w:t>.</w:t>
+      </w:r>
+    </w:p>
+    <w:p>
+      <w:pPr>
+        <w:pStyle w:val="Heading2"/>
+        <w:rPr>
+          <w:lang w:val="en-US"/>
+        </w:rPr>
+      </w:pPr>
+      <w:r>
+        <w:rPr>
+          <w:lang w:val="en-US"/>
+        </w:rPr>
+        <w:t>Exercise 1</w:t>
+      </w:r>
+    </w:p>
+    <w:p>
+      <w:pPr>
+        <w:rPr>
+          <w:lang w:val="en-US"/>
+        </w:rPr>
+      </w:pPr>
+      <w:r>
+        <w:rPr>
+          <w:lang w:val="en-US"/>
+        </w:rPr>
+        <w:t xml:space="preserve">The main objective of exercise 1 is introducing us to new tools and basic knowledges of system design such as profiling </w:t>
+      </w:r>
+      <w:proofErr w:type="spellStart"/>
+      <w:r>
+        <w:rPr>
+          <w:lang w:val="en-US"/>
+        </w:rPr>
+        <w:t>Kvazaar</w:t>
+      </w:r>
+      <w:proofErr w:type="spellEnd"/>
+      <w:r>
+        <w:rPr>
+          <w:lang w:val="en-US"/>
+        </w:rPr>
+        <w:t xml:space="preserve"> performance with </w:t>
+      </w:r>
+      <w:proofErr w:type="spellStart"/>
+      <w:r>
+        <w:rPr>
+          <w:lang w:val="en-US"/>
+        </w:rPr>
+        <w:t>gprof</w:t>
+      </w:r>
+      <w:proofErr w:type="spellEnd"/>
+      <w:r>
+        <w:rPr>
+          <w:lang w:val="en-US"/>
+        </w:rPr>
+        <w:t xml:space="preserve"> profiling and encoding HEVC video. The tool, which is Kactus2, is used to generate </w:t>
+      </w:r>
+      <w:proofErr w:type="spellStart"/>
+      <w:r>
+        <w:rPr>
+          <w:lang w:val="en-US"/>
+        </w:rPr>
+        <w:t>Makefile</w:t>
+      </w:r>
+      <w:proofErr w:type="spellEnd"/>
+      <w:r>
+        <w:rPr>
+          <w:lang w:val="en-US"/>
+        </w:rPr>
+        <w:t xml:space="preserve"> for </w:t>
+      </w:r>
+      <w:proofErr w:type="spellStart"/>
+      <w:r>
+        <w:rPr>
+          <w:lang w:val="en-US"/>
+        </w:rPr>
+        <w:t>Kvazaar</w:t>
+      </w:r>
+      <w:proofErr w:type="spellEnd"/>
+      <w:r>
+        <w:rPr>
+          <w:lang w:val="en-US"/>
+        </w:rPr>
+        <w:t xml:space="preserve"> compiling, configure different </w:t>
+      </w:r>
+      <w:proofErr w:type="spellStart"/>
+      <w:r>
+        <w:rPr>
+          <w:lang w:val="en-US"/>
+        </w:rPr>
+        <w:t>Kvazaar</w:t>
+      </w:r>
+      <w:proofErr w:type="spellEnd"/>
+      <w:r>
+        <w:rPr>
+          <w:lang w:val="en-US"/>
+        </w:rPr>
+        <w:t xml:space="preserve"> system (</w:t>
+      </w:r>
+      <w:proofErr w:type="spellStart"/>
+      <w:r>
+        <w:rPr>
+          <w:lang w:val="en-US"/>
+        </w:rPr>
+        <w:t>i.e</w:t>
+      </w:r>
+      <w:proofErr w:type="spellEnd"/>
+      <w:r>
+        <w:rPr>
+          <w:lang w:val="en-US"/>
+        </w:rPr>
+        <w:t xml:space="preserve">: PC-system, </w:t>
+      </w:r>
+      <w:proofErr w:type="spellStart"/>
+      <w:r>
+        <w:rPr>
+          <w:lang w:val="en-US"/>
+        </w:rPr>
+        <w:t>Veek</w:t>
+      </w:r>
+      <w:proofErr w:type="spellEnd"/>
+      <w:r>
+        <w:rPr>
+          <w:lang w:val="en-US"/>
+        </w:rPr>
+        <w:t>-system, …</w:t>
+      </w:r>
+      <w:proofErr w:type="gramStart"/>
+      <w:r>
+        <w:rPr>
+          <w:lang w:val="en-US"/>
+        </w:rPr>
+        <w:t>) ,</w:t>
+      </w:r>
+      <w:proofErr w:type="gramEnd"/>
+      <w:r>
+        <w:rPr>
+          <w:lang w:val="en-US"/>
+        </w:rPr>
+        <w:t xml:space="preserve"> integrate and reuse the Intellectual Properties(IP) in order to increase the hardware development productivity. At first, we would configure the library and prepare some video input for encode. Next step, we would compile and run the </w:t>
+      </w:r>
+      <w:proofErr w:type="spellStart"/>
+      <w:r>
+        <w:rPr>
+          <w:lang w:val="en-US"/>
+        </w:rPr>
+        <w:t>Kvazaar</w:t>
+      </w:r>
+      <w:proofErr w:type="spellEnd"/>
+      <w:r>
+        <w:rPr>
+          <w:lang w:val="en-US"/>
+        </w:rPr>
+        <w:t xml:space="preserve"> using pre-made script encode_run.sh. The output encoding video result will be logged into external files for data parse. By analyzing these log files with different quantization value QP and running profiling build to create </w:t>
+      </w:r>
+      <w:proofErr w:type="gramStart"/>
+      <w:r>
+        <w:rPr>
+          <w:lang w:val="en-US"/>
+        </w:rPr>
+        <w:t xml:space="preserve">the  </w:t>
+      </w:r>
+      <w:proofErr w:type="spellStart"/>
+      <w:r>
+        <w:rPr>
+          <w:lang w:val="en-US"/>
+        </w:rPr>
+        <w:t>gmon.out</w:t>
+      </w:r>
+      <w:proofErr w:type="spellEnd"/>
+      <w:proofErr w:type="gramEnd"/>
+      <w:r>
+        <w:rPr>
+          <w:lang w:val="en-US"/>
+        </w:rPr>
+        <w:t xml:space="preserve">  output file, we could make some conclusions on encoded frames per second(FPS), the effect of decreasing/increasing quantization value, and average PSNR in both profiling and non-profiling build run. In addition, the generated file from profile_image.sh script would provide us with the illustrating profiling image which we could summarize the executing time used within as well as the time used for recursion of each functions in percentage.</w:t>
+      </w:r>
+    </w:p>
+    <w:p>
+      <w:pPr>
+        <w:pStyle w:val="Heading2"/>
+        <w:rPr>
+          <w:lang w:val="en-US"/>
+        </w:rPr>
+      </w:pPr>
+      <w:r>
+        <w:rPr>
+          <w:lang w:val="en-US"/>
+        </w:rPr>
+        <w:t>Exercise 2</w:t>
+      </w:r>
+    </w:p>
+    <w:p>
+      <w:pPr>
+        <w:rPr>
+          <w:lang w:val="en-US"/>
+        </w:rPr>
+      </w:pPr>
+      <w:r>
+        <w:rPr>
+          <w:lang w:val="en-US"/>
+        </w:rPr>
+        <w:t xml:space="preserve">The main purpose of this exercise is to get us familiar with </w:t>
+      </w:r>
+      <w:proofErr w:type="spellStart"/>
+      <w:r>
+        <w:rPr>
+          <w:lang w:val="en-US"/>
+        </w:rPr>
+        <w:t>SystemC</w:t>
+      </w:r>
+      <w:proofErr w:type="spellEnd"/>
+      <w:r>
+        <w:rPr>
+          <w:lang w:val="en-US"/>
+        </w:rPr>
+        <w:t xml:space="preserve"> modeling, </w:t>
+      </w:r>
+      <w:proofErr w:type="gramStart"/>
+      <w:r>
+        <w:rPr>
+          <w:lang w:val="en-US"/>
+        </w:rPr>
+        <w:t>simulating</w:t>
+      </w:r>
+      <w:proofErr w:type="gramEnd"/>
+      <w:r>
+        <w:rPr>
+          <w:lang w:val="en-US"/>
+        </w:rPr>
+        <w:t xml:space="preserve"> and visualizing using </w:t>
+      </w:r>
+      <w:proofErr w:type="spellStart"/>
+      <w:r>
+        <w:rPr>
+          <w:lang w:val="en-US"/>
+        </w:rPr>
+        <w:t>GTKWave</w:t>
+      </w:r>
+      <w:proofErr w:type="spellEnd"/>
+      <w:r>
+        <w:rPr>
+          <w:lang w:val="en-US"/>
+        </w:rPr>
+        <w:t xml:space="preserve">. At the very beginning, we start checking the functionality of </w:t>
+      </w:r>
+      <w:proofErr w:type="spellStart"/>
+      <w:r>
+        <w:rPr>
+          <w:lang w:val="en-US"/>
+        </w:rPr>
+        <w:t>SystemC</w:t>
+      </w:r>
+      <w:proofErr w:type="spellEnd"/>
+      <w:r>
+        <w:rPr>
+          <w:lang w:val="en-US"/>
+        </w:rPr>
+        <w:t xml:space="preserve"> library by running the Hello World example. Next, we would have to run and examine the PC-application by dividing it into the inter-communication </w:t>
+      </w:r>
+      <w:proofErr w:type="spellStart"/>
+      <w:r>
+        <w:rPr>
+          <w:lang w:val="en-US"/>
+        </w:rPr>
+        <w:t>SystemC</w:t>
+      </w:r>
+      <w:proofErr w:type="spellEnd"/>
+      <w:r>
+        <w:rPr>
+          <w:lang w:val="en-US"/>
+        </w:rPr>
+        <w:t xml:space="preserve"> process and add timing to the model. To be precisely, we start verifying application’s functionality using pre-made synchronized testbench by check the difference between the input and output. Since the purpose of the app is to </w:t>
+      </w:r>
+      <w:r>
+        <w:rPr>
+          <w:lang w:val="en-US"/>
+        </w:rPr>
+        <w:lastRenderedPageBreak/>
+        <w:t xml:space="preserve">receive, permutates, encrypts the input with a key and undo all these processes, the output must be indifferent compared to its input. Compiling the system requires a make file from Kactus2 as well. Next, we would have to implement the decrypting processing (process 3 and 4) based on stub code </w:t>
+      </w:r>
+      <w:r>
+        <w:rPr>
+          <w:lang w:val="en-US"/>
+        </w:rPr>
+        <w:drawing>
+          <wp:anchor distT="0" distB="0" distL="114300" distR="114300" simplePos="0" relativeHeight="251655680" behindDoc="0" locked="0" layoutInCell="1" allowOverlap="1" wp14:anchorId="22286D21" wp14:editId="03EF49DB">
+            <wp:simplePos x="0" y="0"/>
+            <wp:positionH relativeFrom="column">
+              <wp:posOffset>1333500</wp:posOffset>
+            </wp:positionH>
+            <wp:positionV relativeFrom="paragraph">
+              <wp:posOffset>1086485</wp:posOffset>
+            </wp:positionV>
+            <wp:extent cx="3200400" cy="1628140"/>
+            <wp:effectExtent l="0" t="0" r="0" b="0"/>
+            <wp:wrapTopAndBottom/>
+            <wp:docPr id="1" name="Picture 1"/>
+            <wp:cNvGraphicFramePr>
+              <a:graphicFrameLocks xmlns:a="http://schemas.openxmlformats.org/drawingml/2006/main" noChangeAspect="1"/>
+            </wp:cNvGraphicFramePr>
+            <a:graphic xmlns:a="http://schemas.openxmlformats.org/drawingml/2006/main">
+              <a:graphicData uri="http://schemas.openxmlformats.org/drawingml/2006/picture">
+                <pic:pic xmlns:pic="http://schemas.openxmlformats.org/drawingml/2006/picture">
+                  <pic:nvPicPr>
+                    <pic:cNvPr id="1" name=""/>
+                    <pic:cNvPicPr/>
+                  </pic:nvPicPr>
+                  <pic:blipFill>
+                    <a:blip r:embed="rId7">
+                      <a:extLst>
+                        <a:ext uri="{28A0092B-C50C-407E-A947-70E740481C1C}">
+                          <a14:useLocalDpi xmlns:a14="http://schemas.microsoft.com/office/drawing/2010/main" val="0"/>
+                        </a:ext>
+                      </a:extLst>
+                    </a:blip>
+                    <a:stretch>
+                      <a:fillRect/>
+                    </a:stretch>
+                  </pic:blipFill>
+                  <pic:spPr>
+                    <a:xfrm>
+                      <a:off x="0" y="0"/>
+                      <a:ext cx="3200400" cy="1628140"/>
+                    </a:xfrm>
+                    <a:prstGeom prst="rect">
+                      <a:avLst/>
+                    </a:prstGeom>
+                  </pic:spPr>
+                </pic:pic>
+              </a:graphicData>
+            </a:graphic>
+          </wp:anchor>
+        </w:drawing>
+      </w:r>
+      <w:r>
+        <w:rPr>
+          <w:lang w:val="en-US"/>
+        </w:rPr>
+        <w:t>for encrypting process (process 1 and 2) as image below.</w:t>
+      </w:r>
+    </w:p>
+    <w:p>
+      <w:pPr>
+        <w:keepNext/>
+        <w:jc w:val="center"/>
+        <w:rPr>
+          <w:lang w:val="en-US"/>
+        </w:rPr>
+      </w:pPr>
+    </w:p>
+    <w:p>
+      <w:pPr>
+        <w:pStyle w:val="Caption"/>
+        <w:jc w:val="center"/>
+        <w:rPr>
+          <w:lang w:val="en-US"/>
+        </w:rPr>
+      </w:pPr>
+      <w:r>
+        <w:rPr>
+          <w:b/>
+          <w:bCs/>
+          <w:lang w:val="en-US"/>
+        </w:rPr>
+        <w:t xml:space="preserve">Figure </w:t>
+      </w:r>
+      <w:r>
+        <w:rPr>
+          <w:b/>
+          <w:bCs/>
+        </w:rPr>
+        <w:fldChar w:fldCharType="begin"/>
+      </w:r>
+      <w:r>
+        <w:rPr>
+          <w:b/>
+          <w:bCs/>
+          <w:lang w:val="en-US"/>
+        </w:rPr>
+        <w:instrText xml:space="preserve"> SEQ Figure \* ARABIC </w:instrText>
+      </w:r>
+      <w:r>
+        <w:rPr>
+          <w:b/>
+          <w:bCs/>
+        </w:rPr>
+        <w:fldChar w:fldCharType="separate"/>
+      </w:r>
+      <w:r>
+        <w:rPr>
+          <w:b/>
+          <w:bCs/>
+          <w:noProof/>
+          <w:lang w:val="en-US"/>
+        </w:rPr>
+        <w:t>1</w:t>
+      </w:r>
+      <w:r>
+        <w:rPr>
+          <w:b/>
+          <w:bCs/>
+        </w:rPr>
+        <w:fldChar w:fldCharType="end"/>
+      </w:r>
+      <w:r>
+        <w:rPr>
+          <w:lang w:val="en-US"/>
+        </w:rPr>
+        <w:t>: The app process</w:t>
+      </w:r>
+    </w:p>
+    <w:p>
+      <w:pPr>
+        <w:rPr>
+          <w:lang w:val="en-US"/>
+        </w:rPr>
+      </w:pPr>
+      <w:r>
+        <w:rPr>
+          <w:lang w:val="en-US"/>
+        </w:rPr>
+        <w:t xml:space="preserve">The channel 1 and 2 will be modeled as FIFO to implement the communication between process 1-2 and process 3-4, while data polled for meta data can be accessed via shared memory v1. </w:t>
+      </w:r>
+      <w:r>
+        <w:rPr>
+          <w:lang w:val="en-US"/>
+        </w:rPr>
+        <w:t xml:space="preserve">The </w:t>
+      </w:r>
+      <w:proofErr w:type="spellStart"/>
+      <w:r>
+        <w:rPr>
+          <w:lang w:val="en-US"/>
+        </w:rPr>
+        <w:t>GTKWave</w:t>
+      </w:r>
+      <w:proofErr w:type="spellEnd"/>
+      <w:r>
+        <w:rPr>
+          <w:lang w:val="en-US"/>
+        </w:rPr>
+        <w:t xml:space="preserve"> software </w:t>
+      </w:r>
+      <w:r>
+        <w:rPr>
+          <w:lang w:val="en-US"/>
+        </w:rPr>
+        <w:t>simulate the application by generating waveform of signals. Next task is to optimize the overall application performance by interchanging the CPU between process 1 and 4 and change the bus interface of all 4 process from I2C to AMBA. The bonus task********</w:t>
+      </w:r>
+    </w:p>
+    <w:p>
+      <w:pPr>
+        <w:pStyle w:val="Heading2"/>
+        <w:rPr>
+          <w:lang w:val="en-US"/>
+        </w:rPr>
+      </w:pPr>
+      <w:r>
+        <w:rPr>
+          <w:lang w:val="en-US"/>
+        </w:rPr>
+        <w:t>Exercise 3</w:t>
+      </w:r>
+    </w:p>
+    <w:p>
+      <w:pPr>
+        <w:rPr>
+          <w:lang w:val="en-US"/>
+        </w:rPr>
+      </w:pPr>
+      <w:r>
+        <w:rPr>
+          <w:lang w:val="en-US"/>
+        </w:rPr>
+        <w:t>This exercise comprises 3 parts, which are implementing the inter-process communication of the previous application (</w:t>
+      </w:r>
+      <w:proofErr w:type="spellStart"/>
+      <w:r>
+        <w:rPr>
+          <w:lang w:val="en-US"/>
+        </w:rPr>
+        <w:t>CrypterSimApp</w:t>
+      </w:r>
+      <w:proofErr w:type="spellEnd"/>
+      <w:r>
+        <w:rPr>
+          <w:lang w:val="en-US"/>
+        </w:rPr>
+        <w:t xml:space="preserve">) using TLM Socket, some system call (read/write) used as interface between the encoder and hardware accelerator and accelerating the system performance. The socket transfer between modules at transaction level modeling would be more complex compared to previous exercise which is FIFO. To be precise, in socket transfer, the process 1 would be master (initiator) while the process 2 acts as slave (target). Besides, the data which is passed in this payload must be C++ data type and memory reservation should be </w:t>
+      </w:r>
+      <w:proofErr w:type="gramStart"/>
+      <w:r>
+        <w:rPr>
+          <w:lang w:val="en-US"/>
+        </w:rPr>
+        <w:t>taken into account</w:t>
+      </w:r>
+      <w:proofErr w:type="gramEnd"/>
+      <w:r>
+        <w:rPr>
+          <w:lang w:val="en-US"/>
+        </w:rPr>
+        <w:t xml:space="preserve">. The encoder would run on user space while accelerator calculate the prediction on FPGA. The function </w:t>
+      </w:r>
+      <w:proofErr w:type="gramStart"/>
+      <w:r>
+        <w:rPr>
+          <w:lang w:val="en-US"/>
+        </w:rPr>
+        <w:t>read(</w:t>
+      </w:r>
+      <w:proofErr w:type="gramEnd"/>
+      <w:r>
+        <w:rPr>
+          <w:lang w:val="en-US"/>
+        </w:rPr>
+        <w:t xml:space="preserve">) and write() will read and write to the correct chosen based address where transferred data are saved when implement </w:t>
+      </w:r>
+      <w:proofErr w:type="spellStart"/>
+      <w:r>
+        <w:rPr>
+          <w:lang w:val="en-US"/>
+        </w:rPr>
+        <w:t>b_transport</w:t>
+      </w:r>
+      <w:proofErr w:type="spellEnd"/>
+      <w:r>
+        <w:rPr>
+          <w:lang w:val="en-US"/>
+        </w:rPr>
+        <w:t xml:space="preserve">() function. To handle event, the </w:t>
+      </w:r>
+      <w:proofErr w:type="gramStart"/>
+      <w:r>
+        <w:rPr>
+          <w:lang w:val="en-US"/>
+        </w:rPr>
+        <w:t>read(</w:t>
+      </w:r>
+      <w:proofErr w:type="gramEnd"/>
+      <w:r>
+        <w:rPr>
+          <w:lang w:val="en-US"/>
+        </w:rPr>
+        <w:t xml:space="preserve">) function has to wait for interrupt request from accelerator when data is ready. The average PSNR result that yield from running the system using script with same previous QP value should be same with previous exercise. In addition, the bonus task require us to optimize the performance of </w:t>
+      </w:r>
+      <w:proofErr w:type="spellStart"/>
+      <w:r>
+        <w:rPr>
+          <w:lang w:val="en-US"/>
+        </w:rPr>
+        <w:t>Kvazaar</w:t>
+      </w:r>
+      <w:proofErr w:type="spellEnd"/>
+      <w:r>
+        <w:rPr>
+          <w:lang w:val="en-US"/>
+        </w:rPr>
+        <w:t xml:space="preserve"> intra prediction by dividing the function </w:t>
+      </w:r>
+      <w:proofErr w:type="spellStart"/>
+      <w:r>
+        <w:rPr>
+          <w:lang w:val="en-US"/>
+        </w:rPr>
+        <w:t>intra_get_</w:t>
+      </w:r>
+      <w:proofErr w:type="gramStart"/>
+      <w:r>
+        <w:rPr>
+          <w:lang w:val="en-US"/>
+        </w:rPr>
+        <w:t>angular</w:t>
+      </w:r>
+      <w:proofErr w:type="spellEnd"/>
+      <w:r>
+        <w:rPr>
+          <w:lang w:val="en-US"/>
+        </w:rPr>
+        <w:t>(</w:t>
+      </w:r>
+      <w:proofErr w:type="gramEnd"/>
+      <w:r>
+        <w:rPr>
+          <w:lang w:val="en-US"/>
+        </w:rPr>
+        <w:t xml:space="preserve">) and its </w:t>
+      </w:r>
+      <w:proofErr w:type="spellStart"/>
+      <w:r>
+        <w:rPr>
+          <w:lang w:val="en-US"/>
+        </w:rPr>
+        <w:t>SystemC</w:t>
+      </w:r>
+      <w:proofErr w:type="spellEnd"/>
+      <w:r>
+        <w:rPr>
+          <w:lang w:val="en-US"/>
+        </w:rPr>
+        <w:t xml:space="preserve"> thread for parallelism run. </w:t>
+      </w:r>
+    </w:p>
+    <w:p>
+      <w:pPr>
+        <w:pStyle w:val="Heading2"/>
+        <w:rPr>
+          <w:lang w:val="en-US"/>
+        </w:rPr>
+      </w:pPr>
+      <w:r>
+        <w:rPr>
+          <w:lang w:val="en-US"/>
+        </w:rPr>
+        <w:t>Exercise 4</w:t>
+      </w:r>
+    </w:p>
+    <w:p>
+      <w:pPr>
+        <w:rPr>
+          <w:lang w:val="en-US"/>
+        </w:rPr>
+      </w:pPr>
+      <w:r>
+        <w:rPr>
+          <w:lang w:val="en-US"/>
+        </w:rPr>
+        <w:t xml:space="preserve">The main objective of this exercise is to introduce to interfacing with FPGA from Hardware Processor System (HPS) by controlling led with button and get familiar with Quartus Project and </w:t>
+      </w:r>
+      <w:proofErr w:type="spellStart"/>
+      <w:r>
+        <w:rPr>
+          <w:lang w:val="en-US"/>
+        </w:rPr>
+        <w:t>Qsys</w:t>
+      </w:r>
+      <w:proofErr w:type="spellEnd"/>
+      <w:r>
+        <w:rPr>
+          <w:lang w:val="en-US"/>
+        </w:rPr>
+        <w:t xml:space="preserve">. </w:t>
+      </w:r>
+      <w:proofErr w:type="spellStart"/>
+      <w:r>
+        <w:rPr>
+          <w:lang w:val="en-US"/>
+        </w:rPr>
+        <w:t>Qsys</w:t>
+      </w:r>
+      <w:proofErr w:type="spellEnd"/>
+      <w:r>
+        <w:rPr>
+          <w:lang w:val="en-US"/>
+        </w:rPr>
+        <w:t xml:space="preserve"> is the bus design tool that integrated with Quartus Prime software which allow connection to Altera Avalon bus and provide bridges to HPS via AXI bus. At very beginning, we can add FPGA components into premade soc system design using </w:t>
+      </w:r>
+      <w:proofErr w:type="spellStart"/>
+      <w:r>
+        <w:rPr>
+          <w:lang w:val="en-US"/>
+        </w:rPr>
+        <w:t>Qsys</w:t>
+      </w:r>
+      <w:proofErr w:type="spellEnd"/>
+      <w:r>
+        <w:rPr>
+          <w:lang w:val="en-US"/>
+        </w:rPr>
+        <w:t xml:space="preserve"> tool. In more detail, in library we add 2 parallel </w:t>
+      </w:r>
+      <w:r>
+        <w:rPr>
+          <w:lang w:val="en-US"/>
+        </w:rPr>
+        <w:lastRenderedPageBreak/>
+        <w:t xml:space="preserve">input/output components (PIO) for led and button with their clock, reset and ports connected to HPS ports. The s1 port (acted as slave) will be connect to h2f_lw_axi_master of HPS via </w:t>
+      </w:r>
+      <w:proofErr w:type="gramStart"/>
+      <w:r>
+        <w:rPr>
+          <w:lang w:val="en-US"/>
+        </w:rPr>
+        <w:t>light-weight</w:t>
+      </w:r>
+      <w:proofErr w:type="gramEnd"/>
+      <w:r>
+        <w:rPr>
+          <w:lang w:val="en-US"/>
+        </w:rPr>
+        <w:t xml:space="preserve"> AXI bus and base addresses can be set. Next, we would generate </w:t>
+      </w:r>
+      <w:proofErr w:type="spellStart"/>
+      <w:r>
+        <w:rPr>
+          <w:lang w:val="en-US"/>
+        </w:rPr>
+        <w:t>Qsys</w:t>
+      </w:r>
+      <w:proofErr w:type="spellEnd"/>
+      <w:r>
+        <w:rPr>
+          <w:lang w:val="en-US"/>
+        </w:rPr>
+        <w:t xml:space="preserve"> and compile the Quartus project into raw binary file (.</w:t>
+      </w:r>
+      <w:proofErr w:type="spellStart"/>
+      <w:r>
+        <w:rPr>
+          <w:lang w:val="en-US"/>
+        </w:rPr>
+        <w:t>rbf</w:t>
+      </w:r>
+      <w:proofErr w:type="spellEnd"/>
+      <w:r>
+        <w:rPr>
+          <w:lang w:val="en-US"/>
+        </w:rPr>
+        <w:t xml:space="preserve">) which will be uploaded into board. On the other hand, we need to implement and test the blinking software on virtual machine and transfer to the board as well. The function </w:t>
+      </w:r>
+      <w:proofErr w:type="spellStart"/>
+      <w:r>
+        <w:rPr>
+          <w:lang w:val="en-US"/>
+        </w:rPr>
+        <w:t>read_</w:t>
+      </w:r>
+      <w:proofErr w:type="gramStart"/>
+      <w:r>
+        <w:rPr>
+          <w:lang w:val="en-US"/>
+        </w:rPr>
+        <w:t>btn</w:t>
+      </w:r>
+      <w:proofErr w:type="spellEnd"/>
+      <w:r>
+        <w:rPr>
+          <w:lang w:val="en-US"/>
+        </w:rPr>
+        <w:t>(</w:t>
+      </w:r>
+      <w:proofErr w:type="gramEnd"/>
+      <w:r>
+        <w:rPr>
+          <w:lang w:val="en-US"/>
+        </w:rPr>
+        <w:t xml:space="preserve">) from </w:t>
+      </w:r>
+      <w:proofErr w:type="spellStart"/>
+      <w:r>
+        <w:rPr>
+          <w:lang w:val="en-US"/>
+        </w:rPr>
+        <w:t>BlinkerApp.c</w:t>
+      </w:r>
+      <w:proofErr w:type="spellEnd"/>
+      <w:r>
+        <w:rPr>
+          <w:lang w:val="en-US"/>
+        </w:rPr>
+        <w:t xml:space="preserve"> will read the button’s input value and </w:t>
+      </w:r>
+      <w:proofErr w:type="spellStart"/>
+      <w:r>
+        <w:rPr>
+          <w:lang w:val="en-US"/>
+        </w:rPr>
+        <w:t>set_led</w:t>
+      </w:r>
+      <w:proofErr w:type="spellEnd"/>
+      <w:r>
+        <w:rPr>
+          <w:lang w:val="en-US"/>
+        </w:rPr>
+        <w:t xml:space="preserve">() function will write it into the led for displaying. Since physical memory cannot be directly access the software, it should be mapped to virtual memory with correct regions. In addition, we use Kactus2 to configure the ARM cortex, generate and compile </w:t>
+      </w:r>
+      <w:proofErr w:type="spellStart"/>
+      <w:r>
+        <w:rPr>
+          <w:lang w:val="en-US"/>
+        </w:rPr>
+        <w:t>Makefile</w:t>
+      </w:r>
+      <w:proofErr w:type="spellEnd"/>
+      <w:r>
+        <w:rPr>
+          <w:lang w:val="en-US"/>
+        </w:rPr>
+        <w:t xml:space="preserve"> for the system. Since BlinkerApp_0 file will not be executed on VM due to lack of binary file, we would have to transfer and run the executing file on the board. The led should be displayed when we push either the button or both simultaneously.</w:t>
+      </w:r>
+    </w:p>
+    <w:p>
+      <w:pPr>
+        <w:pStyle w:val="Heading2"/>
+        <w:rPr>
+          <w:lang w:val="en-US"/>
+        </w:rPr>
+      </w:pPr>
+      <w:r>
+        <w:rPr>
+          <w:lang w:val="en-US"/>
+        </w:rPr>
+        <w:t>Exercise 5</w:t>
+      </w:r>
+    </w:p>
+    <w:p>
+      <w:pPr>
+        <w:rPr>
+          <w:rFonts w:cstheme="minorHAnsi"/>
+          <w:color w:val="333333"/>
+          <w:shd w:val="clear" w:color="auto" w:fill="FFFFFF"/>
+          <w:lang w:val="en-US"/>
+        </w:rPr>
+      </w:pPr>
+      <w:r>
+        <w:rPr>
+          <w:rFonts w:cstheme="minorHAnsi"/>
+          <w:noProof/>
+        </w:rPr>
+        <w:drawing>
+          <wp:anchor distT="0" distB="0" distL="114300" distR="114300" simplePos="0" relativeHeight="251661824" behindDoc="0" locked="0" layoutInCell="1" allowOverlap="1" wp14:anchorId="0DF11940" wp14:editId="756252AF">
+            <wp:simplePos x="0" y="0"/>
+            <wp:positionH relativeFrom="margin">
+              <wp:posOffset>891540</wp:posOffset>
+            </wp:positionH>
+            <wp:positionV relativeFrom="paragraph">
+              <wp:posOffset>1958340</wp:posOffset>
+            </wp:positionV>
+            <wp:extent cx="4393565" cy="3345180"/>
+            <wp:effectExtent l="0" t="0" r="6985" b="7620"/>
+            <wp:wrapTopAndBottom/>
+            <wp:docPr id="3" name="Picture 3"/>
+            <wp:cNvGraphicFramePr>
+              <a:graphicFrameLocks xmlns:a="http://schemas.openxmlformats.org/drawingml/2006/main" noChangeAspect="1"/>
+            </wp:cNvGraphicFramePr>
+            <a:graphic xmlns:a="http://schemas.openxmlformats.org/drawingml/2006/main">
+              <a:graphicData uri="http://schemas.openxmlformats.org/drawingml/2006/picture">
+                <pic:pic xmlns:pic="http://schemas.openxmlformats.org/drawingml/2006/picture">
+                  <pic:nvPicPr>
+                    <pic:cNvPr id="0" name="Picture 1"/>
+                    <pic:cNvPicPr>
+                      <a:picLocks noChangeAspect="1" noChangeArrowheads="1"/>
+                    </pic:cNvPicPr>
+                  </pic:nvPicPr>
+                  <pic:blipFill>
+                    <a:blip r:embed="rId8">
+                      <a:extLst>
+                        <a:ext uri="{28A0092B-C50C-407E-A947-70E740481C1C}">
+                          <a14:useLocalDpi xmlns:a14="http://schemas.microsoft.com/office/drawing/2010/main" val="0"/>
+                        </a:ext>
+                      </a:extLst>
+                    </a:blip>
+                    <a:srcRect/>
+                    <a:stretch>
+                      <a:fillRect/>
+                    </a:stretch>
+                  </pic:blipFill>
+                  <pic:spPr bwMode="auto">
+                    <a:xfrm>
+                      <a:off x="0" y="0"/>
+                      <a:ext cx="4393565" cy="3345180"/>
+                    </a:xfrm>
+                    <a:prstGeom prst="rect">
+                      <a:avLst/>
+                    </a:prstGeom>
+                    <a:noFill/>
+                  </pic:spPr>
+                </pic:pic>
+              </a:graphicData>
+            </a:graphic>
+            <wp14:sizeRelH relativeFrom="margin">
+              <wp14:pctWidth>0</wp14:pctWidth>
+            </wp14:sizeRelH>
+            <wp14:sizeRelV relativeFrom="margin">
+              <wp14:pctHeight>0</wp14:pctHeight>
+            </wp14:sizeRelV>
+          </wp:anchor>
+        </w:drawing>
+      </w:r>
+      <w:r>
+        <w:rPr>
+          <w:rFonts w:cstheme="minorHAnsi"/>
+          <w:noProof/>
+        </w:rPr>
+        <mc:AlternateContent>
+          <mc:Choice Requires="wps">
+            <w:drawing>
+              <wp:anchor distT="0" distB="0" distL="114300" distR="114300" simplePos="0" relativeHeight="251658752" behindDoc="0" locked="0" layoutInCell="1" allowOverlap="1" wp14:anchorId="580B0ABE" wp14:editId="3AA80EF0">
+                <wp:simplePos x="0" y="0"/>
+                <wp:positionH relativeFrom="margin">
+                  <wp:posOffset>461010</wp:posOffset>
+                </wp:positionH>
+                <wp:positionV relativeFrom="paragraph">
+                  <wp:posOffset>5324475</wp:posOffset>
+                </wp:positionV>
+                <wp:extent cx="5052060" cy="276225"/>
+                <wp:effectExtent l="0" t="0" r="0" b="0"/>
+                <wp:wrapTopAndBottom/>
+                <wp:docPr id="2" name="Text Box 2"/>
+                <wp:cNvGraphicFramePr/>
+                <a:graphic xmlns:a="http://schemas.openxmlformats.org/drawingml/2006/main">
+                  <a:graphicData uri="http://schemas.microsoft.com/office/word/2010/wordprocessingShape">
+                    <wps:wsp>
+                      <wps:cNvSpPr txBox="1"/>
+                      <wps:spPr>
+                        <a:xfrm>
+                          <a:off x="0" y="0"/>
+                          <a:ext cx="5052060" cy="266700"/>
+                        </a:xfrm>
+                        <a:prstGeom prst="rect">
+                          <a:avLst/>
+                        </a:prstGeom>
+                        <a:solidFill>
+                          <a:prstClr val="white"/>
+                        </a:solidFill>
+                        <a:ln>
+                          <a:noFill/>
+                        </a:ln>
+                      </wps:spPr>
+                      <wps:txbx>
+                        <w:txbxContent>
+                          <w:p>
+                            <w:pPr>
+                              <w:pStyle w:val="Caption"/>
+                              <w:jc w:val="center"/>
+                              <w:rPr>
+                                <w:noProof/>
+                              </w:rPr>
+                            </w:pPr>
+                            <w:proofErr w:type="spellStart"/>
+                            <w:r>
+                              <w:rPr>
+                                <w:b/>
+                                <w:bCs/>
+                              </w:rPr>
+                              <w:t>Figure</w:t>
+                            </w:r>
+                            <w:proofErr w:type="spellEnd"/>
+                            <w:r>
+                              <w:rPr>
+                                <w:b/>
+                                <w:bCs/>
+                              </w:rPr>
+                              <w:t xml:space="preserve"> 2</w:t>
+                            </w:r>
+                            <w:r>
+                              <w:t xml:space="preserve">: </w:t>
+                            </w:r>
+                            <w:proofErr w:type="spellStart"/>
+                            <w:r>
+                              <w:t>Benchmarking</w:t>
+                            </w:r>
+                            <w:proofErr w:type="spellEnd"/>
+                            <w:r>
+                              <w:t xml:space="preserve"> </w:t>
+                            </w:r>
+                            <w:proofErr w:type="spellStart"/>
+                            <w:r>
+                              <w:t>result</w:t>
+                            </w:r>
+                            <w:proofErr w:type="spellEnd"/>
+                          </w:p>
+                        </w:txbxContent>
+                      </wps:txbx>
+                      <wps:bodyPr rot="0" spcFirstLastPara="0" vertOverflow="clip" horzOverflow="overflow" vert="horz" wrap="square" lIns="0" tIns="0" rIns="0" bIns="0" numCol="1" spcCol="0" rtlCol="0" fromWordArt="0" anchor="t" anchorCtr="0" forceAA="0" compatLnSpc="1">
+                        <a:prstTxWarp prst="textNoShape">
+                          <a:avLst/>
+                        </a:prstTxWarp>
+                        <a:spAutoFit/>
+                      </wps:bodyPr>
+                    </wps:wsp>
+                  </a:graphicData>
+                </a:graphic>
+                <wp14:sizeRelH relativeFrom="page">
+                  <wp14:pctWidth>0</wp14:pctWidth>
+                </wp14:sizeRelH>
+                <wp14:sizeRelV relativeFrom="page">
+                  <wp14:pctHeight>0</wp14:pctHeight>
+                </wp14:sizeRelV>
+              </wp:anchor>
+            </w:drawing>
+          </mc:Choice>
+          <mc:Fallback>
+            <w:pict>
+              <v:shapetype w14:anchorId="580B0ABE" id="_x0000_t202" coordsize="21600,21600" o:spt="202" path="m,l,21600r21600,l21600,xe">
+                <v:stroke joinstyle="miter"/>
+                <v:path gradientshapeok="t" o:connecttype="rect"/>
+              </v:shapetype>
+              <v:shape id="Text Box 2" o:spid="_x0000_s1026" type="#_x0000_t202" style="position:absolute;margin-left:36.3pt;margin-top:419.25pt;width:397.8pt;height:21.75pt;z-index:251658752;visibility:visible;mso-wrap-style:square;mso-width-percent:0;mso-height-percent:0;mso-wrap-distance-left:9pt;mso-wrap-distance-top:0;mso-wrap-distance-right:9pt;mso-wrap-distance-bottom:0;mso-position-horizontal:absolute;mso-position-horizontal-relative:margin;mso-position-vertical:absolute;mso-position-vertical-relative:text;mso-width-percent:0;mso-height-percent:0;mso-width-relative:page;mso-height-relative:page;v-text-anchor:top" o:gfxdata="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" stroked="f">
+                <v:textbox style="mso-fit-shape-to-text:t" inset="0,0,0,0">
+                  <w:txbxContent>
+                    <w:p>
+                      <w:pPr>
+                        <w:pStyle w:val="Caption"/>
+                        <w:jc w:val="center"/>
+                        <w:rPr>
+                          <w:noProof/>
+                        </w:rPr>
+                      </w:pPr>
+                      <w:proofErr w:type="spellStart"/>
+                      <w:r>
+                        <w:rPr>
+                          <w:b/>
+                          <w:bCs/>
+                        </w:rPr>
+                        <w:t>Figure</w:t>
+                      </w:r>
+                      <w:proofErr w:type="spellEnd"/>
+                      <w:r>
+                        <w:rPr>
+                          <w:b/>
+                          <w:bCs/>
+                        </w:rPr>
+                        <w:t xml:space="preserve"> 2</w:t>
+                      </w:r>
+                      <w:r>
+                        <w:t xml:space="preserve">: </w:t>
+                      </w:r>
+                      <w:proofErr w:type="spellStart"/>
+                      <w:r>
+                        <w:t>Benchmarking</w:t>
+                      </w:r>
+                      <w:proofErr w:type="spellEnd"/>
+                      <w:r>
+                        <w:t xml:space="preserve"> </w:t>
+                      </w:r>
+                      <w:proofErr w:type="spellStart"/>
+                      <w:r>
+                        <w:t>result</w:t>
+                      </w:r>
+                      <w:proofErr w:type="spellEnd"/>
+                    </w:p>
+                  </w:txbxContent>
+                </v:textbox>
+                <w10:wrap type="topAndBottom" anchorx="margin"/>
+              </v:shape>
+            </w:pict>
+          </mc:Fallback>
+        </mc:AlternateContent>
+      </w:r>
+      <w:r>
+        <w:rPr>
+          <w:rFonts w:cstheme="minorHAnsi"/>
+          <w:lang w:val="en-US"/>
+        </w:rPr>
+        <w:t xml:space="preserve">The main target of this exercise is to examine into the memory system and mapping which includes the DMA and kernel space measurement using Signal Tap </w:t>
+      </w:r>
+      <w:r>
+        <w:rPr>
+          <w:rFonts w:cstheme="minorHAnsi"/>
+          <w:color w:val="333333"/>
+          <w:shd w:val="clear" w:color="auto" w:fill="FFFFFF"/>
+          <w:lang w:val="en-US"/>
+        </w:rPr>
+        <w:t xml:space="preserve">II tools. At first, we start generating the </w:t>
+      </w:r>
+      <w:proofErr w:type="spellStart"/>
+      <w:r>
+        <w:rPr>
+          <w:rFonts w:cstheme="minorHAnsi"/>
+          <w:color w:val="333333"/>
+          <w:shd w:val="clear" w:color="auto" w:fill="FFFFFF"/>
+          <w:lang w:val="en-US"/>
+        </w:rPr>
+        <w:t>Makefile</w:t>
+      </w:r>
+      <w:proofErr w:type="spellEnd"/>
+      <w:r>
+        <w:rPr>
+          <w:rFonts w:cstheme="minorHAnsi"/>
+          <w:color w:val="333333"/>
+          <w:shd w:val="clear" w:color="auto" w:fill="FFFFFF"/>
+          <w:lang w:val="en-US"/>
+        </w:rPr>
+        <w:t xml:space="preserve"> using Kactus2 software for the premade benchmarking software with configuration for arm cortex and compiler </w:t>
+      </w:r>
+      <w:proofErr w:type="spellStart"/>
+      <w:r>
+        <w:rPr>
+          <w:rFonts w:cstheme="minorHAnsi"/>
+          <w:color w:val="333333"/>
+          <w:shd w:val="clear" w:color="auto" w:fill="FFFFFF"/>
+          <w:lang w:val="en-US"/>
+        </w:rPr>
+        <w:t>gcc</w:t>
+      </w:r>
+      <w:proofErr w:type="spellEnd"/>
+      <w:r>
+        <w:rPr>
+          <w:rFonts w:cstheme="minorHAnsi"/>
+          <w:color w:val="333333"/>
+          <w:shd w:val="clear" w:color="auto" w:fill="FFFFFF"/>
+          <w:lang w:val="en-US"/>
+        </w:rPr>
+        <w:t xml:space="preserve"> tool chain. The provided image of FPGA (which is a raw binary file) and application should also be upload to the board as well. Running the executable on the board will print out the benchmarking result which comprise the different memories reading speed. However, some zero results need a new kernel driver made for the benchmarking hardware to register. The implemented kernel driver </w:t>
+      </w:r>
+      <w:proofErr w:type="spellStart"/>
+      <w:r>
+        <w:rPr>
+          <w:rFonts w:cstheme="minorHAnsi"/>
+          <w:color w:val="333333"/>
+          <w:shd w:val="clear" w:color="auto" w:fill="FFFFFF"/>
+          <w:lang w:val="en-US"/>
+        </w:rPr>
+        <w:t>benchmark_</w:t>
+      </w:r>
+      <w:proofErr w:type="gramStart"/>
+      <w:r>
+        <w:rPr>
+          <w:rFonts w:cstheme="minorHAnsi"/>
+          <w:color w:val="333333"/>
+          <w:shd w:val="clear" w:color="auto" w:fill="FFFFFF"/>
+          <w:lang w:val="en-US"/>
+        </w:rPr>
+        <w:t>driver.ko</w:t>
+      </w:r>
+      <w:proofErr w:type="spellEnd"/>
+      <w:proofErr w:type="gramEnd"/>
+      <w:r>
+        <w:rPr>
+          <w:rFonts w:cstheme="minorHAnsi"/>
+          <w:color w:val="333333"/>
+          <w:shd w:val="clear" w:color="auto" w:fill="FFFFFF"/>
+          <w:lang w:val="en-US"/>
+        </w:rPr>
+        <w:t xml:space="preserve"> can now be loaded and running the application would yield a complete benchmarking result as below.</w:t>
+      </w:r>
+    </w:p>
+    <w:p>
+      <w:pPr>
+        <w:rPr>
+          <w:rFonts w:cstheme="minorHAnsi"/>
+          <w:color w:val="333333"/>
+          <w:shd w:val="clear" w:color="auto" w:fill="FFFFFF"/>
+          <w:lang w:val="en-US"/>
+        </w:rPr>
+      </w:pPr>
+      <w:r>
+        <w:rPr>
+          <w:rFonts w:cstheme="minorHAnsi"/>
+          <w:color w:val="333333"/>
+          <w:shd w:val="clear" w:color="auto" w:fill="FFFFFF"/>
+          <w:lang w:val="en-US"/>
+        </w:rPr>
+        <w:t xml:space="preserve">From figure above, there are 2 Direct Memory Access (DMA) which implemented on FPGA and can read and write from/to the HPS memory (DDR) directly. On the contrast, we need to measure this DMA reading/writing speed as accurately as possible using </w:t>
+      </w:r>
+      <w:proofErr w:type="spellStart"/>
+      <w:r>
+        <w:rPr>
+          <w:rFonts w:cstheme="minorHAnsi"/>
+          <w:color w:val="333333"/>
+          <w:shd w:val="clear" w:color="auto" w:fill="FFFFFF"/>
+          <w:lang w:val="en-US"/>
+        </w:rPr>
+        <w:t>SignalTap</w:t>
+      </w:r>
+      <w:proofErr w:type="spellEnd"/>
+      <w:r>
+        <w:rPr>
+          <w:rFonts w:cstheme="minorHAnsi"/>
+          <w:color w:val="333333"/>
+          <w:shd w:val="clear" w:color="auto" w:fill="FFFFFF"/>
+          <w:lang w:val="en-US"/>
+        </w:rPr>
+        <w:t xml:space="preserve"> II. In detail, we </w:t>
+      </w:r>
+      <w:proofErr w:type="gramStart"/>
+      <w:r>
+        <w:rPr>
+          <w:rFonts w:cstheme="minorHAnsi"/>
+          <w:color w:val="333333"/>
+          <w:shd w:val="clear" w:color="auto" w:fill="FFFFFF"/>
+          <w:lang w:val="en-US"/>
+        </w:rPr>
+        <w:t>have to</w:t>
+      </w:r>
+      <w:proofErr w:type="gramEnd"/>
+      <w:r>
+        <w:rPr>
+          <w:rFonts w:cstheme="minorHAnsi"/>
+          <w:color w:val="333333"/>
+          <w:shd w:val="clear" w:color="auto" w:fill="FFFFFF"/>
+          <w:lang w:val="en-US"/>
+        </w:rPr>
+        <w:t xml:space="preserve"> measure the clock cycle it takes from address read/write start to be valid to the end. At this point, all </w:t>
+      </w:r>
+      <w:r>
+        <w:rPr>
+          <w:rFonts w:cstheme="minorHAnsi"/>
+          <w:color w:val="333333"/>
+          <w:shd w:val="clear" w:color="auto" w:fill="FFFFFF"/>
+          <w:lang w:val="en-US"/>
+        </w:rPr>
+        <w:lastRenderedPageBreak/>
+        <w:t xml:space="preserve">these measurements could be marked down using Sticky Note Tool in Kactus2 and memory allocated for ARM as well. Additionally, the speculative processing power should be </w:t>
+      </w:r>
+      <w:proofErr w:type="gramStart"/>
+      <w:r>
+        <w:rPr>
+          <w:rFonts w:cstheme="minorHAnsi"/>
+          <w:color w:val="333333"/>
+          <w:shd w:val="clear" w:color="auto" w:fill="FFFFFF"/>
+          <w:lang w:val="en-US"/>
+        </w:rPr>
+        <w:t>taken into account</w:t>
+      </w:r>
+      <w:proofErr w:type="gramEnd"/>
+      <w:r>
+        <w:rPr>
+          <w:rFonts w:cstheme="minorHAnsi"/>
+          <w:color w:val="333333"/>
+          <w:shd w:val="clear" w:color="auto" w:fill="FFFFFF"/>
+          <w:lang w:val="en-US"/>
+        </w:rPr>
+        <w:t xml:space="preserve"> by comparing 16 bits multiplication (in MIPS) of CPU and FPGA. We need also to measure accelerated FPS using the relation of processing power to VM with assumption of 40% executing time on ARM CPU rather than FPGA. And following that, the pure software FPS can be measured using relation between ARM MIPS and VM MIPS only. Finally, run </w:t>
+      </w:r>
+      <w:proofErr w:type="spellStart"/>
+      <w:r>
+        <w:rPr>
+          <w:rFonts w:cstheme="minorHAnsi"/>
+          <w:color w:val="333333"/>
+          <w:shd w:val="clear" w:color="auto" w:fill="FFFFFF"/>
+          <w:lang w:val="en-US"/>
+        </w:rPr>
+        <w:t>Kvazaar</w:t>
+      </w:r>
+      <w:proofErr w:type="spellEnd"/>
+      <w:r>
+        <w:rPr>
+          <w:rFonts w:cstheme="minorHAnsi"/>
+          <w:color w:val="333333"/>
+          <w:shd w:val="clear" w:color="auto" w:fill="FFFFFF"/>
+          <w:lang w:val="en-US"/>
+        </w:rPr>
+        <w:t xml:space="preserve"> on board with both profiling and non-profiling build </w:t>
+      </w:r>
+      <w:proofErr w:type="spellStart"/>
+      <w:r>
+        <w:rPr>
+          <w:rFonts w:cstheme="minorHAnsi"/>
+          <w:color w:val="333333"/>
+          <w:shd w:val="clear" w:color="auto" w:fill="FFFFFF"/>
+          <w:lang w:val="en-US"/>
+        </w:rPr>
+        <w:t>Makefile</w:t>
+      </w:r>
+      <w:proofErr w:type="spellEnd"/>
+      <w:r>
+        <w:rPr>
+          <w:rFonts w:cstheme="minorHAnsi"/>
+          <w:color w:val="333333"/>
+          <w:shd w:val="clear" w:color="auto" w:fill="FFFFFF"/>
+          <w:lang w:val="en-US"/>
+        </w:rPr>
+        <w:t xml:space="preserve"> with video sequences transferred to the board already. This will encode 10 frames but with different average PSNR value comparing to previous exercise, which results from our performance concern only. </w:t>
+      </w:r>
+    </w:p>
+    <w:p>
+      <w:pPr>
+        <w:pStyle w:val="Heading2"/>
+        <w:rPr>
+          <w:lang w:val="en-US"/>
+        </w:rPr>
+      </w:pPr>
+      <w:r>
+        <w:rPr>
+          <w:lang w:val="en-US"/>
+        </w:rPr>
+        <w:t>Exercise 6</w:t>
+      </w:r>
+    </w:p>
+    <w:p>
+      <w:pPr>
+        <w:rPr>
+          <w:lang w:val="en-US"/>
+        </w:rPr>
+      </w:pPr>
+      <w:r>
+        <w:rPr>
+          <w:lang w:val="en-US"/>
+        </w:rPr>
+        <w:t xml:space="preserve">The objective of this exercise is setting in order to match the performance of </w:t>
+      </w:r>
+      <w:proofErr w:type="spellStart"/>
+      <w:r>
+        <w:rPr>
+          <w:lang w:val="en-US"/>
+        </w:rPr>
+        <w:t>Kvazaar</w:t>
+      </w:r>
+      <w:proofErr w:type="spellEnd"/>
+      <w:r>
+        <w:rPr>
+          <w:lang w:val="en-US"/>
+        </w:rPr>
+        <w:t xml:space="preserve"> on </w:t>
+      </w:r>
+      <w:proofErr w:type="spellStart"/>
+      <w:r>
+        <w:rPr>
+          <w:lang w:val="en-US"/>
+        </w:rPr>
+        <w:t>Terasic</w:t>
+      </w:r>
+      <w:proofErr w:type="spellEnd"/>
+      <w:r>
+        <w:rPr>
+          <w:lang w:val="en-US"/>
+        </w:rPr>
+        <w:t xml:space="preserve"> Cyclone V </w:t>
+      </w:r>
+      <w:proofErr w:type="spellStart"/>
+      <w:r>
+        <w:rPr>
+          <w:lang w:val="en-US"/>
+        </w:rPr>
+        <w:t>Veek</w:t>
+      </w:r>
+      <w:proofErr w:type="spellEnd"/>
+      <w:r>
+        <w:rPr>
+          <w:lang w:val="en-US"/>
+        </w:rPr>
+        <w:t xml:space="preserve"> board, exploring the challenges design </w:t>
+      </w:r>
+      <w:proofErr w:type="spellStart"/>
+      <w:r>
+        <w:rPr>
+          <w:lang w:val="en-US"/>
+        </w:rPr>
+        <w:t>Kvazaar</w:t>
+      </w:r>
+      <w:proofErr w:type="spellEnd"/>
+      <w:r>
+        <w:rPr>
+          <w:lang w:val="en-US"/>
+        </w:rPr>
+        <w:t xml:space="preserve"> space with </w:t>
+      </w:r>
+      <w:proofErr w:type="spellStart"/>
+      <w:r>
+        <w:rPr>
+          <w:lang w:val="en-US"/>
+        </w:rPr>
+        <w:t>SystemC</w:t>
+      </w:r>
+      <w:proofErr w:type="spellEnd"/>
+      <w:r>
+        <w:rPr>
+          <w:lang w:val="en-US"/>
+        </w:rPr>
+        <w:t xml:space="preserve"> simulation, and evaluating what it takes to encode a </w:t>
+      </w:r>
+      <w:proofErr w:type="gramStart"/>
+      <w:r>
+        <w:rPr>
+          <w:lang w:val="en-US"/>
+        </w:rPr>
+        <w:t>25 fps</w:t>
+      </w:r>
+      <w:proofErr w:type="gramEnd"/>
+      <w:r>
+        <w:rPr>
+          <w:lang w:val="en-US"/>
+        </w:rPr>
+        <w:t xml:space="preserve"> full HD video. At first, we need to test and find the right value of </w:t>
+      </w:r>
+      <w:proofErr w:type="spellStart"/>
+      <w:r>
+        <w:rPr>
+          <w:lang w:val="en-US"/>
+        </w:rPr>
+        <w:t>delay_c</w:t>
+      </w:r>
+      <w:proofErr w:type="spellEnd"/>
+      <w:r>
+        <w:rPr>
+          <w:lang w:val="en-US"/>
+        </w:rPr>
+        <w:t xml:space="preserve"> so that the simulated FPS of untimed model matches with the one on ARM (17000). Next we will run </w:t>
+      </w:r>
+      <w:proofErr w:type="spellStart"/>
+      <w:r>
+        <w:rPr>
+          <w:lang w:val="en-US"/>
+        </w:rPr>
+        <w:t>Kvazaar</w:t>
+      </w:r>
+      <w:proofErr w:type="spellEnd"/>
+      <w:r>
+        <w:rPr>
+          <w:lang w:val="en-US"/>
+        </w:rPr>
+        <w:t xml:space="preserve"> on ARM with timed HW-accelerator with declaring variables (</w:t>
+      </w:r>
+      <w:proofErr w:type="spellStart"/>
+      <w:r>
+        <w:rPr>
+          <w:lang w:val="en-US"/>
+        </w:rPr>
+        <w:t>hps_to_fpga_ns_per_byte_c</w:t>
+      </w:r>
+      <w:proofErr w:type="spellEnd"/>
+      <w:r>
+        <w:rPr>
+          <w:lang w:val="en-US"/>
+        </w:rPr>
+        <w:t xml:space="preserve">, </w:t>
+      </w:r>
+      <w:proofErr w:type="spellStart"/>
+      <w:r>
+        <w:rPr>
+          <w:lang w:val="en-US"/>
+        </w:rPr>
+        <w:t>hps_ddr_to_fpga_ns_per_byte_</w:t>
+      </w:r>
+      <w:proofErr w:type="gramStart"/>
+      <w:r>
+        <w:rPr>
+          <w:lang w:val="en-US"/>
+        </w:rPr>
+        <w:t>c</w:t>
+      </w:r>
+      <w:proofErr w:type="spellEnd"/>
+      <w:r>
+        <w:rPr>
+          <w:lang w:val="en-US"/>
+        </w:rPr>
+        <w:t>,…</w:t>
+      </w:r>
+      <w:proofErr w:type="gramEnd"/>
+      <w:r>
+        <w:rPr>
+          <w:lang w:val="en-US"/>
+        </w:rPr>
+        <w:t xml:space="preserve">) from previous exercise. In addition, we may add the calculation to function </w:t>
+      </w:r>
+      <w:proofErr w:type="spellStart"/>
+      <w:r>
+        <w:rPr>
+          <w:lang w:val="en-US"/>
+        </w:rPr>
+        <w:t>b_transport</w:t>
+      </w:r>
+      <w:proofErr w:type="spellEnd"/>
+      <w:r>
+        <w:rPr>
+          <w:lang w:val="en-US"/>
+        </w:rPr>
+        <w:t xml:space="preserve"> in </w:t>
+      </w:r>
+      <w:proofErr w:type="spellStart"/>
+      <w:r>
+        <w:rPr>
+          <w:lang w:val="en-US"/>
+        </w:rPr>
+        <w:t>sc_kvazaar_ip_sub.c</w:t>
+      </w:r>
+      <w:proofErr w:type="spellEnd"/>
+      <w:r>
+        <w:rPr>
+          <w:lang w:val="en-US"/>
+        </w:rPr>
+        <w:t xml:space="preserve"> source file. Since the </w:t>
+      </w:r>
+      <w:proofErr w:type="spellStart"/>
+      <w:r>
+        <w:rPr>
+          <w:lang w:val="en-US"/>
+        </w:rPr>
+        <w:t>Gprof</w:t>
+      </w:r>
+      <w:proofErr w:type="spellEnd"/>
+      <w:r>
+        <w:rPr>
+          <w:lang w:val="en-US"/>
+        </w:rPr>
+        <w:t xml:space="preserve"> will not help us to know the execution time (in percentage) different parts of encoder, it is a necessity to implement a simpler profiler in function </w:t>
+      </w:r>
+      <w:proofErr w:type="spellStart"/>
+      <w:r>
+        <w:rPr>
+          <w:lang w:val="en-US"/>
+        </w:rPr>
+        <w:t>sc_kvazaar_main</w:t>
+      </w:r>
+      <w:proofErr w:type="spellEnd"/>
+      <w:r>
+        <w:rPr>
+          <w:lang w:val="en-US"/>
+        </w:rPr>
+        <w:t xml:space="preserve"> with EXPLORATION_SW/EXPLORATION_HW defined in </w:t>
+      </w:r>
+      <w:proofErr w:type="spellStart"/>
+      <w:r>
+        <w:rPr>
+          <w:lang w:val="en-US"/>
+        </w:rPr>
+        <w:t>sc_kvazaar.c</w:t>
+      </w:r>
+      <w:proofErr w:type="spellEnd"/>
+      <w:r>
+        <w:rPr>
+          <w:lang w:val="en-US"/>
+        </w:rPr>
+        <w:t xml:space="preserve"> file. Thus, you can verify its functionality by simulating </w:t>
+      </w:r>
+      <w:proofErr w:type="spellStart"/>
+      <w:r>
+        <w:rPr>
+          <w:lang w:val="en-US"/>
+        </w:rPr>
+        <w:t>Kvazaar</w:t>
+      </w:r>
+      <w:proofErr w:type="spellEnd"/>
+      <w:r>
+        <w:rPr>
+          <w:lang w:val="en-US"/>
+        </w:rPr>
+        <w:t xml:space="preserve"> on ARM and compared with the one added to </w:t>
+      </w:r>
+      <w:proofErr w:type="spellStart"/>
+      <w:r>
+        <w:rPr>
+          <w:lang w:val="en-US"/>
+        </w:rPr>
+        <w:t>exploration.h</w:t>
+      </w:r>
+      <w:proofErr w:type="spellEnd"/>
+      <w:r>
+        <w:rPr>
+          <w:lang w:val="en-US"/>
+        </w:rPr>
+        <w:t xml:space="preserve">.***Big </w:t>
+      </w:r>
+      <w:proofErr w:type="spellStart"/>
+      <w:r>
+        <w:rPr>
+          <w:lang w:val="en-US"/>
+        </w:rPr>
+        <w:t>simuation</w:t>
+      </w:r>
+      <w:proofErr w:type="spellEnd"/>
+      <w:r>
+        <w:rPr>
+          <w:lang w:val="en-US"/>
+        </w:rPr>
+        <w:t>*****</w:t>
+      </w:r>
+    </w:p>
+    <w:p>
+      <w:pPr>
+        <w:pStyle w:val="Heading2"/>
+        <w:rPr>
+          <w:lang w:val="en-US"/>
+        </w:rPr>
+      </w:pPr>
+      <w:r>
+        <w:rPr>
+          <w:lang w:val="en-US"/>
+        </w:rPr>
+        <w:t>Exercise 7</w:t>
+      </w:r>
+    </w:p>
+    <w:p>
+      <w:pPr>
+        <w:rPr>
+          <w:lang w:val="en-US"/>
+        </w:rPr>
+      </w:pPr>
+      <w:r>
+        <w:rPr>
+          <w:lang w:val="en-US"/>
+        </w:rPr>
+        <w:t xml:space="preserve">The exercise comprises multiple tasks, which are creating the QSYS component with intra prediction HW accelerator and camera control. The HW accelerator driver will be used with </w:t>
+      </w:r>
+      <w:proofErr w:type="spellStart"/>
+      <w:r>
+        <w:rPr>
+          <w:lang w:val="en-US"/>
+        </w:rPr>
+        <w:t>Kvazaar</w:t>
+      </w:r>
+      <w:proofErr w:type="spellEnd"/>
+      <w:r>
+        <w:rPr>
+          <w:lang w:val="en-US"/>
+        </w:rPr>
+        <w:t xml:space="preserve"> and camera driver will be load with user application. At the beginning, we start creating and compiling the </w:t>
+      </w:r>
+      <w:proofErr w:type="spellStart"/>
+      <w:r>
+        <w:rPr>
+          <w:lang w:val="en-US"/>
+        </w:rPr>
+        <w:t>Kvazaar_qsys</w:t>
+      </w:r>
+      <w:proofErr w:type="spellEnd"/>
+      <w:r>
+        <w:rPr>
+          <w:lang w:val="en-US"/>
+        </w:rPr>
+        <w:t xml:space="preserve"> component following the instruction using </w:t>
+      </w:r>
+      <w:proofErr w:type="spellStart"/>
+      <w:r>
+        <w:rPr>
+          <w:lang w:val="en-US"/>
+        </w:rPr>
+        <w:t>qsys</w:t>
+      </w:r>
+      <w:proofErr w:type="spellEnd"/>
+      <w:r>
+        <w:rPr>
+          <w:lang w:val="en-US"/>
+        </w:rPr>
+        <w:t xml:space="preserve"> tool in Quartus Prime software. When the </w:t>
+      </w:r>
+      <w:proofErr w:type="spellStart"/>
+      <w:r>
+        <w:rPr>
+          <w:lang w:val="en-US"/>
+        </w:rPr>
+        <w:t>the</w:t>
+      </w:r>
+      <w:proofErr w:type="spellEnd"/>
+      <w:r>
+        <w:rPr>
+          <w:lang w:val="en-US"/>
+        </w:rPr>
+        <w:t xml:space="preserve"> HW is ready, we can export the top-level design, generate Quartus project for synthesizing and HTML documentation for the design.</w:t>
       </w:r>
       <w:r>
         <w:rPr>
@@ -383,26 +2166,192 @@
         <w:rPr>
           <w:lang w:val="en-US"/>
         </w:rPr>
-        <w:t>Focus only on the implementation</w:t>
-      </w:r>
-      <w:r>
-        <w:rPr>
-          <w:lang w:val="en-US"/>
-        </w:rPr>
-        <w:t xml:space="preserve"> on the FPGA board</w:t>
-      </w:r>
-      <w:r>
-        <w:rPr>
-          <w:lang w:val="en-US"/>
-        </w:rPr>
-        <w:t>, not the design process, like SystemC simulations.</w:t>
-      </w:r>
-      <w:r>
-        <w:rPr>
-          <w:lang w:val="en-US"/>
-        </w:rPr>
-        <w:t xml:space="preserve"> You may illustrate the description with an image, if you wish.</w:t>
-      </w:r>
+        <w:t xml:space="preserve"> When synthesizing the Quartus Project, we </w:t>
+      </w:r>
+      <w:proofErr w:type="gramStart"/>
+      <w:r>
+        <w:rPr>
+          <w:lang w:val="en-US"/>
+        </w:rPr>
+        <w:t>have to</w:t>
+      </w:r>
+      <w:proofErr w:type="gramEnd"/>
+      <w:r>
+        <w:rPr>
+          <w:lang w:val="en-US"/>
+        </w:rPr>
+        <w:t xml:space="preserve"> set our </w:t>
+      </w:r>
+      <w:proofErr w:type="spellStart"/>
+      <w:r>
+        <w:rPr>
+          <w:lang w:val="en-US"/>
+        </w:rPr>
+        <w:t>devices’s</w:t>
+      </w:r>
+      <w:proofErr w:type="spellEnd"/>
+      <w:r>
+        <w:rPr>
+          <w:lang w:val="en-US"/>
+        </w:rPr>
+        <w:t xml:space="preserve"> assignment as global using file </w:t>
+      </w:r>
+      <w:proofErr w:type="spellStart"/>
+      <w:r>
+        <w:rPr>
+          <w:lang w:val="en-US"/>
+        </w:rPr>
+        <w:t>cyclone_v_setting.qsf</w:t>
+      </w:r>
+      <w:proofErr w:type="spellEnd"/>
+      <w:r>
+        <w:rPr>
+          <w:lang w:val="en-US"/>
+        </w:rPr>
+        <w:t xml:space="preserve">. </w:t>
+      </w:r>
+      <w:proofErr w:type="spellStart"/>
+      <w:proofErr w:type="gramStart"/>
+      <w:r>
+        <w:rPr>
+          <w:lang w:val="en-US"/>
+        </w:rPr>
+        <w:t>Beside</w:t>
+      </w:r>
+      <w:proofErr w:type="spellEnd"/>
+      <w:r>
+        <w:rPr>
+          <w:lang w:val="en-US"/>
+        </w:rPr>
+        <w:t>,</w:t>
+      </w:r>
+      <w:proofErr w:type="gramEnd"/>
+      <w:r>
+        <w:rPr>
+          <w:lang w:val="en-US"/>
+        </w:rPr>
+        <w:t xml:space="preserve"> the timing constraint file </w:t>
+      </w:r>
+      <w:proofErr w:type="spellStart"/>
+      <w:r>
+        <w:rPr>
+          <w:lang w:val="en-US"/>
+        </w:rPr>
+        <w:t>Kvazaar_IP_acc_Camera.sdc</w:t>
+      </w:r>
+      <w:proofErr w:type="spellEnd"/>
+      <w:r>
+        <w:rPr>
+          <w:lang w:val="en-US"/>
+        </w:rPr>
+        <w:t xml:space="preserve"> have to be added. After all, we run Analysis &amp; Synthesis to complete and verify its functionality using provided </w:t>
+      </w:r>
+      <w:proofErr w:type="spellStart"/>
+      <w:r>
+        <w:rPr>
+          <w:lang w:val="en-US"/>
+        </w:rPr>
+        <w:t>Tcl</w:t>
+      </w:r>
+      <w:proofErr w:type="spellEnd"/>
+      <w:r>
+        <w:rPr>
+          <w:lang w:val="en-US"/>
+        </w:rPr>
+        <w:t xml:space="preserve"> scripts. The resulted raw binary file (.</w:t>
+      </w:r>
+      <w:proofErr w:type="spellStart"/>
+      <w:r>
+        <w:rPr>
+          <w:lang w:val="en-US"/>
+        </w:rPr>
+        <w:t>rbf</w:t>
+      </w:r>
+      <w:proofErr w:type="spellEnd"/>
+      <w:r>
+        <w:rPr>
+          <w:lang w:val="en-US"/>
+        </w:rPr>
+        <w:t xml:space="preserve">) can be loaded to the board for synthesizing. On the other hand, we generate the accelerated </w:t>
+      </w:r>
+      <w:proofErr w:type="spellStart"/>
+      <w:r>
+        <w:rPr>
+          <w:lang w:val="en-US"/>
+        </w:rPr>
+        <w:t>Makefile</w:t>
+      </w:r>
+      <w:proofErr w:type="spellEnd"/>
+      <w:r>
+        <w:rPr>
+          <w:lang w:val="en-US"/>
+        </w:rPr>
+        <w:t xml:space="preserve"> and compile the </w:t>
+      </w:r>
+      <w:proofErr w:type="spellStart"/>
+      <w:r>
+        <w:rPr>
+          <w:lang w:val="en-US"/>
+        </w:rPr>
+        <w:t>Kvazaar</w:t>
+      </w:r>
+      <w:proofErr w:type="spellEnd"/>
+      <w:r>
+        <w:rPr>
+          <w:lang w:val="en-US"/>
+        </w:rPr>
+        <w:t xml:space="preserve"> as previous. The camera driver (</w:t>
+      </w:r>
+      <w:proofErr w:type="spellStart"/>
+      <w:r>
+        <w:rPr>
+          <w:lang w:val="en-US"/>
+        </w:rPr>
+        <w:t>camera_</w:t>
+      </w:r>
+      <w:proofErr w:type="gramStart"/>
+      <w:r>
+        <w:rPr>
+          <w:lang w:val="en-US"/>
+        </w:rPr>
+        <w:t>driver.ko</w:t>
+      </w:r>
+      <w:proofErr w:type="spellEnd"/>
+      <w:proofErr w:type="gramEnd"/>
+      <w:r>
+        <w:rPr>
+          <w:lang w:val="en-US"/>
+        </w:rPr>
+        <w:t>) and kernel module (</w:t>
+      </w:r>
+      <w:proofErr w:type="spellStart"/>
+      <w:r>
+        <w:rPr>
+          <w:lang w:val="en-US"/>
+        </w:rPr>
+        <w:t>ip_acc_driver.ko</w:t>
+      </w:r>
+      <w:proofErr w:type="spellEnd"/>
+      <w:r>
+        <w:rPr>
+          <w:lang w:val="en-US"/>
+        </w:rPr>
+        <w:t>) along with other files and scripts have to be loaded into the board as well. To test the HW, we load the kernel module and run script to encode the video while run the user space application with the camera driver loaded as well. The recorded result would be similarly as below.</w:t>
+      </w:r>
+    </w:p>
+    <w:p>
+      <w:pPr>
+        <w:rPr>
+          <w:lang w:val="en-US"/>
+        </w:rPr>
+      </w:pPr>
+    </w:p>
+    <w:p>
+      <w:pPr>
+        <w:rPr>
+          <w:lang w:val="en-US"/>
+        </w:rPr>
+      </w:pPr>
     </w:p>
     <w:p>
       <w:pPr>
@@ -415,50 +2364,46 @@
         <w:rPr>
           <w:lang w:val="en-US"/>
         </w:rPr>
-        <w:t>Hardware</w:t>
-      </w:r>
-    </w:p>
-    <w:p>
-      <w:pPr>
-        <w:rPr>
-          <w:lang w:val="en-US"/>
-        </w:rPr>
-      </w:pPr>
-      <w:r>
-        <w:rPr>
-          <w:lang w:val="en-US"/>
-        </w:rPr>
-        <w:t>Describe here the hardware components of the system. Obviously this includes the FPGA board, its add-ons and the PC</w:t>
-      </w:r>
-      <w:r>
-        <w:rPr>
-          <w:lang w:val="en-US"/>
-        </w:rPr>
-        <w:t>,</w:t>
-      </w:r>
-      <w:r>
-        <w:rPr>
-          <w:lang w:val="en-US"/>
-        </w:rPr>
-        <w:t xml:space="preserve"> but more importantly</w:t>
-      </w:r>
-      <w:r>
-        <w:rPr>
-          <w:lang w:val="en-US"/>
-        </w:rPr>
-        <w:t xml:space="preserve"> you should describe</w:t>
-      </w:r>
-      <w:r>
-        <w:rPr>
-          <w:lang w:val="en-US"/>
-        </w:rPr>
-        <w:t xml:space="preserve"> what resources (processors, FPGAs, memories, HW accelerators, buses etc. if any) are used on the FPGA board and how th</w:t>
-      </w:r>
-      <w:r>
-        <w:rPr>
-          <w:lang w:val="en-US"/>
-        </w:rPr>
-        <w:t>ey communicate with each other.</w:t>
+        <w:t>[</w:t>
+      </w:r>
+      <w:proofErr w:type="gramStart"/>
+      <w:r>
+        <w:rPr>
+          <w:lang w:val="en-US"/>
+        </w:rPr>
+        <w:t>Video</w:t>
+      </w:r>
+      <w:proofErr w:type="gramEnd"/>
+      <w:r>
+        <w:rPr>
+          <w:lang w:val="en-US"/>
+        </w:rPr>
+        <w:t xml:space="preserve"> encode 1]</w:t>
+      </w:r>
+      <w:r>
+        <w:rPr>
+          <w:lang w:val="en-US"/>
+        </w:rPr>
+        <w:tab/>
+      </w:r>
+      <w:r>
+        <w:rPr>
+          <w:lang w:val="en-US"/>
+        </w:rPr>
+        <w:tab/>
+      </w:r>
+      <w:r>
+        <w:rPr>
+          <w:lang w:val="en-US"/>
+        </w:rPr>
+        <w:tab/>
+      </w:r>
+      <w:r>
+        <w:rPr>
+          <w:lang w:val="en-US"/>
+        </w:rPr>
+        <w:tab/>
+        <w:t>[Video Encode 2]</w:t>
       </w:r>
     </w:p>
     <w:p>
@@ -472,20 +2417,91 @@
         <w:rPr>
           <w:lang w:val="en-US"/>
         </w:rPr>
-        <w:t>Software</w:t>
-      </w:r>
-    </w:p>
-    <w:p>
-      <w:pPr>
-        <w:rPr>
-          <w:lang w:val="en-US"/>
-        </w:rPr>
-      </w:pPr>
-      <w:r>
-        <w:rPr>
-          <w:lang w:val="en-US"/>
-        </w:rPr>
-        <w:t>What software modules are used by the system and what is the purpose of each one? This includes programs and processes that are running when the system is on. How are they mapped on the hardware resources and how do they communicate with each other?</w:t>
+        <w:lastRenderedPageBreak/>
+        <w:t>Exercise 8</w:t>
+      </w:r>
+    </w:p>
+    <w:p>
+      <w:pPr>
+        <w:rPr>
+          <w:lang w:val="en-US"/>
+        </w:rPr>
+      </w:pPr>
+      <w:r>
+        <w:rPr>
+          <w:lang w:val="en-US"/>
+        </w:rPr>
+        <w:t xml:space="preserve">The final exercise asks us to stream the video from the board and profile the hardware accelerated encoder. At first, we start creating profiling build for accelerated </w:t>
+      </w:r>
+      <w:proofErr w:type="spellStart"/>
+      <w:r>
+        <w:rPr>
+          <w:lang w:val="en-US"/>
+        </w:rPr>
+        <w:t>Kvazaar</w:t>
+      </w:r>
+      <w:proofErr w:type="spellEnd"/>
+      <w:r>
+        <w:rPr>
+          <w:lang w:val="en-US"/>
+        </w:rPr>
+        <w:t xml:space="preserve"> and run it similarly to exercise 7, which also yields out the file </w:t>
+      </w:r>
+      <w:proofErr w:type="spellStart"/>
+      <w:r>
+        <w:rPr>
+          <w:lang w:val="en-US"/>
+        </w:rPr>
+        <w:t>gmon.out</w:t>
+      </w:r>
+      <w:proofErr w:type="spellEnd"/>
+      <w:r>
+        <w:rPr>
+          <w:lang w:val="en-US"/>
+        </w:rPr>
+        <w:t xml:space="preserve">. In VM, we run encode script to create the profiling image. In next task, we start by creating a non-profiling build of accelerated hardware. The resulted </w:t>
+      </w:r>
+      <w:proofErr w:type="spellStart"/>
+      <w:r>
+        <w:rPr>
+          <w:lang w:val="en-US"/>
+        </w:rPr>
+        <w:t>Kvazaar</w:t>
+      </w:r>
+      <w:proofErr w:type="spellEnd"/>
+      <w:r>
+        <w:rPr>
+          <w:lang w:val="en-US"/>
+        </w:rPr>
+        <w:t xml:space="preserve"> executable file and the previous encoding video should be load to the board and preparing streaming using </w:t>
+      </w:r>
+      <w:proofErr w:type="spellStart"/>
+      <w:r>
+        <w:rPr>
+          <w:lang w:val="en-US"/>
+        </w:rPr>
+        <w:t>ffmpeg</w:t>
+      </w:r>
+      <w:proofErr w:type="spellEnd"/>
+      <w:r>
+        <w:rPr>
+          <w:lang w:val="en-US"/>
+        </w:rPr>
+        <w:t xml:space="preserve">. Also, we start creating our own shell script for streaming and viewing stream on VM using </w:t>
+      </w:r>
+      <w:proofErr w:type="spellStart"/>
+      <w:r>
+        <w:rPr>
+          <w:lang w:val="en-US"/>
+        </w:rPr>
+        <w:t>ffplay</w:t>
+      </w:r>
+      <w:proofErr w:type="spellEnd"/>
+      <w:r>
+        <w:rPr>
+          <w:lang w:val="en-US"/>
+        </w:rPr>
+        <w:t xml:space="preserve"> command. Finally, while streaming, we could measure the FPS and latency of system performance based on different video size input and camera resolution setting.</w:t>
       </w:r>
     </w:p>
     <w:p>
@@ -503,56 +2519,20 @@
         <w:rPr>
           <w:lang w:val="en-US"/>
         </w:rPr>
-        <w:t>Summary of the Exercises</w:t>
-      </w:r>
-    </w:p>
-    <w:p>
-      <w:pPr>
-        <w:rPr>
-          <w:lang w:val="en-US"/>
-        </w:rPr>
-      </w:pPr>
-      <w:r>
-        <w:rPr>
-          <w:lang w:val="en-US"/>
-        </w:rPr>
-        <w:t xml:space="preserve">Write here a short summary of what you did in each </w:t>
-      </w:r>
-      <w:r>
-        <w:rPr>
-          <w:lang w:val="en-US"/>
-        </w:rPr>
-        <w:t xml:space="preserve">of the </w:t>
-      </w:r>
-      <w:r>
-        <w:rPr>
-          <w:lang w:val="en-US"/>
-        </w:rPr>
-        <w:t>individual</w:t>
-      </w:r>
-      <w:r>
-        <w:rPr>
-          <w:lang w:val="en-US"/>
-        </w:rPr>
-        <w:t xml:space="preserve"> exercises. </w:t>
-      </w:r>
-      <w:r>
-        <w:rPr>
-          <w:lang w:val="en-US"/>
-        </w:rPr>
-        <w:t>Emphasize</w:t>
-      </w:r>
-      <w:r>
-        <w:rPr>
-          <w:lang w:val="en-US"/>
-        </w:rPr>
-        <w:t xml:space="preserve"> the big picture: what was the purpose of the exercise, what tools you used and what you did with them, and what was the end result. A couple of paragraphs per exercise is sufficient.</w:t>
-      </w:r>
-      <w:r>
-        <w:rPr>
-          <w:lang w:val="en-US"/>
-        </w:rPr>
-        <w:t xml:space="preserve"> The purpose of this section is to ensure that you have a good general picture of the exercise project as a whole.</w:t>
+        <w:t>Suggestions and Feedback</w:t>
+      </w:r>
+    </w:p>
+    <w:p>
+      <w:pPr>
+        <w:rPr>
+          <w:lang w:val="en-US"/>
+        </w:rPr>
+      </w:pPr>
+      <w:r>
+        <w:rPr>
+          <w:lang w:val="en-US"/>
+        </w:rPr>
+        <w:t>Give us some suggestions on how we could improve the course and the exercise project. Even this section will affect the grade for this exercise so be thoughtful and constructive.</w:t>
       </w:r>
     </w:p>
     <w:p>
@@ -566,21 +2546,29 @@
         <w:rPr>
           <w:lang w:val="en-US"/>
         </w:rPr>
-        <w:t xml:space="preserve">Exercise </w:t>
-      </w:r>
-      <w:r>
-        <w:rPr>
-          <w:lang w:val="en-US"/>
-        </w:rPr>
-        <w:t>1</w:t>
-      </w:r>
-    </w:p>
-    <w:p>
-      <w:pPr>
-        <w:rPr>
-          <w:lang w:val="en-US"/>
-        </w:rPr>
-      </w:pPr>
+        <w:t xml:space="preserve">What Did We </w:t>
+      </w:r>
+      <w:proofErr w:type="gramStart"/>
+      <w:r>
+        <w:rPr>
+          <w:lang w:val="en-US"/>
+        </w:rPr>
+        <w:t>Learn</w:t>
+      </w:r>
+      <w:proofErr w:type="gramEnd"/>
+    </w:p>
+    <w:p>
+      <w:pPr>
+        <w:rPr>
+          <w:lang w:val="en-US"/>
+        </w:rPr>
+      </w:pPr>
+      <w:r>
+        <w:rPr>
+          <w:lang w:val="en-US"/>
+        </w:rPr>
+        <w:t>What did you learn on the course as a whole and on the exercise project in particular? Did you learn everything you expected from the course? Were some topics missing?</w:t>
+      </w:r>
     </w:p>
     <w:p>
       <w:pPr>
@@ -593,21 +2581,29 @@
         <w:rPr>
           <w:lang w:val="en-US"/>
         </w:rPr>
-        <w:t xml:space="preserve">Exercise </w:t>
-      </w:r>
-      <w:r>
-        <w:rPr>
-          <w:lang w:val="en-US"/>
-        </w:rPr>
-        <w:t>2</w:t>
-      </w:r>
-    </w:p>
-    <w:p>
-      <w:pPr>
-        <w:rPr>
-          <w:lang w:val="en-US"/>
-        </w:rPr>
-      </w:pPr>
+        <w:t>What was Easy/</w:t>
+      </w:r>
+      <w:proofErr w:type="gramStart"/>
+      <w:r>
+        <w:rPr>
+          <w:lang w:val="en-US"/>
+        </w:rPr>
+        <w:t>Hard</w:t>
+      </w:r>
+      <w:proofErr w:type="gramEnd"/>
+    </w:p>
+    <w:p>
+      <w:pPr>
+        <w:rPr>
+          <w:lang w:val="en-US"/>
+        </w:rPr>
+      </w:pPr>
+      <w:r>
+        <w:rPr>
+          <w:lang w:val="en-US"/>
+        </w:rPr>
+        <w:t>Which parts of the exercise project did you find the easiest? On the other hand, what was hard and time-consuming?</w:t>
+      </w:r>
     </w:p>
     <w:p>
       <w:pPr>
@@ -620,273 +2616,6 @@
         <w:rPr>
           <w:lang w:val="en-US"/>
         </w:rPr>
-        <w:t xml:space="preserve">Exercise </w:t>
-      </w:r>
-      <w:r>
-        <w:rPr>
-          <w:lang w:val="en-US"/>
-        </w:rPr>
-        <w:t>3</w:t>
-      </w:r>
-    </w:p>
-    <w:p>
-      <w:pPr>
-        <w:rPr>
-          <w:lang w:val="en-US"/>
-        </w:rPr>
-      </w:pPr>
-    </w:p>
-    <w:p>
-      <w:pPr>
-        <w:pStyle w:val="Heading2"/>
-        <w:rPr>
-          <w:lang w:val="en-US"/>
-        </w:rPr>
-      </w:pPr>
-      <w:r>
-        <w:rPr>
-          <w:lang w:val="en-US"/>
-        </w:rPr>
-        <w:t xml:space="preserve">Exercise </w:t>
-      </w:r>
-      <w:r>
-        <w:rPr>
-          <w:lang w:val="en-US"/>
-        </w:rPr>
-        <w:t>4</w:t>
-      </w:r>
-    </w:p>
-    <w:p>
-      <w:pPr>
-        <w:rPr>
-          <w:lang w:val="en-US"/>
-        </w:rPr>
-      </w:pPr>
-    </w:p>
-    <w:p>
-      <w:pPr>
-        <w:pStyle w:val="Heading2"/>
-        <w:rPr>
-          <w:lang w:val="en-US"/>
-        </w:rPr>
-      </w:pPr>
-      <w:r>
-        <w:rPr>
-          <w:lang w:val="en-US"/>
-        </w:rPr>
-        <w:t xml:space="preserve">Exercise </w:t>
-      </w:r>
-      <w:r>
-        <w:rPr>
-          <w:lang w:val="en-US"/>
-        </w:rPr>
-        <w:t>5</w:t>
-      </w:r>
-    </w:p>
-    <w:p>
-      <w:pPr>
-        <w:rPr>
-          <w:lang w:val="en-US"/>
-        </w:rPr>
-      </w:pPr>
-    </w:p>
-    <w:p>
-      <w:pPr>
-        <w:pStyle w:val="Heading2"/>
-        <w:rPr>
-          <w:lang w:val="en-US"/>
-        </w:rPr>
-      </w:pPr>
-      <w:r>
-        <w:rPr>
-          <w:lang w:val="en-US"/>
-        </w:rPr>
-        <w:t xml:space="preserve">Exercise </w:t>
-      </w:r>
-      <w:r>
-        <w:rPr>
-          <w:lang w:val="en-US"/>
-        </w:rPr>
-        <w:t>6</w:t>
-      </w:r>
-    </w:p>
-    <w:p>
-      <w:pPr>
-        <w:rPr>
-          <w:lang w:val="en-US"/>
-        </w:rPr>
-      </w:pPr>
-    </w:p>
-    <w:p>
-      <w:pPr>
-        <w:pStyle w:val="Heading2"/>
-        <w:rPr>
-          <w:lang w:val="en-US"/>
-        </w:rPr>
-      </w:pPr>
-      <w:r>
-        <w:rPr>
-          <w:lang w:val="en-US"/>
-        </w:rPr>
-        <w:lastRenderedPageBreak/>
-        <w:t xml:space="preserve">Exercise </w:t>
-      </w:r>
-      <w:r>
-        <w:rPr>
-          <w:lang w:val="en-US"/>
-        </w:rPr>
-        <w:t>7</w:t>
-      </w:r>
-    </w:p>
-    <w:p>
-      <w:pPr>
-        <w:rPr>
-          <w:lang w:val="en-US"/>
-        </w:rPr>
-      </w:pPr>
-    </w:p>
-    <w:p>
-      <w:pPr>
-        <w:pStyle w:val="Heading2"/>
-        <w:rPr>
-          <w:lang w:val="en-US"/>
-        </w:rPr>
-      </w:pPr>
-      <w:r>
-        <w:rPr>
-          <w:lang w:val="en-US"/>
-        </w:rPr>
-        <w:t xml:space="preserve">Exercise </w:t>
-      </w:r>
-      <w:r>
-        <w:rPr>
-          <w:lang w:val="en-US"/>
-        </w:rPr>
-        <w:t>8</w:t>
-      </w:r>
-    </w:p>
-    <w:p>
-      <w:pPr>
-        <w:pStyle w:val="Heading2"/>
-        <w:rPr>
-          <w:lang w:val="en-US"/>
-        </w:rPr>
-      </w:pPr>
-    </w:p>
-    <w:p>
-      <w:pPr>
-        <w:pStyle w:val="Heading1"/>
-        <w:numPr>
-          <w:ilvl w:val="0"/>
-          <w:numId w:val="5"/>
-        </w:numPr>
-        <w:rPr>
-          <w:lang w:val="en-US"/>
-        </w:rPr>
-      </w:pPr>
-      <w:r>
-        <w:rPr>
-          <w:lang w:val="en-US"/>
-        </w:rPr>
-        <w:t xml:space="preserve">Suggestions </w:t>
-      </w:r>
-      <w:r>
-        <w:rPr>
-          <w:lang w:val="en-US"/>
-        </w:rPr>
-        <w:t>and Feedback</w:t>
-      </w:r>
-    </w:p>
-    <w:p>
-      <w:pPr>
-        <w:rPr>
-          <w:lang w:val="en-US"/>
-        </w:rPr>
-      </w:pPr>
-      <w:r>
-        <w:rPr>
-          <w:lang w:val="en-US"/>
-        </w:rPr>
-        <w:t>Give us some suggestions on how we could improve the course and the exercise project. Even this section will affect the grade for this exercise so be thoughtful and constructive.</w:t>
-      </w:r>
-    </w:p>
-    <w:p>
-      <w:pPr>
-        <w:pStyle w:val="Heading2"/>
-        <w:rPr>
-          <w:lang w:val="en-US"/>
-        </w:rPr>
-      </w:pPr>
-      <w:r>
-        <w:rPr>
-          <w:lang w:val="en-US"/>
-        </w:rPr>
-        <w:t>What Did We Learn</w:t>
-      </w:r>
-    </w:p>
-    <w:p>
-      <w:pPr>
-        <w:rPr>
-          <w:lang w:val="en-US"/>
-        </w:rPr>
-      </w:pPr>
-      <w:r>
-        <w:rPr>
-          <w:lang w:val="en-US"/>
-        </w:rPr>
-        <w:t xml:space="preserve">What did you learn on the course as </w:t>
-      </w:r>
-      <w:r>
-        <w:rPr>
-          <w:lang w:val="en-US"/>
-        </w:rPr>
-        <w:t xml:space="preserve">a </w:t>
-      </w:r>
-      <w:r>
-        <w:rPr>
-          <w:lang w:val="en-US"/>
-        </w:rPr>
-        <w:t>whole and on the exercise project in particular? Did you learn everything you expected from the course? Were some topics missing?</w:t>
-      </w:r>
-    </w:p>
-    <w:p>
-      <w:pPr>
-        <w:pStyle w:val="Heading2"/>
-        <w:rPr>
-          <w:lang w:val="en-US"/>
-        </w:rPr>
-      </w:pPr>
-      <w:r>
-        <w:rPr>
-          <w:lang w:val="en-US"/>
-        </w:rPr>
-        <w:t>What was Easy/Hard</w:t>
-      </w:r>
-    </w:p>
-    <w:p>
-      <w:pPr>
-        <w:rPr>
-          <w:lang w:val="en-US"/>
-        </w:rPr>
-      </w:pPr>
-      <w:r>
-        <w:rPr>
-          <w:lang w:val="en-US"/>
-        </w:rPr>
-        <w:t>Which parts of the exercise project did you find the easiest? On the other hand, what was hard and time-consuming?</w:t>
-      </w:r>
-    </w:p>
-    <w:p>
-      <w:pPr>
-        <w:pStyle w:val="Heading2"/>
-        <w:rPr>
-          <w:lang w:val="en-US"/>
-        </w:rPr>
-      </w:pPr>
-      <w:r>
-        <w:rPr>
-          <w:lang w:val="en-US"/>
-        </w:rPr>
         <w:t>What Needs Improvement</w:t>
       </w:r>
     </w:p>
@@ -900,15 +2629,25 @@
         <w:rPr>
           <w:lang w:val="en-US"/>
         </w:rPr>
-        <w:t xml:space="preserve">How would you improve the course </w:t>
-      </w:r>
-      <w:r>
-        <w:rPr>
-          <w:lang w:val="en-US"/>
-        </w:rPr>
-        <w:t xml:space="preserve">and the exercise project? </w:t>
-      </w:r>
-    </w:p>
+        <w:t xml:space="preserve">We think the guiding TA session should increase </w:t>
+      </w:r>
+      <w:proofErr w:type="gramStart"/>
+      <w:r>
+        <w:rPr>
+          <w:lang w:val="en-US"/>
+        </w:rPr>
+        <w:t>since</w:t>
+      </w:r>
+      <w:proofErr w:type="gramEnd"/>
+      <w:r>
+        <w:rPr>
+          <w:lang w:val="en-US"/>
+        </w:rPr>
+        <w:t xml:space="preserve"> 2 hours guidance is not really much to ask questions and cover almost groups that need help. If possible, employ more TA would be perfect. </w:t>
+      </w:r>
+      <w:bookmarkEnd w:id="0"/>
+    </w:p>
+    <w:p/>
     <w:sectPr>
       <w:pgSz w:w="11906" w:h="16838"/>
       <w:pgMar w:top="1440" w:right="1440" w:bottom="1440" w:left="1440" w:header="708" w:footer="708" w:gutter="0"/>
@@ -920,7 +2659,7 @@
 </file>
 
 <file path=word/numbering.xml><?xml version="1.0" encoding="utf-8"?>
-<w:numbering xmlns:wpc="http://schemas.microsoft.com/office/word/2010/wordprocessingCanvas" xmlns:cx="http://schemas.microsoft.com/office/drawing/2014/chartex" xmlns:cx1="http://schemas.microsoft.com/office/drawing/2015/9/8/chartex" xmlns:cx2="http://schemas.microsoft.com/office/drawing/2015/10/21/chartex" xmlns:cx3="http://schemas.microsoft.com/office/drawing/2016/5/9/chartex" xmlns:cx4="http://schemas.microsoft.com/office/drawing/2016/5/10/chartex" xmlns:cx5="http://schemas.microsoft.com/office/drawing/2016/5/11/chartex" xmlns:cx6="http://schemas.microsoft.com/office/drawing/2016/5/12/chartex" xmlns:cx7="http://schemas.microsoft.com/office/drawing/2016/5/13/chartex" xmlns:cx8="http://schemas.microsoft.com/office/drawing/2016/5/14/chartex" xmlns:mc="http://schemas.openxmlformats.org/markup-compatibility/2006" xmlns:aink="http://schemas.microsoft.com/office/drawing/2016/ink" xmlns:am3d="http://schemas.microsoft.com/office/drawing/2017/model3d" xmlns:o="urn:schemas-microsoft-com:office:office" xmlns:r="http://schemas.openxmlformats.org/officeDocument/2006/relationships" xmlns:m="http://schemas.openxmlformats.org/officeDocument/2006/math" xmlns:v="urn:schemas-microsoft-com:vml" xmlns:wp14="http://schemas.microsoft.com/office/word/2010/wordprocessingDrawing" xmlns:wp="http://schemas.openxmlformats.org/drawingml/2006/wordprocessingDrawing" xmlns:w10="urn:schemas-microsoft-com:office:word" xmlns:w="http://schemas.openxmlformats.org/wordprocessingml/2006/main" xmlns:w14="http://schemas.microsoft.com/office/word/2010/wordml" xmlns:w15="http://schemas.microsoft.com/office/word/2012/wordml" xmlns:w16cid="http://schemas.microsoft.com/office/word/2016/wordml/cid" xmlns:w16se="http://schemas.microsoft.com/office/word/2015/wordml/symex" xmlns:wpg="http://schemas.microsoft.com/office/word/2010/wordprocessingGroup" xmlns:wpi="http://schemas.microsoft.com/office/word/2010/wordprocessingInk" xmlns:wne="http://schemas.microsoft.com/office/word/2006/wordml" xmlns:wps="http://schemas.microsoft.com/office/word/2010/wordprocessingShape" mc:Ignorable="w14 w15 w16se w16cid wp14">
+<w:numbering xmlns:wpc="http://schemas.microsoft.com/office/word/2010/wordprocessingCanvas" xmlns:cx="http://schemas.microsoft.com/office/drawing/2014/chartex" xmlns:cx1="http://schemas.microsoft.com/office/drawing/2015/9/8/chartex" xmlns:cx2="http://schemas.microsoft.com/office/drawing/2015/10/21/chartex" xmlns:cx3="http://schemas.microsoft.com/office/drawing/2016/5/9/chartex" xmlns:cx4="http://schemas.microsoft.com/office/drawing/2016/5/10/chartex" xmlns:cx5="http://schemas.microsoft.com/office/drawing/2016/5/11/chartex" xmlns:cx6="http://schemas.microsoft.com/office/drawing/2016/5/12/chartex" xmlns:cx7="http://schemas.microsoft.com/office/drawing/2016/5/13/chartex" xmlns:cx8="http://schemas.microsoft.com/office/drawing/2016/5/14/chartex" xmlns:mc="http://schemas.openxmlformats.org/markup-compatibility/2006" xmlns:aink="http://schemas.microsoft.com/office/drawing/2016/ink" xmlns:am3d="http://schemas.microsoft.com/office/drawing/2017/model3d" xmlns:o="urn:schemas-microsoft-com:office:office" xmlns:r="http://schemas.openxmlformats.org/officeDocument/2006/relationships" xmlns:m="http://schemas.openxmlformats.org/officeDocument/2006/math" xmlns:v="urn:schemas-microsoft-com:vml" xmlns:wp14="http://schemas.microsoft.com/office/word/2010/wordprocessingDrawing" xmlns:wp="http://schemas.openxmlformats.org/drawingml/2006/wordprocessingDrawing" xmlns:w10="urn:schemas-microsoft-com:office:word" xmlns:w="http://schemas.openxmlformats.org/wordprocessingml/2006/main" xmlns:w14="http://schemas.microsoft.com/office/word/2010/wordml" xmlns:w15="http://schemas.microsoft.com/office/word/2012/wordml" xmlns:w16cex="http://schemas.microsoft.com/office/word/2018/wordml/cex" xmlns:w16cid="http://schemas.microsoft.com/office/word/2016/wordml/cid" xmlns:w16="http://schemas.microsoft.com/office/word/2018/wordml" xmlns:w16sdtdh="http://schemas.microsoft.com/office/word/2020/wordml/sdtdatahash" xmlns:w16se="http://schemas.microsoft.com/office/word/2015/wordml/symex" xmlns:wpg="http://schemas.microsoft.com/office/word/2010/wordprocessingGroup" xmlns:wpi="http://schemas.microsoft.com/office/word/2010/wordprocessingInk" xmlns:wne="http://schemas.microsoft.com/office/word/2006/wordml" xmlns:wps="http://schemas.microsoft.com/office/word/2010/wordprocessingShape" mc:Ignorable="w14 w15 w16se w16cid w16 w16cex w16sdtdh wp14">
   <w:abstractNum w:abstractNumId="0" w15:restartNumberingAfterBreak="0">
     <w:nsid w:val="1A8F1D32"/>
     <w:multiLevelType w:val="multilevel"/>
@@ -1370,7 +3109,7 @@
 </file>
 
 <file path=word/styles.xml><?xml version="1.0" encoding="utf-8"?>
-<w:styles xmlns:mc="http://schemas.openxmlformats.org/markup-compatibility/2006" xmlns:r="http://schemas.openxmlformats.org/officeDocument/2006/relationships" xmlns:w="http://schemas.openxmlformats.org/wordprocessingml/2006/main" xmlns:w14="http://schemas.microsoft.com/office/word/2010/wordml" xmlns:w15="http://schemas.microsoft.com/office/word/2012/wordml" xmlns:w16cid="http://schemas.microsoft.com/office/word/2016/wordml/cid" xmlns:w16se="http://schemas.microsoft.com/office/word/2015/wordml/symex" mc:Ignorable="w14 w15 w16se w16cid">
+<w:styles xmlns:mc="http://schemas.openxmlformats.org/markup-compatibility/2006" xmlns:r="http://schemas.openxmlformats.org/officeDocument/2006/relationships" xmlns:w="http://schemas.openxmlformats.org/wordprocessingml/2006/main" xmlns:w14="http://schemas.microsoft.com/office/word/2010/wordml" xmlns:w15="http://schemas.microsoft.com/office/word/2012/wordml" xmlns:w16cex="http://schemas.microsoft.com/office/word/2018/wordml/cex" xmlns:w16cid="http://schemas.microsoft.com/office/word/2016/wordml/cid" xmlns:w16="http://schemas.microsoft.com/office/word/2018/wordml" xmlns:w16sdtdh="http://schemas.microsoft.com/office/word/2020/wordml/sdtdatahash" xmlns:w16se="http://schemas.microsoft.com/office/word/2015/wordml/symex" mc:Ignorable="w14 w15 w16se w16cid w16 w16cex w16sdtdh">
   <w:docDefaults>
     <w:rPrDefault>
       <w:rPr>
@@ -1421,7 +3160,7 @@
     <w:lsdException w:name="header" w:semiHidden="1" w:unhideWhenUsed="1"/>
     <w:lsdException w:name="footer" w:semiHidden="1" w:unhideWhenUsed="1"/>
     <w:lsdException w:name="index heading" w:semiHidden="1" w:unhideWhenUsed="1"/>
-    <w:lsdException w:name="caption" w:semiHidden="1" w:uiPriority="35" w:unhideWhenUsed="1"/>
+    <w:lsdException w:name="caption" w:semiHidden="1" w:uiPriority="35" w:unhideWhenUsed="1" w:qFormat="1"/>
     <w:lsdException w:name="table of figures" w:semiHidden="1" w:unhideWhenUsed="1"/>
     <w:lsdException w:name="envelope address" w:semiHidden="1" w:unhideWhenUsed="1"/>
     <w:lsdException w:name="envelope return" w:semiHidden="1" w:unhideWhenUsed="1"/>
@@ -1492,6 +3231,7 @@
     <w:lsdException w:name="HTML Sample" w:semiHidden="1" w:unhideWhenUsed="1"/>
     <w:lsdException w:name="HTML Typewriter" w:semiHidden="1" w:unhideWhenUsed="1"/>
     <w:lsdException w:name="HTML Variable" w:semiHidden="1" w:unhideWhenUsed="1"/>
+    <w:lsdException w:name="Normal Table" w:semiHidden="1" w:unhideWhenUsed="1"/>
     <w:lsdException w:name="annotation subject" w:semiHidden="1" w:unhideWhenUsed="1"/>
     <w:lsdException w:name="No List" w:semiHidden="1" w:unhideWhenUsed="1"/>
     <w:lsdException w:name="Outline List 1" w:semiHidden="1" w:unhideWhenUsed="1"/>
@@ -1534,8 +3274,11 @@
     <w:lsdException w:name="Table Contemporary" w:semiHidden="1" w:unhideWhenUsed="1"/>
     <w:lsdException w:name="Table Elegant" w:semiHidden="1" w:unhideWhenUsed="1"/>
     <w:lsdException w:name="Table Professional" w:semiHidden="1" w:unhideWhenUsed="1"/>
+    <w:lsdException w:name="Table Subtle 1" w:semiHidden="1" w:unhideWhenUsed="1"/>
     <w:lsdException w:name="Table Subtle 2" w:semiHidden="1" w:unhideWhenUsed="1"/>
     <w:lsdException w:name="Table Web 1" w:semiHidden="1" w:unhideWhenUsed="1"/>
+    <w:lsdException w:name="Table Web 2" w:semiHidden="1" w:unhideWhenUsed="1"/>
+    <w:lsdException w:name="Table Web 3" w:semiHidden="1" w:unhideWhenUsed="1"/>
     <w:lsdException w:name="Balloon Text" w:semiHidden="1" w:unhideWhenUsed="1"/>
     <w:lsdException w:name="Table Grid" w:uiPriority="59"/>
     <w:lsdException w:name="Table Theme" w:semiHidden="1" w:unhideWhenUsed="1"/>
@@ -2359,6 +4102,36 @@
       <w:lang w:bidi="en-US"/>
     </w:rPr>
   </w:style>
+  <w:style w:type="paragraph" w:styleId="Caption">
+    <w:name w:val="caption"/>
+    <w:basedOn w:val="Normal"/>
+    <w:next w:val="Normal"/>
+    <w:uiPriority w:val="35"/>
+    <w:unhideWhenUsed/>
+    <w:qFormat/>
+    <w:rsid w:val="004616B3"/>
+    <w:pPr>
+      <w:spacing w:line="240" w:lineRule="auto"/>
+    </w:pPr>
+    <w:rPr>
+      <w:i/>
+      <w:iCs/>
+      <w:color w:val="1F497D" w:themeColor="text2"/>
+      <w:sz w:val="18"/>
+      <w:szCs w:val="18"/>
+    </w:rPr>
+  </w:style>
+  <w:style w:type="character" w:styleId="Hyperlink">
+    <w:name w:val="Hyperlink"/>
+    <w:basedOn w:val="DefaultParagraphFont"/>
+    <w:uiPriority w:val="99"/>
+    <w:unhideWhenUsed/>
+    <w:rsid w:val="004616B3"/>
+    <w:rPr>
+      <w:color w:val="0000FF" w:themeColor="hyperlink"/>
+      <w:u w:val="single"/>
+    </w:rPr>
+  </w:style>
 </w:styles>
 </file>
 

</xml_diff>

<commit_message>
Modify the layout and final submission of report
</commit_message>
<xml_diff>
--- a/TUNI.COMP.CE.400/product/Exercise_Returns/1.0/Exercise09/COMP.CE.400_Ex09_report.docx
+++ b/TUNI.COMP.CE.400/product/Exercise_Returns/1.0/Exercise09/COMP.CE.400_Ex09_report.docx
@@ -33,7 +33,7 @@
             <mc:AlternateContent>
               <mc:Choice Requires="wpg">
                 <w:drawing>
-                  <wp:anchor distT="0" distB="0" distL="114300" distR="114300" simplePos="0" relativeHeight="251641856" behindDoc="1" locked="0" layoutInCell="1" allowOverlap="1" wp14:anchorId="69FD7F73" wp14:editId="3D0F4DBF">
+                  <wp:anchor distT="0" distB="0" distL="114300" distR="114300" simplePos="0" relativeHeight="251644416" behindDoc="1" locked="0" layoutInCell="1" allowOverlap="1" wp14:anchorId="69FD7F73" wp14:editId="3D0F4DBF">
                     <wp:simplePos x="0" y="0"/>
                     <mc:AlternateContent>
                       <mc:Choice Requires="wp14">
@@ -3438,7 +3438,7 @@
               </mc:Choice>
               <mc:Fallback>
                 <w:pict>
-                  <v:group w14:anchorId="69FD7F73" id="Group 4" o:spid="_x0000_s1026" style="position:absolute;margin-left:0;margin-top:0;width:172.8pt;height:718.55pt;z-index:-251674624;mso-width-percent:330;mso-height-percent:950;mso-left-percent:40;mso-position-horizontal-relative:page;mso-position-vertical:center;mso-position-vertical-relative:page;mso-width-percent:330;mso-height-percent:950;mso-left-percent:40" coordsize="21945,91257" o:gfxdata="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">
+                  <v:group w14:anchorId="69FD7F73" id="Group 4" o:spid="_x0000_s1026" style="position:absolute;margin-left:0;margin-top:0;width:172.8pt;height:718.55pt;z-index:-251672064;mso-width-percent:330;mso-height-percent:950;mso-left-percent:40;mso-position-horizontal-relative:page;mso-position-vertical:center;mso-position-vertical-relative:page;mso-width-percent:330;mso-height-percent:950;mso-left-percent:40" coordsize="21945,91257" o:gfxdata="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">
                     <v:rect id="Rectangle 5" o:spid="_x0000_s1027" style="position:absolute;width:1945;height:91257;visibility:visible;mso-wrap-style:square;v-text-anchor:middle" o:gfxdata="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" fillcolor="#1f497d [3215]" stroked="f" strokeweight="2pt"/>
                     <v:shapetype id="_x0000_t15" coordsize="21600,21600" o:spt="15" adj="16200" path="m@0,l,,,21600@0,21600,21600,10800xe">
                       <v:stroke joinstyle="miter"/>
@@ -3610,7 +3610,7 @@
             <mc:AlternateContent>
               <mc:Choice Requires="wps">
                 <w:drawing>
-                  <wp:anchor distT="0" distB="0" distL="114300" distR="114300" simplePos="0" relativeHeight="251665408" behindDoc="0" locked="0" layoutInCell="1" allowOverlap="1" wp14:anchorId="0F26729B" wp14:editId="51074C18">
+                  <wp:anchor distT="0" distB="0" distL="114300" distR="114300" simplePos="0" relativeHeight="251667968" behindDoc="0" locked="0" layoutInCell="1" allowOverlap="1" wp14:anchorId="0F26729B" wp14:editId="51074C18">
                     <wp:simplePos x="0" y="0"/>
                     <mc:AlternateContent>
                       <mc:Choice Requires="wp14">
@@ -3711,7 +3711,7 @@
                     <v:stroke joinstyle="miter"/>
                     <v:path gradientshapeok="t" o:connecttype="rect"/>
                   </v:shapetype>
-                  <v:shape id="Text Box 33" o:spid="_x0000_s1055" type="#_x0000_t202" style="position:absolute;margin-left:0;margin-top:0;width:4in;height:28.8pt;z-index:251665408;visibility:visible;mso-wrap-style:square;mso-width-percent:450;mso-height-percent:0;mso-left-percent:420;mso-top-percent:880;mso-wrap-distance-left:9pt;mso-wrap-distance-top:0;mso-wrap-distance-right:9pt;mso-wrap-distance-bottom:0;mso-position-horizontal-relative:page;mso-position-vertical-relative:page;mso-width-percent:450;mso-height-percent:0;mso-left-percent:420;mso-top-percent:880;mso-width-relative:page;mso-height-relative:margin;v-text-anchor:bottom" o:gfxdata="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" filled="f" stroked="f" strokeweight=".5pt">
+                  <v:shape id="Text Box 33" o:spid="_x0000_s1055" type="#_x0000_t202" style="position:absolute;margin-left:0;margin-top:0;width:4in;height:28.8pt;z-index:251667968;visibility:visible;mso-wrap-style:square;mso-width-percent:450;mso-height-percent:0;mso-left-percent:420;mso-top-percent:880;mso-wrap-distance-left:9pt;mso-wrap-distance-top:0;mso-wrap-distance-right:9pt;mso-wrap-distance-bottom:0;mso-position-horizontal-relative:page;mso-position-vertical-relative:page;mso-width-percent:450;mso-height-percent:0;mso-left-percent:420;mso-top-percent:880;mso-width-relative:page;mso-height-relative:margin;v-text-anchor:bottom" o:gfxdata="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" filled="f" stroked="f" strokeweight=".5pt">
                     <v:textbox style="mso-fit-shape-to-text:t" inset="0,0,0,0">
                       <w:txbxContent>
                         <w:p>
@@ -3739,7 +3739,7 @@
             <mc:AlternateContent>
               <mc:Choice Requires="wps">
                 <w:drawing>
-                  <wp:anchor distT="0" distB="0" distL="114300" distR="114300" simplePos="0" relativeHeight="251659264" behindDoc="0" locked="0" layoutInCell="1" allowOverlap="1" wp14:anchorId="1FFF1FDE" wp14:editId="197657C0">
+                  <wp:anchor distT="0" distB="0" distL="114300" distR="114300" simplePos="0" relativeHeight="251661824" behindDoc="0" locked="0" layoutInCell="1" allowOverlap="1" wp14:anchorId="1FFF1FDE" wp14:editId="197657C0">
                     <wp:simplePos x="0" y="0"/>
                     <mc:AlternateContent>
                       <mc:Choice Requires="wp14">
@@ -3908,7 +3908,7 @@
               </mc:Choice>
               <mc:Fallback>
                 <w:pict>
-                  <v:shape w14:anchorId="1FFF1FDE" id="Text Box 34" o:spid="_x0000_s1056" type="#_x0000_t202" style="position:absolute;margin-left:0;margin-top:0;width:4in;height:84.25pt;z-index:251659264;visibility:visible;mso-wrap-style:square;mso-width-percent:450;mso-height-percent:0;mso-left-percent:420;mso-top-percent:175;mso-wrap-distance-left:9pt;mso-wrap-distance-top:0;mso-wrap-distance-right:9pt;mso-wrap-distance-bottom:0;mso-position-horizontal-relative:page;mso-position-vertical-relative:page;mso-width-percent:450;mso-height-percent:0;mso-left-percent:420;mso-top-percent:175;mso-width-relative:page;mso-height-relative:margin;v-text-anchor:top" o:gfxdata="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" filled="f" stroked="f" strokeweight=".5pt">
+                  <v:shape w14:anchorId="1FFF1FDE" id="Text Box 34" o:spid="_x0000_s1056" type="#_x0000_t202" style="position:absolute;margin-left:0;margin-top:0;width:4in;height:84.25pt;z-index:251661824;visibility:visible;mso-wrap-style:square;mso-width-percent:450;mso-height-percent:0;mso-left-percent:420;mso-top-percent:175;mso-wrap-distance-left:9pt;mso-wrap-distance-top:0;mso-wrap-distance-right:9pt;mso-wrap-distance-bottom:0;mso-position-horizontal-relative:page;mso-position-vertical-relative:page;mso-width-percent:450;mso-height-percent:0;mso-left-percent:420;mso-top-percent:175;mso-width-relative:page;mso-height-relative:margin;v-text-anchor:top" o:gfxdata="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" filled="f" stroked="f" strokeweight=".5pt">
                     <v:textbox style="mso-fit-shape-to-text:t" inset="0,0,0,0">
                       <w:txbxContent>
                         <w:p>
@@ -4199,27 +4199,7 @@
                     <w:szCs w:val="28"/>
                     <w:lang w:val="en-US"/>
                   </w:rPr>
-                  <w:t xml:space="preserve">Phan Vu </w:t>
-                </w:r>
-                <w:proofErr w:type="spellStart"/>
-                <w:r>
-                  <w:rPr>
-                    <w:rFonts w:ascii="Arial" w:hAnsi="Arial" w:cs="Arial"/>
-                    <w:sz w:val="28"/>
-                    <w:szCs w:val="28"/>
-                    <w:lang w:val="en-US"/>
-                  </w:rPr>
-                  <w:t>Thien</w:t>
-                </w:r>
-                <w:proofErr w:type="spellEnd"/>
-                <w:r>
-                  <w:rPr>
-                    <w:rFonts w:ascii="Arial" w:hAnsi="Arial" w:cs="Arial"/>
-                    <w:sz w:val="28"/>
-                    <w:szCs w:val="28"/>
-                    <w:lang w:val="en-US"/>
-                  </w:rPr>
-                  <w:t xml:space="preserve"> Quang</w:t>
+                  <w:t>Phan Vu Thien Quang</w:t>
                 </w:r>
               </w:p>
             </w:tc>
@@ -4291,7 +4271,7 @@
             <mc:AlternateContent>
               <mc:Choice Requires="wps">
                 <w:drawing>
-                  <wp:anchor distT="0" distB="0" distL="114300" distR="114300" simplePos="0" relativeHeight="251666432" behindDoc="0" locked="0" layoutInCell="1" allowOverlap="1" wp14:anchorId="6C111AE4" wp14:editId="67419B3B">
+                  <wp:anchor distT="0" distB="0" distL="114300" distR="114300" simplePos="0" relativeHeight="251668992" behindDoc="0" locked="0" layoutInCell="1" allowOverlap="1" wp14:anchorId="6C111AE4" wp14:editId="67419B3B">
                     <wp:simplePos x="0" y="0"/>
                     <wp:positionH relativeFrom="column">
                       <wp:posOffset>1019175</wp:posOffset>
@@ -4387,7 +4367,7 @@
               </mc:Choice>
               <mc:Fallback>
                 <w:pict>
-                  <v:shape w14:anchorId="6C111AE4" id="Text Box 35" o:spid="_x0000_s1057" type="#_x0000_t202" style="position:absolute;margin-left:80.25pt;margin-top:208.5pt;width:2in;height:2in;z-index:251666432;visibility:visible;mso-wrap-style:none;mso-wrap-distance-left:9pt;mso-wrap-distance-top:0;mso-wrap-distance-right:9pt;mso-wrap-distance-bottom:0;mso-position-horizontal:absolute;mso-position-horizontal-relative:text;mso-position-vertical:absolute;mso-position-vertical-relative:text;v-text-anchor:top" o:gfxdata="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" filled="f" stroked="f">
+                  <v:shape w14:anchorId="6C111AE4" id="Text Box 35" o:spid="_x0000_s1057" type="#_x0000_t202" style="position:absolute;margin-left:80.25pt;margin-top:208.5pt;width:2in;height:2in;z-index:251668992;visibility:visible;mso-wrap-style:none;mso-wrap-distance-left:9pt;mso-wrap-distance-top:0;mso-wrap-distance-right:9pt;mso-wrap-distance-bottom:0;mso-position-horizontal:absolute;mso-position-horizontal-relative:text;mso-position-vertical:absolute;mso-position-vertical-relative:text;v-text-anchor:top" o:gfxdata="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" filled="f" stroked="f">
                     <v:textbox style="mso-fit-shape-to-text:t">
                       <w:txbxContent>
                         <w:p>
@@ -4483,21 +4463,7 @@
         <w:rPr>
           <w:lang w:val="en-US"/>
         </w:rPr>
-        <w:t xml:space="preserve">In the exercise project, we implemented a system consisting of an ARM-based processor and a FPGA accelerator. The system is capable of video streaming which collects real-time data and output it in the computer program using </w:t>
-      </w:r>
-      <w:proofErr w:type="spellStart"/>
-      <w:r>
-        <w:rPr>
-          <w:lang w:val="en-US"/>
-        </w:rPr>
-        <w:t>Kvazaar</w:t>
-      </w:r>
-      <w:proofErr w:type="spellEnd"/>
-      <w:r>
-        <w:rPr>
-          <w:lang w:val="en-US"/>
-        </w:rPr>
-        <w:t xml:space="preserve"> - a HEVC coding technique. Hence, the FPGA is used to accelerate video encoding and decoding.</w:t>
+        <w:t>In the exercise project, we implemented a system consisting of an ARM-based processor and a FPGA accelerator. The system is capable of video streaming which collects real-time data and output it in the computer program using Kvazaar - a HEVC coding technique. Hence, the FPGA is used to accelerate video encoding and decoding.</w:t>
       </w:r>
     </w:p>
     <w:p>
@@ -4552,39 +4518,7 @@
           <w:rFonts w:cstheme="minorHAnsi"/>
           <w:lang w:val="en-US"/>
         </w:rPr>
-        <w:t xml:space="preserve">V SoC Development Board (VEEK-MT-C5SoC). The board employs a dual-core ARM Cortex-A9 </w:t>
-      </w:r>
-      <w:proofErr w:type="spellStart"/>
-      <w:r>
-        <w:rPr>
-          <w:rFonts w:cstheme="minorHAnsi"/>
-          <w:lang w:val="en-US"/>
-        </w:rPr>
-        <w:t>MPCore</w:t>
-      </w:r>
-      <w:proofErr w:type="spellEnd"/>
-      <w:r>
-        <w:rPr>
-          <w:rFonts w:cstheme="minorHAnsi"/>
-          <w:lang w:val="en-US"/>
-        </w:rPr>
-        <w:t xml:space="preserve"> processor up to 925 </w:t>
-      </w:r>
-      <w:proofErr w:type="spellStart"/>
-      <w:r>
-        <w:rPr>
-          <w:rFonts w:cstheme="minorHAnsi"/>
-          <w:lang w:val="en-US"/>
-        </w:rPr>
-        <w:t>MHz.</w:t>
-      </w:r>
-      <w:proofErr w:type="spellEnd"/>
-      <w:r>
-        <w:rPr>
-          <w:rFonts w:cstheme="minorHAnsi"/>
-          <w:lang w:val="en-US"/>
-        </w:rPr>
-        <w:t xml:space="preserve"> In addition, it has up to 13.59 Mb of embedded memory and several buses. It has also on-chip RAM, FPGA-to-HPS SDRAM controller and HPS-FPGA bridges. Those are where FPGA communicates with ARM cores. In addition, there are camera and touchscreen on the backside of the board for video capturing.</w:t>
+        <w:t>V SoC Development Board (VEEK-MT-C5SoC). The board employs a dual-core ARM Cortex-A9 MPCore processor up to 925 MHz. In addition, it has up to 13.59 Mb of embedded memory and several buses. It has also on-chip RAM, FPGA-to-HPS SDRAM controller and HPS-FPGA bridges. Those are where FPGA communicates with ARM cores. In addition, there are camera and touchscreen on the backside of the board for video capturing.</w:t>
       </w:r>
     </w:p>
     <w:p>
@@ -4613,23 +4547,8 @@
         <w:rPr>
           <w:lang w:val="en-US"/>
         </w:rPr>
-        <w:t xml:space="preserve">The board is controlled via a Putty connection. Here, the driver for </w:t>
-      </w:r>
-      <w:proofErr w:type="spellStart"/>
-      <w:r>
-        <w:rPr>
-          <w:lang w:val="en-US"/>
-        </w:rPr>
-        <w:t>Kvazaar</w:t>
-      </w:r>
-      <w:proofErr w:type="spellEnd"/>
-      <w:r>
-        <w:rPr>
-          <w:lang w:val="en-US"/>
-        </w:rPr>
-        <w:t xml:space="preserve"> (</w:t>
-      </w:r>
-      <w:proofErr w:type="spellStart"/>
+        <w:t>The board is controlled via a Putty connection. Here, the driver for Kvazaar (</w:t>
+      </w:r>
       <w:r>
         <w:rPr>
           <w:b/>
@@ -4637,9 +4556,14 @@
           <w:i/>
           <w:lang w:val="en-US"/>
         </w:rPr>
-        <w:t>ip_acc_</w:t>
-      </w:r>
-      <w:proofErr w:type="gramStart"/>
+        <w:t>ip_acc_driver.ko</w:t>
+      </w:r>
+      <w:r>
+        <w:rPr>
+          <w:lang w:val="en-US"/>
+        </w:rPr>
+        <w:t>) is loaded to control the encoder, then the camera driver (</w:t>
+      </w:r>
       <w:r>
         <w:rPr>
           <w:b/>
@@ -4647,27 +4571,8 @@
           <w:i/>
           <w:lang w:val="en-US"/>
         </w:rPr>
-        <w:t>driver.ko</w:t>
-      </w:r>
-      <w:proofErr w:type="spellEnd"/>
-      <w:proofErr w:type="gramEnd"/>
-      <w:r>
-        <w:rPr>
-          <w:lang w:val="en-US"/>
-        </w:rPr>
-        <w:t>) is loaded to control the encoder, then the camera driver (</w:t>
-      </w:r>
-      <w:proofErr w:type="spellStart"/>
-      <w:r>
-        <w:rPr>
-          <w:b/>
-          <w:bCs/>
-          <w:i/>
-          <w:lang w:val="en-US"/>
-        </w:rPr>
         <w:t>camera_driver.ko</w:t>
       </w:r>
-      <w:proofErr w:type="spellEnd"/>
       <w:r>
         <w:rPr>
           <w:lang w:val="en-US"/>
@@ -4696,6 +4601,7 @@
     </w:p>
     <w:p>
       <w:pPr>
+        <w:pStyle w:val="Heading2"/>
         <w:jc w:val="both"/>
         <w:rPr>
           <w:lang w:val="en-US"/>
@@ -4705,46 +4611,11 @@
         <w:rPr>
           <w:lang w:val="en-US"/>
         </w:rPr>
-        <w:t xml:space="preserve">Write here a short summary of what you did in each of the individual exercises. Emphasize the big picture: what was the purpose of the exercise, what tools you used and what you did with them, and what was </w:t>
-      </w:r>
-      <w:proofErr w:type="gramStart"/>
-      <w:r>
-        <w:rPr>
-          <w:lang w:val="en-US"/>
-        </w:rPr>
-        <w:t>the end result</w:t>
-      </w:r>
-      <w:proofErr w:type="gramEnd"/>
-      <w:r>
-        <w:rPr>
-          <w:lang w:val="en-US"/>
-        </w:rPr>
-        <w:t>. A couple of paragraphs per exercise is sufficient.</w:t>
-      </w:r>
-      <w:r>
-        <w:rPr>
-          <w:lang w:val="en-US"/>
-        </w:rPr>
-        <w:t xml:space="preserve"> The purpose of this section is to ensure that you have a good general picture of the exercise </w:t>
-      </w:r>
-      <w:proofErr w:type="gramStart"/>
-      <w:r>
-        <w:rPr>
-          <w:lang w:val="en-US"/>
-        </w:rPr>
-        <w:t>project as a whole</w:t>
-      </w:r>
-      <w:proofErr w:type="gramEnd"/>
-      <w:r>
-        <w:rPr>
-          <w:lang w:val="en-US"/>
-        </w:rPr>
-        <w:t>.</w:t>
+        <w:t>Exercise 1</w:t>
       </w:r>
     </w:p>
     <w:p>
       <w:pPr>
-        <w:pStyle w:val="Heading2"/>
         <w:jc w:val="both"/>
         <w:rPr>
           <w:lang w:val="en-US"/>
@@ -4754,133 +4625,7 @@
         <w:rPr>
           <w:lang w:val="en-US"/>
         </w:rPr>
-        <w:t>Exercise 1</w:t>
-      </w:r>
-    </w:p>
-    <w:p>
-      <w:pPr>
-        <w:jc w:val="both"/>
-        <w:rPr>
-          <w:lang w:val="en-US"/>
-        </w:rPr>
-      </w:pPr>
-      <w:r>
-        <w:rPr>
-          <w:lang w:val="en-US"/>
-        </w:rPr>
-        <w:t xml:space="preserve">The main objective of exercise 1 is introducing us to new tools and basic knowledge of system design such as profiling </w:t>
-      </w:r>
-      <w:proofErr w:type="spellStart"/>
-      <w:r>
-        <w:rPr>
-          <w:lang w:val="en-US"/>
-        </w:rPr>
-        <w:t>Kvazaar</w:t>
-      </w:r>
-      <w:proofErr w:type="spellEnd"/>
-      <w:r>
-        <w:rPr>
-          <w:lang w:val="en-US"/>
-        </w:rPr>
-        <w:t xml:space="preserve"> performance with </w:t>
-      </w:r>
-      <w:proofErr w:type="spellStart"/>
-      <w:r>
-        <w:rPr>
-          <w:lang w:val="en-US"/>
-        </w:rPr>
-        <w:t>gprof</w:t>
-      </w:r>
-      <w:proofErr w:type="spellEnd"/>
-      <w:r>
-        <w:rPr>
-          <w:lang w:val="en-US"/>
-        </w:rPr>
-        <w:t xml:space="preserve"> profiling and encoding HEVC video. Kactus2 is used to generate </w:t>
-      </w:r>
-      <w:proofErr w:type="spellStart"/>
-      <w:r>
-        <w:rPr>
-          <w:lang w:val="en-US"/>
-        </w:rPr>
-        <w:t>Makefile</w:t>
-      </w:r>
-      <w:proofErr w:type="spellEnd"/>
-      <w:r>
-        <w:rPr>
-          <w:lang w:val="en-US"/>
-        </w:rPr>
-        <w:t xml:space="preserve"> for </w:t>
-      </w:r>
-      <w:proofErr w:type="spellStart"/>
-      <w:r>
-        <w:rPr>
-          <w:lang w:val="en-US"/>
-        </w:rPr>
-        <w:t>Kvazaar</w:t>
-      </w:r>
-      <w:proofErr w:type="spellEnd"/>
-      <w:r>
-        <w:rPr>
-          <w:lang w:val="en-US"/>
-        </w:rPr>
-        <w:t xml:space="preserve"> compiling, configure different </w:t>
-      </w:r>
-      <w:proofErr w:type="spellStart"/>
-      <w:r>
-        <w:rPr>
-          <w:lang w:val="en-US"/>
-        </w:rPr>
-        <w:t>Kvazaar</w:t>
-      </w:r>
-      <w:proofErr w:type="spellEnd"/>
-      <w:r>
-        <w:rPr>
-          <w:lang w:val="en-US"/>
-        </w:rPr>
-        <w:t xml:space="preserve"> systems (for </w:t>
-      </w:r>
-      <w:proofErr w:type="gramStart"/>
-      <w:r>
-        <w:rPr>
-          <w:lang w:val="en-US"/>
-        </w:rPr>
-        <w:t>e.g.</w:t>
-      </w:r>
-      <w:proofErr w:type="gramEnd"/>
-      <w:r>
-        <w:rPr>
-          <w:lang w:val="en-US"/>
-        </w:rPr>
-        <w:t xml:space="preserve"> PC-system, </w:t>
-      </w:r>
-      <w:proofErr w:type="spellStart"/>
-      <w:r>
-        <w:rPr>
-          <w:lang w:val="en-US"/>
-        </w:rPr>
-        <w:t>Veek</w:t>
-      </w:r>
-      <w:proofErr w:type="spellEnd"/>
-      <w:r>
-        <w:rPr>
-          <w:lang w:val="en-US"/>
-        </w:rPr>
-        <w:t xml:space="preserve">-system, …), integrate and reuse the Intellectual-Properties (IP) in order to increase the hardware development productivity. At first, we configure the library and prepare some video input for encode. Next step, we compile and run the </w:t>
-      </w:r>
-      <w:proofErr w:type="spellStart"/>
-      <w:r>
-        <w:rPr>
-          <w:lang w:val="en-US"/>
-        </w:rPr>
-        <w:t>Kvazaar</w:t>
-      </w:r>
-      <w:proofErr w:type="spellEnd"/>
-      <w:r>
-        <w:rPr>
-          <w:lang w:val="en-US"/>
-        </w:rPr>
-        <w:t xml:space="preserve"> using pre-made script </w:t>
+        <w:t xml:space="preserve">The main objective of exercise 1 is introducing us to new tools and basic knowledge of system design such as profiling Kvazaar performance with gprof profiling and encoding HEVC video. Kactus2 is used to generate Makefile for Kvazaar compiling, configure different Kvazaar systems (for e.g. PC-system, Veek-system, …), integrate and reuse the Intellectual-Properties (IP) in order to increase the hardware development productivity. At first, we configure the library and prepare some video input for encode. Next step, we compile and run the Kvazaar using pre-made script </w:t>
       </w:r>
       <w:r>
         <w:rPr>
@@ -4897,7 +4642,6 @@
         </w:rPr>
         <w:t xml:space="preserve">. The output video encoding result will be logged into external files for data parse. By analyzing these log files with different quantization values QP and running profiling build to create the </w:t>
       </w:r>
-      <w:proofErr w:type="spellStart"/>
       <w:r>
         <w:rPr>
           <w:b/>
@@ -4907,7 +4651,6 @@
         </w:rPr>
         <w:t>gmon.out</w:t>
       </w:r>
-      <w:proofErr w:type="spellEnd"/>
       <w:r>
         <w:rPr>
           <w:lang w:val="en-US"/>
@@ -4941,98 +4684,14 @@
         <w:rPr>
           <w:lang w:val="en-US"/>
         </w:rPr>
-        <w:t xml:space="preserve">The main purpose of this exercise is to get us familiar with </w:t>
-      </w:r>
-      <w:proofErr w:type="spellStart"/>
-      <w:r>
-        <w:rPr>
-          <w:lang w:val="en-US"/>
-        </w:rPr>
-        <w:t>SystemC</w:t>
-      </w:r>
-      <w:proofErr w:type="spellEnd"/>
-      <w:r>
-        <w:rPr>
-          <w:lang w:val="en-US"/>
-        </w:rPr>
-        <w:t xml:space="preserve"> modeling, </w:t>
-      </w:r>
-      <w:proofErr w:type="gramStart"/>
-      <w:r>
-        <w:rPr>
-          <w:lang w:val="en-US"/>
-        </w:rPr>
-        <w:t>simulating</w:t>
-      </w:r>
-      <w:proofErr w:type="gramEnd"/>
-      <w:r>
-        <w:rPr>
-          <w:lang w:val="en-US"/>
-        </w:rPr>
-        <w:t xml:space="preserve"> and visualizing using </w:t>
-      </w:r>
-      <w:proofErr w:type="spellStart"/>
-      <w:r>
-        <w:rPr>
-          <w:lang w:val="en-US"/>
-        </w:rPr>
-        <w:t>GTKWave</w:t>
-      </w:r>
-      <w:proofErr w:type="spellEnd"/>
-      <w:r>
-        <w:rPr>
-          <w:lang w:val="en-US"/>
-        </w:rPr>
-        <w:t xml:space="preserve">. At the very beginning, we start checking the functionality of </w:t>
-      </w:r>
-      <w:proofErr w:type="spellStart"/>
-      <w:r>
-        <w:rPr>
-          <w:lang w:val="en-US"/>
-        </w:rPr>
-        <w:t>SystemC</w:t>
-      </w:r>
-      <w:proofErr w:type="spellEnd"/>
-      <w:r>
-        <w:rPr>
-          <w:lang w:val="en-US"/>
-        </w:rPr>
-        <w:t xml:space="preserve"> library. Next, we run and examine the PC-application by dividing it into the inter-communication </w:t>
-      </w:r>
-      <w:proofErr w:type="spellStart"/>
-      <w:r>
-        <w:rPr>
-          <w:lang w:val="en-US"/>
-        </w:rPr>
-        <w:t>SystemC</w:t>
-      </w:r>
-      <w:proofErr w:type="spellEnd"/>
-      <w:r>
-        <w:rPr>
-          <w:lang w:val="en-US"/>
-        </w:rPr>
-        <w:t xml:space="preserve"> process and adding timing to the model. To be precise, we verify the application’s </w:t>
+        <w:t xml:space="preserve">The main purpose of this exercise is to get us familiar with SystemC modeling, simulating and visualizing using GTKWave. At the very beginning, we start checking the functionality of SystemC library. Next, we run and examine the PC-application by dividing it into the inter-communication SystemC process and adding timing to the model. To be precise, we verify the application’s functionality using pre-made synchronized testbench by checking the difference between the input and output. The purpose of the application is to receive, permutate, encrypt the input with a key and reverse all these processes to produce the output. Therefore, they must be similar. Compiling the system requires a Makefile from Kactus2 as well. We then implement the decrypting processing </w:t>
       </w:r>
       <w:r>
         <w:rPr>
           <w:lang w:val="en-US"/>
         </w:rPr>
         <w:lastRenderedPageBreak/>
-        <w:t xml:space="preserve">functionality using pre-made synchronized testbench by checking the difference between the input and output. The purpose of the application is to receive, permutate, encrypt the input with a key and reverse all these processes to produce the output. Therefore, they must be similar. Compiling the system requires a </w:t>
-      </w:r>
-      <w:proofErr w:type="spellStart"/>
-      <w:r>
-        <w:rPr>
-          <w:lang w:val="en-US"/>
-        </w:rPr>
-        <w:t>Makefile</w:t>
-      </w:r>
-      <w:proofErr w:type="spellEnd"/>
-      <w:r>
-        <w:rPr>
-          <w:lang w:val="en-US"/>
-        </w:rPr>
-        <w:t xml:space="preserve"> from Kactus2 as well. We then implement the decrypting processing (process 3 and 4) based on stub code used in the encrypting procedure (process 1 and 2) as image </w:t>
+        <w:t xml:space="preserve">(process 3 and 4) based on stub code used in the encrypting procedure (process 1 and 2) as image </w:t>
       </w:r>
       <w:r>
         <w:rPr>
@@ -5040,13 +4699,13 @@
           <w:lang w:val="en-US"/>
         </w:rPr>
         <w:drawing>
-          <wp:anchor distT="0" distB="0" distL="114300" distR="114300" simplePos="0" relativeHeight="251637760" behindDoc="0" locked="0" layoutInCell="1" allowOverlap="1" wp14:anchorId="5AED10C1" wp14:editId="53A8B2A6">
+          <wp:anchor distT="0" distB="0" distL="114300" distR="114300" simplePos="0" relativeHeight="251636224" behindDoc="0" locked="0" layoutInCell="1" allowOverlap="1" wp14:anchorId="5AED10C1" wp14:editId="5E337D4D">
             <wp:simplePos x="0" y="0"/>
             <wp:positionH relativeFrom="column">
-              <wp:posOffset>1266825</wp:posOffset>
+              <wp:posOffset>1447996</wp:posOffset>
             </wp:positionH>
             <wp:positionV relativeFrom="paragraph">
-              <wp:posOffset>1353185</wp:posOffset>
+              <wp:posOffset>737235</wp:posOffset>
             </wp:positionV>
             <wp:extent cx="3200400" cy="1628140"/>
             <wp:effectExtent l="0" t="0" r="0" b="0"/>
@@ -5189,21 +4848,7 @@
         <w:rPr>
           <w:lang w:val="en-US"/>
         </w:rPr>
-        <w:t xml:space="preserve">The </w:t>
-      </w:r>
-      <w:proofErr w:type="spellStart"/>
-      <w:r>
-        <w:rPr>
-          <w:lang w:val="en-US"/>
-        </w:rPr>
-        <w:t>GTKWave</w:t>
-      </w:r>
-      <w:proofErr w:type="spellEnd"/>
-      <w:r>
-        <w:rPr>
-          <w:lang w:val="en-US"/>
-        </w:rPr>
-        <w:t xml:space="preserve"> software </w:t>
+        <w:t xml:space="preserve">The GTKWave software </w:t>
       </w:r>
       <w:r>
         <w:rPr>
@@ -5238,35 +4883,7 @@
         <w:rPr>
           <w:lang w:val="en-US"/>
         </w:rPr>
-        <w:t>This exercise comprises 3 parts, which are implementing the inter-process communication of the previous application (</w:t>
-      </w:r>
-      <w:proofErr w:type="spellStart"/>
-      <w:r>
-        <w:rPr>
-          <w:lang w:val="en-US"/>
-        </w:rPr>
-        <w:t>CrypterSimApp</w:t>
-      </w:r>
-      <w:proofErr w:type="spellEnd"/>
-      <w:r>
-        <w:rPr>
-          <w:lang w:val="en-US"/>
-        </w:rPr>
-        <w:t xml:space="preserve">) using TLM Socket, some system calls (read/write) used as interface between the encoder and hardware accelerator that increases the system performance. The socket transfer between modules at transaction level modeling is more complicated compared to previous exercise which is FIFO. To be precise, in socket transfer, the process 1 would be the master (initiator) while the process 2 acts as the slave (target). Besides, the data passed in this payload must be of native C++ data type and memory reservation should be </w:t>
-      </w:r>
-      <w:proofErr w:type="gramStart"/>
-      <w:r>
-        <w:rPr>
-          <w:lang w:val="en-US"/>
-        </w:rPr>
-        <w:t>taken into account</w:t>
-      </w:r>
-      <w:proofErr w:type="gramEnd"/>
-      <w:r>
-        <w:rPr>
-          <w:lang w:val="en-US"/>
-        </w:rPr>
-        <w:t xml:space="preserve">. </w:t>
+        <w:t xml:space="preserve">This exercise comprises 3 parts, which are implementing the inter-process communication of the previous application (CrypterSimApp) using TLM Socket, some system calls (read/write) used as interface between the encoder and hardware accelerator that increases the system performance. The socket transfer between modules at transaction level modeling is more complicated compared to previous exercise which is FIFO. To be precise, in socket transfer, the process 1 would be the master (initiator) while the process 2 acts as the slave (target). Besides, the data passed in this payload must be of native C++ data type and memory reservation should be taken into account. </w:t>
       </w:r>
     </w:p>
     <w:p>
@@ -5280,105 +4897,7 @@
         <w:rPr>
           <w:lang w:val="en-US"/>
         </w:rPr>
-        <w:t xml:space="preserve">The encoder would run on User space while accelerator calculates the prediction on FPGA. The function </w:t>
-      </w:r>
-      <w:proofErr w:type="gramStart"/>
-      <w:r>
-        <w:rPr>
-          <w:lang w:val="en-US"/>
-        </w:rPr>
-        <w:t>read(</w:t>
-      </w:r>
-      <w:proofErr w:type="gramEnd"/>
-      <w:r>
-        <w:rPr>
-          <w:lang w:val="en-US"/>
-        </w:rPr>
-        <w:t xml:space="preserve">) and write() access the correct selected base addresses which will be used by </w:t>
-      </w:r>
-      <w:proofErr w:type="spellStart"/>
-      <w:r>
-        <w:rPr>
-          <w:lang w:val="en-US"/>
-        </w:rPr>
-        <w:t>b_transport</w:t>
-      </w:r>
-      <w:proofErr w:type="spellEnd"/>
-      <w:r>
-        <w:rPr>
-          <w:lang w:val="en-US"/>
-        </w:rPr>
-        <w:t xml:space="preserve">() function when transferring data. To handle event, the </w:t>
-      </w:r>
-      <w:proofErr w:type="gramStart"/>
-      <w:r>
-        <w:rPr>
-          <w:lang w:val="en-US"/>
-        </w:rPr>
-        <w:t>read(</w:t>
-      </w:r>
-      <w:proofErr w:type="gramEnd"/>
-      <w:r>
-        <w:rPr>
-          <w:lang w:val="en-US"/>
-        </w:rPr>
-        <w:t xml:space="preserve">) function has to wait for interrupt request from accelerator when data is ready. The average PSNR result that is yielded from running the system using script with group QP value should be the same compared to previous exercise. In addition, the bonus task is to optimize the performance of </w:t>
-      </w:r>
-      <w:proofErr w:type="spellStart"/>
-      <w:r>
-        <w:rPr>
-          <w:lang w:val="en-US"/>
-        </w:rPr>
-        <w:t>Kvazaar</w:t>
-      </w:r>
-      <w:proofErr w:type="spellEnd"/>
-      <w:r>
-        <w:rPr>
-          <w:lang w:val="en-US"/>
-        </w:rPr>
-        <w:t xml:space="preserve"> intra-prediction by dividing the function </w:t>
-      </w:r>
-      <w:proofErr w:type="spellStart"/>
-      <w:r>
-        <w:rPr>
-          <w:lang w:val="en-US"/>
-        </w:rPr>
-        <w:t>intra_get_</w:t>
-      </w:r>
-      <w:proofErr w:type="gramStart"/>
-      <w:r>
-        <w:rPr>
-          <w:lang w:val="en-US"/>
-        </w:rPr>
-        <w:t>angular</w:t>
-      </w:r>
-      <w:proofErr w:type="spellEnd"/>
-      <w:r>
-        <w:rPr>
-          <w:lang w:val="en-US"/>
-        </w:rPr>
-        <w:t>(</w:t>
-      </w:r>
-      <w:proofErr w:type="gramEnd"/>
-      <w:r>
-        <w:rPr>
-          <w:lang w:val="en-US"/>
-        </w:rPr>
-        <w:t xml:space="preserve">) and its </w:t>
-      </w:r>
-      <w:proofErr w:type="spellStart"/>
-      <w:r>
-        <w:rPr>
-          <w:lang w:val="en-US"/>
-        </w:rPr>
-        <w:t>SystemC</w:t>
-      </w:r>
-      <w:proofErr w:type="spellEnd"/>
-      <w:r>
-        <w:rPr>
-          <w:lang w:val="en-US"/>
-        </w:rPr>
-        <w:t xml:space="preserve"> thread for parallelism. </w:t>
+        <w:t xml:space="preserve">The encoder would run on User space while accelerator calculates the prediction on FPGA. The function read() and write() access the correct selected base addresses which will be used by b_transport() function when transferring data. To handle event, the read() function has to wait for interrupt request from accelerator when data is ready. The average PSNR result that is yielded from running the system using script with group QP value should be the same compared to previous exercise. In addition, the bonus task is to optimize the performance of Kvazaar intra-prediction by dividing the function intra_get_angular() and its SystemC thread for parallelism. </w:t>
       </w:r>
     </w:p>
     <w:p>
@@ -5407,70 +4926,19 @@
         <w:rPr>
           <w:lang w:val="en-US"/>
         </w:rPr>
-        <w:t xml:space="preserve">The main objective of this exercise is to introduce the communication between FPGA and Hardware Processor System (HPS) by controlling LEDs with buttons and getting familiar with Quartus </w:t>
-      </w:r>
-      <w:r>
-        <w:rPr>
-          <w:lang w:val="en-US"/>
-        </w:rPr>
-        <w:lastRenderedPageBreak/>
-        <w:t xml:space="preserve">environment (Prime and </w:t>
-      </w:r>
-      <w:proofErr w:type="spellStart"/>
-      <w:r>
-        <w:rPr>
-          <w:lang w:val="en-US"/>
-        </w:rPr>
-        <w:t>Qsys</w:t>
-      </w:r>
-      <w:proofErr w:type="spellEnd"/>
-      <w:r>
-        <w:rPr>
-          <w:lang w:val="en-US"/>
-        </w:rPr>
-        <w:t xml:space="preserve">). </w:t>
-      </w:r>
-      <w:proofErr w:type="spellStart"/>
-      <w:r>
-        <w:rPr>
-          <w:lang w:val="en-US"/>
-        </w:rPr>
-        <w:t>Qsys</w:t>
-      </w:r>
-      <w:proofErr w:type="spellEnd"/>
-      <w:r>
-        <w:rPr>
-          <w:lang w:val="en-US"/>
-        </w:rPr>
-        <w:t xml:space="preserve"> is the bus design tool that is integrated inside Quartus Prime software which allows the connection to Altera Avalon bus and provides bridges to HPS via AXI bus.</w:t>
-      </w:r>
-    </w:p>
-    <w:p>
-      <w:pPr>
-        <w:jc w:val="both"/>
-        <w:rPr>
-          <w:lang w:val="en-US"/>
-        </w:rPr>
-      </w:pPr>
-      <w:r>
-        <w:rPr>
-          <w:lang w:val="en-US"/>
-        </w:rPr>
-        <w:t xml:space="preserve">To begin with, we add FPGA components into pre-made SoC system design using </w:t>
-      </w:r>
-      <w:proofErr w:type="spellStart"/>
-      <w:r>
-        <w:rPr>
-          <w:lang w:val="en-US"/>
-        </w:rPr>
-        <w:t>Qsys</w:t>
-      </w:r>
-      <w:proofErr w:type="spellEnd"/>
-      <w:r>
-        <w:rPr>
-          <w:lang w:val="en-US"/>
-        </w:rPr>
-        <w:t xml:space="preserve"> tool. In detail, we add 2 parallel input/output components (PIO) from the library for LED and button with their corresponding clock, reset and ports connected to HPS ports. The </w:t>
+        <w:t>The main objective of this exercise is to introduce the communication between FPGA and Hardware Processor System (HPS) by controlling LEDs with buttons and getting familiar with Quartus environment (Prime and Qsys). Qsys is the bus design tool that is integrated inside Quartus Prime software which allows the connection to Altera Avalon bus and provides bridges to HPS via AXI bus.</w:t>
+      </w:r>
+      <w:r>
+        <w:rPr>
+          <w:lang w:val="en-US"/>
+        </w:rPr>
+        <w:t xml:space="preserve"> </w:t>
+      </w:r>
+      <w:r>
+        <w:rPr>
+          <w:lang w:val="en-US"/>
+        </w:rPr>
+        <w:t xml:space="preserve">To begin with, we add FPGA components into pre-made SoC system design using Qsys tool. In detail, we add 2 parallel input/output components (PIO) from the library for LED and button with their corresponding clock, reset and ports connected to HPS ports. The </w:t>
       </w:r>
       <w:r>
         <w:rPr>
@@ -5485,7 +4953,14 @@
         <w:rPr>
           <w:lang w:val="en-US"/>
         </w:rPr>
-        <w:t xml:space="preserve"> port (acted as slave) will be connected to </w:t>
+        <w:t xml:space="preserve"> port (acted as slave) will be </w:t>
+      </w:r>
+      <w:r>
+        <w:rPr>
+          <w:lang w:val="en-US"/>
+        </w:rPr>
+        <w:lastRenderedPageBreak/>
+        <w:t xml:space="preserve">connected to </w:t>
       </w:r>
       <w:r>
         <w:rPr>
@@ -5500,49 +4975,7 @@
         <w:rPr>
           <w:lang w:val="en-US"/>
         </w:rPr>
-        <w:t xml:space="preserve"> of HPS via </w:t>
-      </w:r>
-      <w:proofErr w:type="gramStart"/>
-      <w:r>
-        <w:rPr>
-          <w:lang w:val="en-US"/>
-        </w:rPr>
-        <w:t>light-weight</w:t>
-      </w:r>
-      <w:proofErr w:type="gramEnd"/>
-      <w:r>
-        <w:rPr>
-          <w:lang w:val="en-US"/>
-        </w:rPr>
-        <w:t xml:space="preserve"> AXI bus and base addresses can be set. Next, we generate </w:t>
-      </w:r>
-      <w:proofErr w:type="spellStart"/>
-      <w:r>
-        <w:rPr>
-          <w:lang w:val="en-US"/>
-        </w:rPr>
-        <w:t>Qsys</w:t>
-      </w:r>
-      <w:proofErr w:type="spellEnd"/>
-      <w:r>
-        <w:rPr>
-          <w:lang w:val="en-US"/>
-        </w:rPr>
-        <w:t xml:space="preserve"> and compile the Quartus project into raw binary file (.</w:t>
-      </w:r>
-      <w:proofErr w:type="spellStart"/>
-      <w:r>
-        <w:rPr>
-          <w:lang w:val="en-US"/>
-        </w:rPr>
-        <w:t>rbf</w:t>
-      </w:r>
-      <w:proofErr w:type="spellEnd"/>
-      <w:r>
-        <w:rPr>
-          <w:lang w:val="en-US"/>
-        </w:rPr>
-        <w:t>) which will be uploaded into board. Additionally, we need to implement and test the blinking software on virtual machine and transfer the resulting executable to the board.</w:t>
+        <w:t xml:space="preserve"> of HPS via light-weight AXI bus and base addresses can be set. Next, we generate Qsys and compile the Quartus project into raw binary file (.rbf) which will be uploaded into board. Additionally, we need to implement and test the blinking software on virtual machine and transfer the resulting executable to the board.</w:t>
       </w:r>
       <w:r>
         <w:rPr>
@@ -5554,37 +4987,8 @@
         <w:rPr>
           <w:lang w:val="en-US"/>
         </w:rPr>
-        <w:t xml:space="preserve">While executing, the function </w:t>
-      </w:r>
-      <w:proofErr w:type="spellStart"/>
-      <w:r>
-        <w:rPr>
-          <w:lang w:val="en-US"/>
-        </w:rPr>
-        <w:t>read_</w:t>
-      </w:r>
-      <w:proofErr w:type="gramStart"/>
-      <w:r>
-        <w:rPr>
-          <w:lang w:val="en-US"/>
-        </w:rPr>
-        <w:t>btn</w:t>
-      </w:r>
-      <w:proofErr w:type="spellEnd"/>
-      <w:r>
-        <w:rPr>
-          <w:lang w:val="en-US"/>
-        </w:rPr>
-        <w:t>(</w:t>
-      </w:r>
-      <w:proofErr w:type="gramEnd"/>
-      <w:r>
-        <w:rPr>
-          <w:lang w:val="en-US"/>
-        </w:rPr>
-        <w:t xml:space="preserve">) from </w:t>
-      </w:r>
-      <w:proofErr w:type="spellStart"/>
+        <w:t xml:space="preserve">While executing, the function read_btn() from </w:t>
+      </w:r>
       <w:r>
         <w:rPr>
           <w:b/>
@@ -5594,40 +4998,11 @@
         </w:rPr>
         <w:t>BlinkerApp.c</w:t>
       </w:r>
-      <w:proofErr w:type="spellEnd"/>
-      <w:r>
-        <w:rPr>
-          <w:lang w:val="en-US"/>
-        </w:rPr>
-        <w:t xml:space="preserve"> will read the button interactivity and </w:t>
-      </w:r>
-      <w:proofErr w:type="spellStart"/>
-      <w:r>
-        <w:rPr>
-          <w:lang w:val="en-US"/>
-        </w:rPr>
-        <w:t>set_led</w:t>
-      </w:r>
-      <w:proofErr w:type="spellEnd"/>
-      <w:r>
-        <w:rPr>
-          <w:lang w:val="en-US"/>
-        </w:rPr>
-        <w:t xml:space="preserve">() function will write the value into the LED for displaying. Since physical memory cannot be directly accessed by the software, it should be mapped to virtual memory with correct regions. In addition, we use Kactus2 to configure the ARM Cortex, generate and compile </w:t>
-      </w:r>
-      <w:proofErr w:type="spellStart"/>
-      <w:r>
-        <w:rPr>
-          <w:lang w:val="en-US"/>
-        </w:rPr>
-        <w:t>Makefile</w:t>
-      </w:r>
-      <w:proofErr w:type="spellEnd"/>
-      <w:r>
-        <w:rPr>
-          <w:lang w:val="en-US"/>
-        </w:rPr>
-        <w:t xml:space="preserve"> for the system. Since BlinkerApp_0 file will not be executed on VM due to the lack of binary file, we would have to transfer and run the executing file on the board. The LED should be bright when we push either the button or both simultaneously.</w:t>
+      <w:r>
+        <w:rPr>
+          <w:lang w:val="en-US"/>
+        </w:rPr>
+        <w:t xml:space="preserve"> will read the button interactivity and set_led() function will write the value into the LED for displaying. Since physical memory cannot be directly accessed by the software, it should be mapped to virtual memory with correct regions. In addition, we use Kactus2 to configure the ARM Cortex, generate and compile Makefile for the system. Since BlinkerApp_0 file will not be executed on VM due to the lack of binary file, we would have to transfer and run the executing file on the board. The LED should be bright when we push either the button or both simultaneously.</w:t>
       </w:r>
     </w:p>
     <w:p>
@@ -5660,14 +5035,127 @@
           <w:rFonts w:cstheme="minorHAnsi"/>
           <w:noProof/>
         </w:rPr>
+        <mc:AlternateContent>
+          <mc:Choice Requires="wps">
+            <w:drawing>
+              <wp:anchor distT="0" distB="0" distL="114300" distR="114300" simplePos="0" relativeHeight="251639296" behindDoc="0" locked="0" layoutInCell="1" allowOverlap="1" wp14:anchorId="24E6C707" wp14:editId="5FB958CA">
+                <wp:simplePos x="0" y="0"/>
+                <wp:positionH relativeFrom="margin">
+                  <wp:posOffset>394335</wp:posOffset>
+                </wp:positionH>
+                <wp:positionV relativeFrom="paragraph">
+                  <wp:posOffset>5553075</wp:posOffset>
+                </wp:positionV>
+                <wp:extent cx="5052060" cy="276225"/>
+                <wp:effectExtent l="0" t="0" r="0" b="0"/>
+                <wp:wrapTopAndBottom/>
+                <wp:docPr id="2" name="Text Box 2"/>
+                <wp:cNvGraphicFramePr/>
+                <a:graphic xmlns:a="http://schemas.openxmlformats.org/drawingml/2006/main">
+                  <a:graphicData uri="http://schemas.microsoft.com/office/word/2010/wordprocessingShape">
+                    <wps:wsp>
+                      <wps:cNvSpPr txBox="1"/>
+                      <wps:spPr>
+                        <a:xfrm>
+                          <a:off x="0" y="0"/>
+                          <a:ext cx="5052060" cy="276225"/>
+                        </a:xfrm>
+                        <a:prstGeom prst="rect">
+                          <a:avLst/>
+                        </a:prstGeom>
+                        <a:solidFill>
+                          <a:prstClr val="white"/>
+                        </a:solidFill>
+                        <a:ln>
+                          <a:noFill/>
+                        </a:ln>
+                      </wps:spPr>
+                      <wps:txbx>
+                        <w:txbxContent>
+                          <w:p>
+                            <w:pPr>
+                              <w:pStyle w:val="Caption"/>
+                              <w:jc w:val="center"/>
+                              <w:rPr>
+                                <w:noProof/>
+                              </w:rPr>
+                            </w:pPr>
+                            <w:r>
+                              <w:rPr>
+                                <w:b/>
+                                <w:bCs/>
+                              </w:rPr>
+                              <w:t>Figure 2</w:t>
+                            </w:r>
+                            <w:r>
+                              <w:t>: Benchmarking result</w:t>
+                            </w:r>
+                          </w:p>
+                        </w:txbxContent>
+                      </wps:txbx>
+                      <wps:bodyPr rot="0" spcFirstLastPara="0" vertOverflow="clip" horzOverflow="overflow" vert="horz" wrap="square" lIns="0" tIns="0" rIns="0" bIns="0" numCol="1" spcCol="0" rtlCol="0" fromWordArt="0" anchor="t" anchorCtr="0" forceAA="0" compatLnSpc="1">
+                        <a:prstTxWarp prst="textNoShape">
+                          <a:avLst/>
+                        </a:prstTxWarp>
+                        <a:spAutoFit/>
+                      </wps:bodyPr>
+                    </wps:wsp>
+                  </a:graphicData>
+                </a:graphic>
+                <wp14:sizeRelH relativeFrom="page">
+                  <wp14:pctWidth>0</wp14:pctWidth>
+                </wp14:sizeRelH>
+                <wp14:sizeRelV relativeFrom="page">
+                  <wp14:pctHeight>0</wp14:pctHeight>
+                </wp14:sizeRelV>
+              </wp:anchor>
+            </w:drawing>
+          </mc:Choice>
+          <mc:Fallback>
+            <w:pict>
+              <v:shape w14:anchorId="24E6C707" id="Text Box 2" o:spid="_x0000_s1058" type="#_x0000_t202" style="position:absolute;left:0;text-align:left;margin-left:31.05pt;margin-top:437.25pt;width:397.8pt;height:21.75pt;z-index:251639296;visibility:visible;mso-wrap-style:square;mso-width-percent:0;mso-height-percent:0;mso-wrap-distance-left:9pt;mso-wrap-distance-top:0;mso-wrap-distance-right:9pt;mso-wrap-distance-bottom:0;mso-position-horizontal:absolute;mso-position-horizontal-relative:margin;mso-position-vertical:absolute;mso-position-vertical-relative:text;mso-width-percent:0;mso-height-percent:0;mso-width-relative:page;mso-height-relative:page;v-text-anchor:top" o:gfxdata="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" stroked="f">
+                <v:textbox style="mso-fit-shape-to-text:t" inset="0,0,0,0">
+                  <w:txbxContent>
+                    <w:p>
+                      <w:pPr>
+                        <w:pStyle w:val="Caption"/>
+                        <w:jc w:val="center"/>
+                        <w:rPr>
+                          <w:noProof/>
+                        </w:rPr>
+                      </w:pPr>
+                      <w:r>
+                        <w:rPr>
+                          <w:b/>
+                          <w:bCs/>
+                        </w:rPr>
+                        <w:t>Figure 2</w:t>
+                      </w:r>
+                      <w:r>
+                        <w:t>: Benchmarking result</w:t>
+                      </w:r>
+                    </w:p>
+                  </w:txbxContent>
+                </v:textbox>
+                <w10:wrap type="topAndBottom" anchorx="margin"/>
+              </v:shape>
+            </w:pict>
+          </mc:Fallback>
+        </mc:AlternateContent>
+      </w:r>
+      <w:r>
+        <w:rPr>
+          <w:rFonts w:cstheme="minorHAnsi"/>
+          <w:noProof/>
+        </w:rPr>
         <w:drawing>
-          <wp:anchor distT="0" distB="0" distL="114300" distR="114300" simplePos="0" relativeHeight="251639808" behindDoc="0" locked="0" layoutInCell="1" allowOverlap="1" wp14:anchorId="09DA71C9" wp14:editId="6B5EBAA3">
+          <wp:anchor distT="0" distB="0" distL="114300" distR="114300" simplePos="0" relativeHeight="251642368" behindDoc="0" locked="0" layoutInCell="1" allowOverlap="1" wp14:anchorId="09DA71C9" wp14:editId="45EEF372">
             <wp:simplePos x="0" y="0"/>
             <wp:positionH relativeFrom="margin">
-              <wp:posOffset>876300</wp:posOffset>
+              <wp:posOffset>790575</wp:posOffset>
             </wp:positionH>
             <wp:positionV relativeFrom="paragraph">
-              <wp:posOffset>1764030</wp:posOffset>
+              <wp:posOffset>2049780</wp:posOffset>
             </wp:positionV>
             <wp:extent cx="4352925" cy="3314065"/>
             <wp:effectExtent l="0" t="0" r="9525" b="635"/>
@@ -5723,163 +5211,6 @@
       <w:r>
         <w:rPr>
           <w:rFonts w:cstheme="minorHAnsi"/>
-          <w:noProof/>
-        </w:rPr>
-        <mc:AlternateContent>
-          <mc:Choice Requires="wps">
-            <w:drawing>
-              <wp:anchor distT="0" distB="0" distL="114300" distR="114300" simplePos="0" relativeHeight="251638784" behindDoc="0" locked="0" layoutInCell="1" allowOverlap="1" wp14:anchorId="24E6C707" wp14:editId="446E1D3A">
-                <wp:simplePos x="0" y="0"/>
-                <wp:positionH relativeFrom="margin">
-                  <wp:posOffset>461010</wp:posOffset>
-                </wp:positionH>
-                <wp:positionV relativeFrom="paragraph">
-                  <wp:posOffset>5324475</wp:posOffset>
-                </wp:positionV>
-                <wp:extent cx="5052060" cy="276225"/>
-                <wp:effectExtent l="0" t="0" r="0" b="0"/>
-                <wp:wrapTopAndBottom/>
-                <wp:docPr id="2" name="Text Box 2"/>
-                <wp:cNvGraphicFramePr/>
-                <a:graphic xmlns:a="http://schemas.openxmlformats.org/drawingml/2006/main">
-                  <a:graphicData uri="http://schemas.microsoft.com/office/word/2010/wordprocessingShape">
-                    <wps:wsp>
-                      <wps:cNvSpPr txBox="1"/>
-                      <wps:spPr>
-                        <a:xfrm>
-                          <a:off x="0" y="0"/>
-                          <a:ext cx="5052060" cy="266700"/>
-                        </a:xfrm>
-                        <a:prstGeom prst="rect">
-                          <a:avLst/>
-                        </a:prstGeom>
-                        <a:solidFill>
-                          <a:prstClr val="white"/>
-                        </a:solidFill>
-                        <a:ln>
-                          <a:noFill/>
-                        </a:ln>
-                      </wps:spPr>
-                      <wps:txbx>
-                        <w:txbxContent>
-                          <w:p>
-                            <w:pPr>
-                              <w:pStyle w:val="Caption"/>
-                              <w:jc w:val="center"/>
-                              <w:rPr>
-                                <w:noProof/>
-                              </w:rPr>
-                            </w:pPr>
-                            <w:proofErr w:type="spellStart"/>
-                            <w:r>
-                              <w:rPr>
-                                <w:b/>
-                                <w:bCs/>
-                              </w:rPr>
-                              <w:t>Figure</w:t>
-                            </w:r>
-                            <w:proofErr w:type="spellEnd"/>
-                            <w:r>
-                              <w:rPr>
-                                <w:b/>
-                                <w:bCs/>
-                              </w:rPr>
-                              <w:t xml:space="preserve"> 2</w:t>
-                            </w:r>
-                            <w:r>
-                              <w:t xml:space="preserve">: </w:t>
-                            </w:r>
-                            <w:proofErr w:type="spellStart"/>
-                            <w:r>
-                              <w:t>Benchmarking</w:t>
-                            </w:r>
-                            <w:proofErr w:type="spellEnd"/>
-                            <w:r>
-                              <w:t xml:space="preserve"> </w:t>
-                            </w:r>
-                            <w:proofErr w:type="spellStart"/>
-                            <w:r>
-                              <w:t>result</w:t>
-                            </w:r>
-                            <w:proofErr w:type="spellEnd"/>
-                          </w:p>
-                        </w:txbxContent>
-                      </wps:txbx>
-                      <wps:bodyPr rot="0" spcFirstLastPara="0" vertOverflow="clip" horzOverflow="overflow" vert="horz" wrap="square" lIns="0" tIns="0" rIns="0" bIns="0" numCol="1" spcCol="0" rtlCol="0" fromWordArt="0" anchor="t" anchorCtr="0" forceAA="0" compatLnSpc="1">
-                        <a:prstTxWarp prst="textNoShape">
-                          <a:avLst/>
-                        </a:prstTxWarp>
-                        <a:spAutoFit/>
-                      </wps:bodyPr>
-                    </wps:wsp>
-                  </a:graphicData>
-                </a:graphic>
-                <wp14:sizeRelH relativeFrom="page">
-                  <wp14:pctWidth>0</wp14:pctWidth>
-                </wp14:sizeRelH>
-                <wp14:sizeRelV relativeFrom="page">
-                  <wp14:pctHeight>0</wp14:pctHeight>
-                </wp14:sizeRelV>
-              </wp:anchor>
-            </w:drawing>
-          </mc:Choice>
-          <mc:Fallback>
-            <w:pict>
-              <v:shape w14:anchorId="24E6C707" id="Text Box 2" o:spid="_x0000_s1058" type="#_x0000_t202" style="position:absolute;left:0;text-align:left;margin-left:36.3pt;margin-top:419.25pt;width:397.8pt;height:21.75pt;z-index:251638784;visibility:visible;mso-wrap-style:square;mso-width-percent:0;mso-height-percent:0;mso-wrap-distance-left:9pt;mso-wrap-distance-top:0;mso-wrap-distance-right:9pt;mso-wrap-distance-bottom:0;mso-position-horizontal:absolute;mso-position-horizontal-relative:margin;mso-position-vertical:absolute;mso-position-vertical-relative:text;mso-width-percent:0;mso-height-percent:0;mso-width-relative:page;mso-height-relative:page;v-text-anchor:top" o:gfxdata="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" stroked="f">
-                <v:textbox style="mso-fit-shape-to-text:t" inset="0,0,0,0">
-                  <w:txbxContent>
-                    <w:p>
-                      <w:pPr>
-                        <w:pStyle w:val="Caption"/>
-                        <w:jc w:val="center"/>
-                        <w:rPr>
-                          <w:noProof/>
-                        </w:rPr>
-                      </w:pPr>
-                      <w:proofErr w:type="spellStart"/>
-                      <w:r>
-                        <w:rPr>
-                          <w:b/>
-                          <w:bCs/>
-                        </w:rPr>
-                        <w:t>Figure</w:t>
-                      </w:r>
-                      <w:proofErr w:type="spellEnd"/>
-                      <w:r>
-                        <w:rPr>
-                          <w:b/>
-                          <w:bCs/>
-                        </w:rPr>
-                        <w:t xml:space="preserve"> 2</w:t>
-                      </w:r>
-                      <w:r>
-                        <w:t xml:space="preserve">: </w:t>
-                      </w:r>
-                      <w:proofErr w:type="spellStart"/>
-                      <w:r>
-                        <w:t>Benchmarking</w:t>
-                      </w:r>
-                      <w:proofErr w:type="spellEnd"/>
-                      <w:r>
-                        <w:t xml:space="preserve"> </w:t>
-                      </w:r>
-                      <w:proofErr w:type="spellStart"/>
-                      <w:r>
-                        <w:t>result</w:t>
-                      </w:r>
-                      <w:proofErr w:type="spellEnd"/>
-                    </w:p>
-                  </w:txbxContent>
-                </v:textbox>
-                <w10:wrap type="topAndBottom" anchorx="margin"/>
-              </v:shape>
-            </w:pict>
-          </mc:Fallback>
-        </mc:AlternateContent>
-      </w:r>
-      <w:r>
-        <w:rPr>
-          <w:rFonts w:cstheme="minorHAnsi"/>
           <w:lang w:val="en-US"/>
         </w:rPr>
         <w:t>T</w:t>
@@ -5976,27 +5307,7 @@
           <w:shd w:val="clear" w:color="auto" w:fill="FFFFFF"/>
           <w:lang w:val="en-US"/>
         </w:rPr>
-        <w:t xml:space="preserve"> generating the </w:t>
-      </w:r>
-      <w:proofErr w:type="spellStart"/>
-      <w:r>
-        <w:rPr>
-          <w:rFonts w:cstheme="minorHAnsi"/>
-          <w:color w:val="333333"/>
-          <w:shd w:val="clear" w:color="auto" w:fill="FFFFFF"/>
-          <w:lang w:val="en-US"/>
-        </w:rPr>
-        <w:t>Makefile</w:t>
-      </w:r>
-      <w:proofErr w:type="spellEnd"/>
-      <w:r>
-        <w:rPr>
-          <w:rFonts w:cstheme="minorHAnsi"/>
-          <w:color w:val="333333"/>
-          <w:shd w:val="clear" w:color="auto" w:fill="FFFFFF"/>
-          <w:lang w:val="en-US"/>
-        </w:rPr>
-        <w:t xml:space="preserve"> using Kactus2 for the pre</w:t>
+        <w:t xml:space="preserve"> generating the Makefile using Kactus2 for the pre</w:t>
       </w:r>
       <w:r>
         <w:rPr>
@@ -6050,19 +5361,8 @@
           <w:shd w:val="clear" w:color="auto" w:fill="FFFFFF"/>
           <w:lang w:val="en-US"/>
         </w:rPr>
-        <w:t xml:space="preserve">ortex and compiler </w:t>
-      </w:r>
-      <w:proofErr w:type="spellStart"/>
-      <w:r>
-        <w:rPr>
-          <w:rFonts w:cstheme="minorHAnsi"/>
-          <w:color w:val="333333"/>
-          <w:shd w:val="clear" w:color="auto" w:fill="FFFFFF"/>
-          <w:lang w:val="en-US"/>
-        </w:rPr>
-        <w:t>gcc</w:t>
-      </w:r>
-      <w:proofErr w:type="spellEnd"/>
+        <w:t>ortex and compiler gcc</w:t>
+      </w:r>
       <w:r>
         <w:rPr>
           <w:rFonts w:cstheme="minorHAnsi"/>
@@ -6072,7 +5372,6 @@
         </w:rPr>
         <w:t>-</w:t>
       </w:r>
-      <w:proofErr w:type="gramStart"/>
       <w:r>
         <w:rPr>
           <w:rFonts w:cstheme="minorHAnsi"/>
@@ -6098,17 +5397,7 @@
           <w:shd w:val="clear" w:color="auto" w:fill="FFFFFF"/>
           <w:lang w:val="en-US"/>
         </w:rPr>
-        <w:t>chain</w:t>
-      </w:r>
-      <w:proofErr w:type="gramEnd"/>
-      <w:r>
-        <w:rPr>
-          <w:rFonts w:cstheme="minorHAnsi"/>
-          <w:color w:val="333333"/>
-          <w:shd w:val="clear" w:color="auto" w:fill="FFFFFF"/>
-          <w:lang w:val="en-US"/>
-        </w:rPr>
-        <w:t>. The provided image of FPGA (which is a raw binary file) and application should also be upload</w:t>
+        <w:t>chain. The provided image of FPGA (which is a raw binary file) and application should also be upload</w:t>
       </w:r>
       <w:r>
         <w:rPr>
@@ -6272,7 +5561,6 @@
         </w:rPr>
         <w:t xml:space="preserve"> a new kernel driver made for the benchmarking hardware to register. The implemented kernel driver </w:t>
       </w:r>
-      <w:proofErr w:type="spellStart"/>
       <w:r>
         <w:rPr>
           <w:rFonts w:cstheme="minorHAnsi"/>
@@ -6283,812 +5571,667 @@
           <w:shd w:val="clear" w:color="auto" w:fill="FFFFFF"/>
           <w:lang w:val="en-US"/>
         </w:rPr>
-        <w:t>benchmark_</w:t>
-      </w:r>
-      <w:proofErr w:type="gramStart"/>
-      <w:r>
-        <w:rPr>
-          <w:rFonts w:cstheme="minorHAnsi"/>
+        <w:t>benchmark_driver.ko</w:t>
+      </w:r>
+      <w:r>
+        <w:rPr>
+          <w:rFonts w:cstheme="minorHAnsi"/>
+          <w:color w:val="333333"/>
+          <w:shd w:val="clear" w:color="auto" w:fill="FFFFFF"/>
+          <w:lang w:val="en-US"/>
+        </w:rPr>
+        <w:t xml:space="preserve"> can be loaded</w:t>
+      </w:r>
+      <w:r>
+        <w:rPr>
+          <w:rFonts w:cstheme="minorHAnsi"/>
+          <w:color w:val="333333"/>
+          <w:shd w:val="clear" w:color="auto" w:fill="FFFFFF"/>
+          <w:lang w:val="en-US"/>
+        </w:rPr>
+        <w:t>, thus</w:t>
+      </w:r>
+      <w:r>
+        <w:rPr>
+          <w:rFonts w:cstheme="minorHAnsi"/>
+          <w:color w:val="333333"/>
+          <w:shd w:val="clear" w:color="auto" w:fill="FFFFFF"/>
+          <w:lang w:val="en-US"/>
+        </w:rPr>
+        <w:t xml:space="preserve"> running the application yield</w:t>
+      </w:r>
+      <w:r>
+        <w:rPr>
+          <w:rFonts w:cstheme="minorHAnsi"/>
+          <w:color w:val="333333"/>
+          <w:shd w:val="clear" w:color="auto" w:fill="FFFFFF"/>
+          <w:lang w:val="en-US"/>
+        </w:rPr>
+        <w:t>s</w:t>
+      </w:r>
+      <w:r>
+        <w:rPr>
+          <w:rFonts w:cstheme="minorHAnsi"/>
+          <w:color w:val="333333"/>
+          <w:shd w:val="clear" w:color="auto" w:fill="FFFFFF"/>
+          <w:lang w:val="en-US"/>
+        </w:rPr>
+        <w:t xml:space="preserve"> a complete benchmarking result as below.</w:t>
+      </w:r>
+    </w:p>
+    <w:p>
+      <w:pPr>
+        <w:jc w:val="both"/>
+        <w:rPr>
+          <w:rFonts w:cstheme="minorHAnsi"/>
+          <w:color w:val="333333"/>
+          <w:shd w:val="clear" w:color="auto" w:fill="FFFFFF"/>
+          <w:lang w:val="en-US"/>
+        </w:rPr>
+      </w:pPr>
+      <w:r>
+        <w:rPr>
+          <w:rFonts w:cstheme="minorHAnsi"/>
+          <w:color w:val="333333"/>
+          <w:shd w:val="clear" w:color="auto" w:fill="FFFFFF"/>
+          <w:lang w:val="en-US"/>
+        </w:rPr>
+        <w:lastRenderedPageBreak/>
+        <w:t xml:space="preserve">From </w:t>
+      </w:r>
+      <w:r>
+        <w:rPr>
+          <w:rFonts w:cstheme="minorHAnsi"/>
+          <w:color w:val="333333"/>
+          <w:shd w:val="clear" w:color="auto" w:fill="FFFFFF"/>
+          <w:lang w:val="en-US"/>
+        </w:rPr>
+        <w:t xml:space="preserve">the </w:t>
+      </w:r>
+      <w:r>
+        <w:rPr>
+          <w:rFonts w:cstheme="minorHAnsi"/>
+          <w:color w:val="333333"/>
+          <w:shd w:val="clear" w:color="auto" w:fill="FFFFFF"/>
+          <w:lang w:val="en-US"/>
+        </w:rPr>
+        <w:t xml:space="preserve">figure above, there are </w:t>
+      </w:r>
+      <w:r>
+        <w:rPr>
+          <w:rFonts w:cstheme="minorHAnsi"/>
+          <w:color w:val="333333"/>
+          <w:shd w:val="clear" w:color="auto" w:fill="FFFFFF"/>
+          <w:lang w:val="en-US"/>
+        </w:rPr>
+        <w:t>two</w:t>
+      </w:r>
+      <w:r>
+        <w:rPr>
+          <w:rFonts w:cstheme="minorHAnsi"/>
+          <w:color w:val="333333"/>
+          <w:shd w:val="clear" w:color="auto" w:fill="FFFFFF"/>
+          <w:lang w:val="en-US"/>
+        </w:rPr>
+        <w:t xml:space="preserve"> Direct Memory Access</w:t>
+      </w:r>
+      <w:r>
+        <w:rPr>
+          <w:rFonts w:cstheme="minorHAnsi"/>
+          <w:color w:val="333333"/>
+          <w:shd w:val="clear" w:color="auto" w:fill="FFFFFF"/>
+          <w:lang w:val="en-US"/>
+        </w:rPr>
+        <w:t>es</w:t>
+      </w:r>
+      <w:r>
+        <w:rPr>
+          <w:rFonts w:cstheme="minorHAnsi"/>
+          <w:color w:val="333333"/>
+          <w:shd w:val="clear" w:color="auto" w:fill="FFFFFF"/>
+          <w:lang w:val="en-US"/>
+        </w:rPr>
+        <w:t xml:space="preserve"> (DMA</w:t>
+      </w:r>
+      <w:r>
+        <w:rPr>
+          <w:rFonts w:cstheme="minorHAnsi"/>
+          <w:color w:val="333333"/>
+          <w:shd w:val="clear" w:color="auto" w:fill="FFFFFF"/>
+          <w:lang w:val="en-US"/>
+        </w:rPr>
+        <w:t>s</w:t>
+      </w:r>
+      <w:r>
+        <w:rPr>
+          <w:rFonts w:cstheme="minorHAnsi"/>
+          <w:color w:val="333333"/>
+          <w:shd w:val="clear" w:color="auto" w:fill="FFFFFF"/>
+          <w:lang w:val="en-US"/>
+        </w:rPr>
+        <w:t xml:space="preserve">) which </w:t>
+      </w:r>
+      <w:r>
+        <w:rPr>
+          <w:rFonts w:cstheme="minorHAnsi"/>
+          <w:color w:val="333333"/>
+          <w:shd w:val="clear" w:color="auto" w:fill="FFFFFF"/>
+          <w:lang w:val="en-US"/>
+        </w:rPr>
+        <w:t xml:space="preserve">are </w:t>
+      </w:r>
+      <w:r>
+        <w:rPr>
+          <w:rFonts w:cstheme="minorHAnsi"/>
+          <w:color w:val="333333"/>
+          <w:shd w:val="clear" w:color="auto" w:fill="FFFFFF"/>
+          <w:lang w:val="en-US"/>
+        </w:rPr>
+        <w:t>implemented on FPGA and can read</w:t>
+      </w:r>
+      <w:r>
+        <w:rPr>
+          <w:rFonts w:cstheme="minorHAnsi"/>
+          <w:color w:val="333333"/>
+          <w:shd w:val="clear" w:color="auto" w:fill="FFFFFF"/>
+          <w:lang w:val="en-US"/>
+        </w:rPr>
+        <w:t xml:space="preserve"> (</w:t>
+      </w:r>
+      <w:r>
+        <w:rPr>
+          <w:rFonts w:cstheme="minorHAnsi"/>
+          <w:color w:val="333333"/>
+          <w:shd w:val="clear" w:color="auto" w:fill="FFFFFF"/>
+          <w:lang w:val="en-US"/>
+        </w:rPr>
+        <w:t>write</w:t>
+      </w:r>
+      <w:r>
+        <w:rPr>
+          <w:rFonts w:cstheme="minorHAnsi"/>
+          <w:color w:val="333333"/>
+          <w:shd w:val="clear" w:color="auto" w:fill="FFFFFF"/>
+          <w:lang w:val="en-US"/>
+        </w:rPr>
+        <w:t>)</w:t>
+      </w:r>
+      <w:r>
+        <w:rPr>
+          <w:rFonts w:cstheme="minorHAnsi"/>
+          <w:color w:val="333333"/>
+          <w:shd w:val="clear" w:color="auto" w:fill="FFFFFF"/>
+          <w:lang w:val="en-US"/>
+        </w:rPr>
+        <w:t xml:space="preserve"> from</w:t>
+      </w:r>
+      <w:r>
+        <w:rPr>
+          <w:rFonts w:cstheme="minorHAnsi"/>
+          <w:color w:val="333333"/>
+          <w:shd w:val="clear" w:color="auto" w:fill="FFFFFF"/>
+          <w:lang w:val="en-US"/>
+        </w:rPr>
+        <w:t xml:space="preserve"> (</w:t>
+      </w:r>
+      <w:r>
+        <w:rPr>
+          <w:rFonts w:cstheme="minorHAnsi"/>
+          <w:color w:val="333333"/>
+          <w:shd w:val="clear" w:color="auto" w:fill="FFFFFF"/>
+          <w:lang w:val="en-US"/>
+        </w:rPr>
+        <w:t>to</w:t>
+      </w:r>
+      <w:r>
+        <w:rPr>
+          <w:rFonts w:cstheme="minorHAnsi"/>
+          <w:color w:val="333333"/>
+          <w:shd w:val="clear" w:color="auto" w:fill="FFFFFF"/>
+          <w:lang w:val="en-US"/>
+        </w:rPr>
+        <w:t>)</w:t>
+      </w:r>
+      <w:r>
+        <w:rPr>
+          <w:rFonts w:cstheme="minorHAnsi"/>
+          <w:color w:val="333333"/>
+          <w:shd w:val="clear" w:color="auto" w:fill="FFFFFF"/>
+          <w:lang w:val="en-US"/>
+        </w:rPr>
+        <w:t xml:space="preserve"> the HPS memory (DDR) directly. </w:t>
+      </w:r>
+      <w:r>
+        <w:rPr>
+          <w:rFonts w:cstheme="minorHAnsi"/>
+          <w:color w:val="333333"/>
+          <w:shd w:val="clear" w:color="auto" w:fill="FFFFFF"/>
+          <w:lang w:val="en-US"/>
+        </w:rPr>
+        <w:t>W</w:t>
+      </w:r>
+      <w:r>
+        <w:rPr>
+          <w:rFonts w:cstheme="minorHAnsi"/>
+          <w:color w:val="333333"/>
+          <w:shd w:val="clear" w:color="auto" w:fill="FFFFFF"/>
+          <w:lang w:val="en-US"/>
+        </w:rPr>
+        <w:t>e need to measure this DMA reading/writing speed as accurately as possible using SignalTap II</w:t>
+      </w:r>
+      <w:r>
+        <w:rPr>
+          <w:rFonts w:cstheme="minorHAnsi"/>
+          <w:color w:val="333333"/>
+          <w:shd w:val="clear" w:color="auto" w:fill="FFFFFF"/>
+          <w:lang w:val="en-US"/>
+        </w:rPr>
+        <w:t xml:space="preserve"> for later use</w:t>
+      </w:r>
+      <w:r>
+        <w:rPr>
+          <w:rFonts w:cstheme="minorHAnsi"/>
+          <w:color w:val="333333"/>
+          <w:shd w:val="clear" w:color="auto" w:fill="FFFFFF"/>
+          <w:lang w:val="en-US"/>
+        </w:rPr>
+        <w:t xml:space="preserve">. In detail, we measure </w:t>
+      </w:r>
+      <w:r>
+        <w:rPr>
+          <w:rFonts w:cstheme="minorHAnsi"/>
+          <w:color w:val="333333"/>
+          <w:shd w:val="clear" w:color="auto" w:fill="FFFFFF"/>
+          <w:lang w:val="en-US"/>
+        </w:rPr>
+        <w:t xml:space="preserve">the number of </w:t>
+      </w:r>
+      <w:r>
+        <w:rPr>
+          <w:rFonts w:cstheme="minorHAnsi"/>
+          <w:color w:val="333333"/>
+          <w:shd w:val="clear" w:color="auto" w:fill="FFFFFF"/>
+          <w:lang w:val="en-US"/>
+        </w:rPr>
+        <w:t>clock cycle</w:t>
+      </w:r>
+      <w:r>
+        <w:rPr>
+          <w:rFonts w:cstheme="minorHAnsi"/>
+          <w:color w:val="333333"/>
+          <w:shd w:val="clear" w:color="auto" w:fill="FFFFFF"/>
+          <w:lang w:val="en-US"/>
+        </w:rPr>
+        <w:t>s</w:t>
+      </w:r>
+      <w:r>
+        <w:rPr>
+          <w:rFonts w:cstheme="minorHAnsi"/>
+          <w:color w:val="333333"/>
+          <w:shd w:val="clear" w:color="auto" w:fill="FFFFFF"/>
+          <w:lang w:val="en-US"/>
+        </w:rPr>
+        <w:t xml:space="preserve"> it takes from </w:t>
+      </w:r>
+      <w:r>
+        <w:rPr>
+          <w:rFonts w:cstheme="minorHAnsi"/>
+          <w:color w:val="333333"/>
+          <w:shd w:val="clear" w:color="auto" w:fill="FFFFFF"/>
+          <w:lang w:val="en-US"/>
+        </w:rPr>
+        <w:t xml:space="preserve">the moment </w:t>
+      </w:r>
+      <w:r>
+        <w:rPr>
+          <w:rFonts w:cstheme="minorHAnsi"/>
+          <w:color w:val="333333"/>
+          <w:shd w:val="clear" w:color="auto" w:fill="FFFFFF"/>
+          <w:lang w:val="en-US"/>
+        </w:rPr>
+        <w:t>address read/write start</w:t>
+      </w:r>
+      <w:r>
+        <w:rPr>
+          <w:rFonts w:cstheme="minorHAnsi"/>
+          <w:color w:val="333333"/>
+          <w:shd w:val="clear" w:color="auto" w:fill="FFFFFF"/>
+          <w:lang w:val="en-US"/>
+        </w:rPr>
+        <w:t>s</w:t>
+      </w:r>
+      <w:r>
+        <w:rPr>
+          <w:rFonts w:cstheme="minorHAnsi"/>
+          <w:color w:val="333333"/>
+          <w:shd w:val="clear" w:color="auto" w:fill="FFFFFF"/>
+          <w:lang w:val="en-US"/>
+        </w:rPr>
+        <w:t xml:space="preserve"> to be valid </w:t>
+      </w:r>
+      <w:r>
+        <w:rPr>
+          <w:rFonts w:cstheme="minorHAnsi"/>
+          <w:color w:val="333333"/>
+          <w:shd w:val="clear" w:color="auto" w:fill="FFFFFF"/>
+          <w:lang w:val="en-US"/>
+        </w:rPr>
+        <w:t>until</w:t>
+      </w:r>
+      <w:r>
+        <w:rPr>
+          <w:rFonts w:cstheme="minorHAnsi"/>
+          <w:color w:val="333333"/>
+          <w:shd w:val="clear" w:color="auto" w:fill="FFFFFF"/>
+          <w:lang w:val="en-US"/>
+        </w:rPr>
+        <w:t xml:space="preserve"> the end</w:t>
+      </w:r>
+      <w:r>
+        <w:rPr>
+          <w:rFonts w:cstheme="minorHAnsi"/>
+          <w:color w:val="333333"/>
+          <w:shd w:val="clear" w:color="auto" w:fill="FFFFFF"/>
+          <w:lang w:val="en-US"/>
+        </w:rPr>
+        <w:t xml:space="preserve"> of the simulation</w:t>
+      </w:r>
+      <w:r>
+        <w:rPr>
+          <w:rFonts w:cstheme="minorHAnsi"/>
+          <w:color w:val="333333"/>
+          <w:shd w:val="clear" w:color="auto" w:fill="FFFFFF"/>
+          <w:lang w:val="en-US"/>
+        </w:rPr>
+        <w:t xml:space="preserve">. At this point, all these measurements could be marked down using Sticky Note Tool in Kactus2. Additionally, the speculative processing power should be taken into </w:t>
+      </w:r>
+      <w:r>
+        <w:rPr>
+          <w:rFonts w:cstheme="minorHAnsi"/>
+          <w:color w:val="333333"/>
+          <w:shd w:val="clear" w:color="auto" w:fill="FFFFFF"/>
+          <w:lang w:val="en-US"/>
+        </w:rPr>
+        <w:t>consideration</w:t>
+      </w:r>
+      <w:r>
+        <w:rPr>
+          <w:rFonts w:cstheme="minorHAnsi"/>
+          <w:color w:val="333333"/>
+          <w:shd w:val="clear" w:color="auto" w:fill="FFFFFF"/>
+          <w:lang w:val="en-US"/>
+        </w:rPr>
+        <w:t xml:space="preserve"> by comparing 16</w:t>
+      </w:r>
+      <w:r>
+        <w:rPr>
+          <w:rFonts w:cstheme="minorHAnsi"/>
+          <w:color w:val="333333"/>
+          <w:shd w:val="clear" w:color="auto" w:fill="FFFFFF"/>
+          <w:lang w:val="en-US"/>
+        </w:rPr>
+        <w:t>-</w:t>
+      </w:r>
+      <w:r>
+        <w:rPr>
+          <w:rFonts w:cstheme="minorHAnsi"/>
+          <w:color w:val="333333"/>
+          <w:shd w:val="clear" w:color="auto" w:fill="FFFFFF"/>
+          <w:lang w:val="en-US"/>
+        </w:rPr>
+        <w:t xml:space="preserve">bit multiplication (in MIPS) of CPU and FPGA. We </w:t>
+      </w:r>
+      <w:r>
+        <w:rPr>
+          <w:rFonts w:cstheme="minorHAnsi"/>
+          <w:color w:val="333333"/>
+          <w:shd w:val="clear" w:color="auto" w:fill="FFFFFF"/>
+          <w:lang w:val="en-US"/>
+        </w:rPr>
+        <w:t xml:space="preserve">also </w:t>
+      </w:r>
+      <w:r>
+        <w:rPr>
+          <w:rFonts w:cstheme="minorHAnsi"/>
+          <w:color w:val="333333"/>
+          <w:shd w:val="clear" w:color="auto" w:fill="FFFFFF"/>
+          <w:lang w:val="en-US"/>
+        </w:rPr>
+        <w:t>need to measure accelerated FPS with</w:t>
+      </w:r>
+      <w:r>
+        <w:rPr>
+          <w:rFonts w:cstheme="minorHAnsi"/>
+          <w:color w:val="333333"/>
+          <w:shd w:val="clear" w:color="auto" w:fill="FFFFFF"/>
+          <w:lang w:val="en-US"/>
+        </w:rPr>
+        <w:t xml:space="preserve"> the</w:t>
+      </w:r>
+      <w:r>
+        <w:rPr>
+          <w:rFonts w:cstheme="minorHAnsi"/>
+          <w:color w:val="333333"/>
+          <w:shd w:val="clear" w:color="auto" w:fill="FFFFFF"/>
+          <w:lang w:val="en-US"/>
+        </w:rPr>
+        <w:t xml:space="preserve"> assumption </w:t>
+      </w:r>
+      <w:r>
+        <w:rPr>
+          <w:rFonts w:cstheme="minorHAnsi"/>
+          <w:color w:val="333333"/>
+          <w:shd w:val="clear" w:color="auto" w:fill="FFFFFF"/>
+          <w:lang w:val="en-US"/>
+        </w:rPr>
+        <w:t>that</w:t>
+      </w:r>
+      <w:r>
+        <w:rPr>
+          <w:rFonts w:cstheme="minorHAnsi"/>
+          <w:color w:val="333333"/>
+          <w:shd w:val="clear" w:color="auto" w:fill="FFFFFF"/>
+          <w:lang w:val="en-US"/>
+        </w:rPr>
+        <w:t xml:space="preserve"> 40% </w:t>
+      </w:r>
+      <w:r>
+        <w:rPr>
+          <w:rFonts w:cstheme="minorHAnsi"/>
+          <w:color w:val="333333"/>
+          <w:shd w:val="clear" w:color="auto" w:fill="FFFFFF"/>
+          <w:lang w:val="en-US"/>
+        </w:rPr>
+        <w:t xml:space="preserve">of </w:t>
+      </w:r>
+      <w:r>
+        <w:rPr>
+          <w:rFonts w:cstheme="minorHAnsi"/>
+          <w:color w:val="333333"/>
+          <w:shd w:val="clear" w:color="auto" w:fill="FFFFFF"/>
+          <w:lang w:val="en-US"/>
+        </w:rPr>
+        <w:t xml:space="preserve">executing time </w:t>
+      </w:r>
+      <w:r>
+        <w:rPr>
+          <w:rFonts w:cstheme="minorHAnsi"/>
+          <w:color w:val="333333"/>
+          <w:shd w:val="clear" w:color="auto" w:fill="FFFFFF"/>
+          <w:lang w:val="en-US"/>
+        </w:rPr>
+        <w:t xml:space="preserve">is </w:t>
+      </w:r>
+      <w:r>
+        <w:rPr>
+          <w:rFonts w:cstheme="minorHAnsi"/>
+          <w:color w:val="333333"/>
+          <w:shd w:val="clear" w:color="auto" w:fill="FFFFFF"/>
+          <w:lang w:val="en-US"/>
+        </w:rPr>
+        <w:t xml:space="preserve">on ARM CPU. </w:t>
+      </w:r>
+      <w:r>
+        <w:rPr>
+          <w:rFonts w:cstheme="minorHAnsi"/>
+          <w:color w:val="333333"/>
+          <w:shd w:val="clear" w:color="auto" w:fill="FFFFFF"/>
+          <w:lang w:val="en-US"/>
+        </w:rPr>
+        <w:t>In the sequel</w:t>
+      </w:r>
+      <w:r>
+        <w:rPr>
+          <w:rFonts w:cstheme="minorHAnsi"/>
+          <w:color w:val="333333"/>
+          <w:shd w:val="clear" w:color="auto" w:fill="FFFFFF"/>
+          <w:lang w:val="en-US"/>
+        </w:rPr>
+        <w:t xml:space="preserve">, the pure software FPS can be measured using </w:t>
+      </w:r>
+      <w:r>
+        <w:rPr>
+          <w:rFonts w:cstheme="minorHAnsi"/>
+          <w:color w:val="333333"/>
+          <w:shd w:val="clear" w:color="auto" w:fill="FFFFFF"/>
+          <w:lang w:val="en-US"/>
+        </w:rPr>
+        <w:t xml:space="preserve">the </w:t>
+      </w:r>
+      <w:r>
+        <w:rPr>
+          <w:rFonts w:cstheme="minorHAnsi"/>
+          <w:color w:val="333333"/>
+          <w:shd w:val="clear" w:color="auto" w:fill="FFFFFF"/>
+          <w:lang w:val="en-US"/>
+        </w:rPr>
+        <w:t>relation between ARM MIPS and VM MIPS. Finally, Kvazaar</w:t>
+      </w:r>
+      <w:r>
+        <w:rPr>
+          <w:rFonts w:cstheme="minorHAnsi"/>
+          <w:color w:val="333333"/>
+          <w:shd w:val="clear" w:color="auto" w:fill="FFFFFF"/>
+          <w:lang w:val="en-US"/>
+        </w:rPr>
+        <w:t xml:space="preserve"> is executed</w:t>
+      </w:r>
+      <w:r>
+        <w:rPr>
+          <w:rFonts w:cstheme="minorHAnsi"/>
+          <w:color w:val="333333"/>
+          <w:shd w:val="clear" w:color="auto" w:fill="FFFFFF"/>
+          <w:lang w:val="en-US"/>
+        </w:rPr>
+        <w:t xml:space="preserve"> on</w:t>
+      </w:r>
+      <w:r>
+        <w:rPr>
+          <w:rFonts w:cstheme="minorHAnsi"/>
+          <w:color w:val="333333"/>
+          <w:shd w:val="clear" w:color="auto" w:fill="FFFFFF"/>
+          <w:lang w:val="en-US"/>
+        </w:rPr>
+        <w:t xml:space="preserve"> the</w:t>
+      </w:r>
+      <w:r>
+        <w:rPr>
+          <w:rFonts w:cstheme="minorHAnsi"/>
+          <w:color w:val="333333"/>
+          <w:shd w:val="clear" w:color="auto" w:fill="FFFFFF"/>
+          <w:lang w:val="en-US"/>
+        </w:rPr>
+        <w:t xml:space="preserve"> board with both profiling and non-profiling Makefile with</w:t>
+      </w:r>
+      <w:r>
+        <w:rPr>
+          <w:rFonts w:cstheme="minorHAnsi"/>
+          <w:color w:val="333333"/>
+          <w:shd w:val="clear" w:color="auto" w:fill="FFFFFF"/>
+          <w:lang w:val="en-US"/>
+        </w:rPr>
+        <w:t xml:space="preserve"> the transferred</w:t>
+      </w:r>
+      <w:r>
+        <w:rPr>
+          <w:rFonts w:cstheme="minorHAnsi"/>
+          <w:color w:val="333333"/>
+          <w:shd w:val="clear" w:color="auto" w:fill="FFFFFF"/>
+          <w:lang w:val="en-US"/>
+        </w:rPr>
+        <w:t xml:space="preserve"> </w:t>
+      </w:r>
+      <w:r>
+        <w:rPr>
+          <w:rFonts w:cstheme="minorHAnsi"/>
+          <w:color w:val="333333"/>
+          <w:shd w:val="clear" w:color="auto" w:fill="FFFFFF"/>
+          <w:lang w:val="en-US"/>
+        </w:rPr>
+        <w:t xml:space="preserve">group </w:t>
+      </w:r>
+      <w:r>
+        <w:rPr>
+          <w:rFonts w:cstheme="minorHAnsi"/>
+          <w:color w:val="333333"/>
+          <w:shd w:val="clear" w:color="auto" w:fill="FFFFFF"/>
+          <w:lang w:val="en-US"/>
+        </w:rPr>
+        <w:t>video sequence. This will encode 10 frames with different average PSNR value comparing to previous exercise, which results fro</w:t>
+      </w:r>
+      <w:r>
+        <w:rPr>
+          <w:rFonts w:cstheme="minorHAnsi"/>
+          <w:color w:val="333333"/>
+          <w:shd w:val="clear" w:color="auto" w:fill="FFFFFF"/>
+          <w:lang w:val="en-US"/>
+        </w:rPr>
+        <w:t>m the above assumption.</w:t>
+      </w:r>
+    </w:p>
+    <w:p>
+      <w:pPr>
+        <w:pStyle w:val="Heading2"/>
+        <w:jc w:val="both"/>
+        <w:rPr>
+          <w:lang w:val="en-US"/>
+        </w:rPr>
+      </w:pPr>
+      <w:r>
+        <w:rPr>
+          <w:lang w:val="en-US"/>
+        </w:rPr>
+        <w:t>Exercise 6</w:t>
+      </w:r>
+    </w:p>
+    <w:p>
+      <w:pPr>
+        <w:jc w:val="both"/>
+        <w:rPr>
+          <w:lang w:val="en-US"/>
+        </w:rPr>
+      </w:pPr>
+      <w:r>
+        <w:rPr>
+          <w:lang w:val="en-US"/>
+        </w:rPr>
+        <w:t xml:space="preserve">The objective of this exercise is to explore the parameters to match the performance of Kvazaar on Terasic Cyclone V Veek board, figure out the challenges when designing Kvazaar space with SystemC simulation, and experiment what it takes to encode a 25 fps full HD video. At first, we need to test and find the right value of </w:t>
+      </w:r>
+      <w:r>
+        <w:rPr>
           <w:b/>
           <w:bCs/>
           <w:i/>
-          <w:color w:val="333333"/>
-          <w:shd w:val="clear" w:color="auto" w:fill="FFFFFF"/>
-          <w:lang w:val="en-US"/>
-        </w:rPr>
-        <w:t>driver.ko</w:t>
-      </w:r>
-      <w:proofErr w:type="spellEnd"/>
-      <w:proofErr w:type="gramEnd"/>
-      <w:r>
-        <w:rPr>
-          <w:rFonts w:cstheme="minorHAnsi"/>
-          <w:color w:val="333333"/>
-          <w:shd w:val="clear" w:color="auto" w:fill="FFFFFF"/>
-          <w:lang w:val="en-US"/>
-        </w:rPr>
-        <w:t xml:space="preserve"> can be loaded</w:t>
-      </w:r>
-      <w:r>
-        <w:rPr>
-          <w:rFonts w:cstheme="minorHAnsi"/>
-          <w:color w:val="333333"/>
-          <w:shd w:val="clear" w:color="auto" w:fill="FFFFFF"/>
-          <w:lang w:val="en-US"/>
-        </w:rPr>
-        <w:t>, thus</w:t>
-      </w:r>
-      <w:r>
-        <w:rPr>
-          <w:rFonts w:cstheme="minorHAnsi"/>
-          <w:color w:val="333333"/>
-          <w:shd w:val="clear" w:color="auto" w:fill="FFFFFF"/>
-          <w:lang w:val="en-US"/>
-        </w:rPr>
-        <w:t xml:space="preserve"> running the application yield</w:t>
-      </w:r>
-      <w:r>
-        <w:rPr>
-          <w:rFonts w:cstheme="minorHAnsi"/>
-          <w:color w:val="333333"/>
-          <w:shd w:val="clear" w:color="auto" w:fill="FFFFFF"/>
-          <w:lang w:val="en-US"/>
-        </w:rPr>
-        <w:t>s</w:t>
-      </w:r>
-      <w:r>
-        <w:rPr>
-          <w:rFonts w:cstheme="minorHAnsi"/>
-          <w:color w:val="333333"/>
-          <w:shd w:val="clear" w:color="auto" w:fill="FFFFFF"/>
-          <w:lang w:val="en-US"/>
-        </w:rPr>
-        <w:t xml:space="preserve"> a complete </w:t>
-      </w:r>
-      <w:r>
-        <w:rPr>
-          <w:rFonts w:cstheme="minorHAnsi"/>
-          <w:color w:val="333333"/>
-          <w:shd w:val="clear" w:color="auto" w:fill="FFFFFF"/>
-          <w:lang w:val="en-US"/>
-        </w:rPr>
-        <w:lastRenderedPageBreak/>
-        <w:t>benchmarking result as below.</w:t>
-      </w:r>
-    </w:p>
-    <w:p>
-      <w:pPr>
-        <w:jc w:val="both"/>
-        <w:rPr>
-          <w:rFonts w:cstheme="minorHAnsi"/>
-          <w:color w:val="333333"/>
-          <w:shd w:val="clear" w:color="auto" w:fill="FFFFFF"/>
-          <w:lang w:val="en-US"/>
-        </w:rPr>
-      </w:pPr>
-      <w:r>
-        <w:rPr>
-          <w:rFonts w:cstheme="minorHAnsi"/>
-          <w:color w:val="333333"/>
-          <w:shd w:val="clear" w:color="auto" w:fill="FFFFFF"/>
-          <w:lang w:val="en-US"/>
-        </w:rPr>
-        <w:t xml:space="preserve">From </w:t>
-      </w:r>
-      <w:r>
-        <w:rPr>
-          <w:rFonts w:cstheme="minorHAnsi"/>
-          <w:color w:val="333333"/>
-          <w:shd w:val="clear" w:color="auto" w:fill="FFFFFF"/>
-          <w:lang w:val="en-US"/>
-        </w:rPr>
-        <w:t xml:space="preserve">the </w:t>
-      </w:r>
-      <w:r>
-        <w:rPr>
-          <w:rFonts w:cstheme="minorHAnsi"/>
-          <w:color w:val="333333"/>
-          <w:shd w:val="clear" w:color="auto" w:fill="FFFFFF"/>
-          <w:lang w:val="en-US"/>
-        </w:rPr>
-        <w:t xml:space="preserve">figure above, there are </w:t>
-      </w:r>
-      <w:r>
-        <w:rPr>
-          <w:rFonts w:cstheme="minorHAnsi"/>
-          <w:color w:val="333333"/>
-          <w:shd w:val="clear" w:color="auto" w:fill="FFFFFF"/>
-          <w:lang w:val="en-US"/>
-        </w:rPr>
-        <w:t>two</w:t>
-      </w:r>
-      <w:r>
-        <w:rPr>
-          <w:rFonts w:cstheme="minorHAnsi"/>
-          <w:color w:val="333333"/>
-          <w:shd w:val="clear" w:color="auto" w:fill="FFFFFF"/>
-          <w:lang w:val="en-US"/>
-        </w:rPr>
-        <w:t xml:space="preserve"> Direct Memory Access</w:t>
-      </w:r>
-      <w:r>
-        <w:rPr>
-          <w:rFonts w:cstheme="minorHAnsi"/>
-          <w:color w:val="333333"/>
-          <w:shd w:val="clear" w:color="auto" w:fill="FFFFFF"/>
-          <w:lang w:val="en-US"/>
-        </w:rPr>
-        <w:t>es</w:t>
-      </w:r>
-      <w:r>
-        <w:rPr>
-          <w:rFonts w:cstheme="minorHAnsi"/>
-          <w:color w:val="333333"/>
-          <w:shd w:val="clear" w:color="auto" w:fill="FFFFFF"/>
-          <w:lang w:val="en-US"/>
-        </w:rPr>
-        <w:t xml:space="preserve"> (DMA</w:t>
-      </w:r>
-      <w:r>
-        <w:rPr>
-          <w:rFonts w:cstheme="minorHAnsi"/>
-          <w:color w:val="333333"/>
-          <w:shd w:val="clear" w:color="auto" w:fill="FFFFFF"/>
-          <w:lang w:val="en-US"/>
-        </w:rPr>
-        <w:t>s</w:t>
-      </w:r>
-      <w:r>
-        <w:rPr>
-          <w:rFonts w:cstheme="minorHAnsi"/>
-          <w:color w:val="333333"/>
-          <w:shd w:val="clear" w:color="auto" w:fill="FFFFFF"/>
-          <w:lang w:val="en-US"/>
-        </w:rPr>
-        <w:t xml:space="preserve">) which </w:t>
-      </w:r>
-      <w:r>
-        <w:rPr>
-          <w:rFonts w:cstheme="minorHAnsi"/>
-          <w:color w:val="333333"/>
-          <w:shd w:val="clear" w:color="auto" w:fill="FFFFFF"/>
-          <w:lang w:val="en-US"/>
-        </w:rPr>
-        <w:t xml:space="preserve">are </w:t>
-      </w:r>
-      <w:r>
-        <w:rPr>
-          <w:rFonts w:cstheme="minorHAnsi"/>
-          <w:color w:val="333333"/>
-          <w:shd w:val="clear" w:color="auto" w:fill="FFFFFF"/>
-          <w:lang w:val="en-US"/>
-        </w:rPr>
-        <w:t>implemented on FPGA and can read</w:t>
-      </w:r>
-      <w:r>
-        <w:rPr>
-          <w:rFonts w:cstheme="minorHAnsi"/>
-          <w:color w:val="333333"/>
-          <w:shd w:val="clear" w:color="auto" w:fill="FFFFFF"/>
-          <w:lang w:val="en-US"/>
-        </w:rPr>
-        <w:t xml:space="preserve"> (</w:t>
-      </w:r>
-      <w:r>
-        <w:rPr>
-          <w:rFonts w:cstheme="minorHAnsi"/>
-          <w:color w:val="333333"/>
-          <w:shd w:val="clear" w:color="auto" w:fill="FFFFFF"/>
-          <w:lang w:val="en-US"/>
-        </w:rPr>
-        <w:t>write</w:t>
-      </w:r>
-      <w:r>
-        <w:rPr>
-          <w:rFonts w:cstheme="minorHAnsi"/>
-          <w:color w:val="333333"/>
-          <w:shd w:val="clear" w:color="auto" w:fill="FFFFFF"/>
-          <w:lang w:val="en-US"/>
-        </w:rPr>
-        <w:t>)</w:t>
-      </w:r>
-      <w:r>
-        <w:rPr>
-          <w:rFonts w:cstheme="minorHAnsi"/>
-          <w:color w:val="333333"/>
-          <w:shd w:val="clear" w:color="auto" w:fill="FFFFFF"/>
-          <w:lang w:val="en-US"/>
-        </w:rPr>
-        <w:t xml:space="preserve"> from</w:t>
-      </w:r>
-      <w:r>
-        <w:rPr>
-          <w:rFonts w:cstheme="minorHAnsi"/>
-          <w:color w:val="333333"/>
-          <w:shd w:val="clear" w:color="auto" w:fill="FFFFFF"/>
-          <w:lang w:val="en-US"/>
-        </w:rPr>
-        <w:t xml:space="preserve"> (</w:t>
-      </w:r>
-      <w:r>
-        <w:rPr>
-          <w:rFonts w:cstheme="minorHAnsi"/>
-          <w:color w:val="333333"/>
-          <w:shd w:val="clear" w:color="auto" w:fill="FFFFFF"/>
-          <w:lang w:val="en-US"/>
-        </w:rPr>
-        <w:t>to</w:t>
-      </w:r>
-      <w:r>
-        <w:rPr>
-          <w:rFonts w:cstheme="minorHAnsi"/>
-          <w:color w:val="333333"/>
-          <w:shd w:val="clear" w:color="auto" w:fill="FFFFFF"/>
-          <w:lang w:val="en-US"/>
-        </w:rPr>
-        <w:t>)</w:t>
-      </w:r>
-      <w:r>
-        <w:rPr>
-          <w:rFonts w:cstheme="minorHAnsi"/>
-          <w:color w:val="333333"/>
-          <w:shd w:val="clear" w:color="auto" w:fill="FFFFFF"/>
-          <w:lang w:val="en-US"/>
-        </w:rPr>
-        <w:t xml:space="preserve"> the HPS memory (DDR) directly. </w:t>
-      </w:r>
-      <w:r>
-        <w:rPr>
-          <w:rFonts w:cstheme="minorHAnsi"/>
-          <w:color w:val="333333"/>
-          <w:shd w:val="clear" w:color="auto" w:fill="FFFFFF"/>
-          <w:lang w:val="en-US"/>
-        </w:rPr>
-        <w:t>W</w:t>
-      </w:r>
-      <w:r>
-        <w:rPr>
-          <w:rFonts w:cstheme="minorHAnsi"/>
-          <w:color w:val="333333"/>
-          <w:shd w:val="clear" w:color="auto" w:fill="FFFFFF"/>
-          <w:lang w:val="en-US"/>
-        </w:rPr>
-        <w:t xml:space="preserve">e need to measure this DMA reading/writing speed as accurately as possible using </w:t>
-      </w:r>
-      <w:proofErr w:type="spellStart"/>
-      <w:r>
-        <w:rPr>
-          <w:rFonts w:cstheme="minorHAnsi"/>
-          <w:color w:val="333333"/>
-          <w:shd w:val="clear" w:color="auto" w:fill="FFFFFF"/>
-          <w:lang w:val="en-US"/>
-        </w:rPr>
-        <w:t>SignalTap</w:t>
-      </w:r>
-      <w:proofErr w:type="spellEnd"/>
-      <w:r>
-        <w:rPr>
-          <w:rFonts w:cstheme="minorHAnsi"/>
-          <w:color w:val="333333"/>
-          <w:shd w:val="clear" w:color="auto" w:fill="FFFFFF"/>
-          <w:lang w:val="en-US"/>
-        </w:rPr>
-        <w:t xml:space="preserve"> II</w:t>
-      </w:r>
-      <w:r>
-        <w:rPr>
-          <w:rFonts w:cstheme="minorHAnsi"/>
-          <w:color w:val="333333"/>
-          <w:shd w:val="clear" w:color="auto" w:fill="FFFFFF"/>
-          <w:lang w:val="en-US"/>
-        </w:rPr>
-        <w:t xml:space="preserve"> for later use</w:t>
-      </w:r>
-      <w:r>
-        <w:rPr>
-          <w:rFonts w:cstheme="minorHAnsi"/>
-          <w:color w:val="333333"/>
-          <w:shd w:val="clear" w:color="auto" w:fill="FFFFFF"/>
-          <w:lang w:val="en-US"/>
-        </w:rPr>
-        <w:t xml:space="preserve">. In detail, we measure </w:t>
-      </w:r>
-      <w:r>
-        <w:rPr>
-          <w:rFonts w:cstheme="minorHAnsi"/>
-          <w:color w:val="333333"/>
-          <w:shd w:val="clear" w:color="auto" w:fill="FFFFFF"/>
-          <w:lang w:val="en-US"/>
-        </w:rPr>
-        <w:t xml:space="preserve">the number of </w:t>
-      </w:r>
-      <w:r>
-        <w:rPr>
-          <w:rFonts w:cstheme="minorHAnsi"/>
-          <w:color w:val="333333"/>
-          <w:shd w:val="clear" w:color="auto" w:fill="FFFFFF"/>
-          <w:lang w:val="en-US"/>
-        </w:rPr>
-        <w:t>clock cycle</w:t>
-      </w:r>
-      <w:r>
-        <w:rPr>
-          <w:rFonts w:cstheme="minorHAnsi"/>
-          <w:color w:val="333333"/>
-          <w:shd w:val="clear" w:color="auto" w:fill="FFFFFF"/>
-          <w:lang w:val="en-US"/>
-        </w:rPr>
-        <w:t>s</w:t>
-      </w:r>
-      <w:r>
-        <w:rPr>
-          <w:rFonts w:cstheme="minorHAnsi"/>
-          <w:color w:val="333333"/>
-          <w:shd w:val="clear" w:color="auto" w:fill="FFFFFF"/>
-          <w:lang w:val="en-US"/>
-        </w:rPr>
-        <w:t xml:space="preserve"> it takes from </w:t>
-      </w:r>
-      <w:r>
-        <w:rPr>
-          <w:rFonts w:cstheme="minorHAnsi"/>
-          <w:color w:val="333333"/>
-          <w:shd w:val="clear" w:color="auto" w:fill="FFFFFF"/>
-          <w:lang w:val="en-US"/>
-        </w:rPr>
-        <w:t xml:space="preserve">the moment </w:t>
-      </w:r>
-      <w:r>
-        <w:rPr>
-          <w:rFonts w:cstheme="minorHAnsi"/>
-          <w:color w:val="333333"/>
-          <w:shd w:val="clear" w:color="auto" w:fill="FFFFFF"/>
-          <w:lang w:val="en-US"/>
-        </w:rPr>
-        <w:t>address read/write start</w:t>
-      </w:r>
-      <w:r>
-        <w:rPr>
-          <w:rFonts w:cstheme="minorHAnsi"/>
-          <w:color w:val="333333"/>
-          <w:shd w:val="clear" w:color="auto" w:fill="FFFFFF"/>
-          <w:lang w:val="en-US"/>
-        </w:rPr>
-        <w:t>s</w:t>
-      </w:r>
-      <w:r>
-        <w:rPr>
-          <w:rFonts w:cstheme="minorHAnsi"/>
-          <w:color w:val="333333"/>
-          <w:shd w:val="clear" w:color="auto" w:fill="FFFFFF"/>
-          <w:lang w:val="en-US"/>
-        </w:rPr>
-        <w:t xml:space="preserve"> to be valid </w:t>
-      </w:r>
-      <w:r>
-        <w:rPr>
-          <w:rFonts w:cstheme="minorHAnsi"/>
-          <w:color w:val="333333"/>
-          <w:shd w:val="clear" w:color="auto" w:fill="FFFFFF"/>
-          <w:lang w:val="en-US"/>
-        </w:rPr>
-        <w:t>until</w:t>
-      </w:r>
-      <w:r>
-        <w:rPr>
-          <w:rFonts w:cstheme="minorHAnsi"/>
-          <w:color w:val="333333"/>
-          <w:shd w:val="clear" w:color="auto" w:fill="FFFFFF"/>
-          <w:lang w:val="en-US"/>
-        </w:rPr>
-        <w:t xml:space="preserve"> the end</w:t>
-      </w:r>
-      <w:r>
-        <w:rPr>
-          <w:rFonts w:cstheme="minorHAnsi"/>
-          <w:color w:val="333333"/>
-          <w:shd w:val="clear" w:color="auto" w:fill="FFFFFF"/>
-          <w:lang w:val="en-US"/>
-        </w:rPr>
-        <w:t xml:space="preserve"> of the simulation</w:t>
-      </w:r>
-      <w:r>
-        <w:rPr>
-          <w:rFonts w:cstheme="minorHAnsi"/>
-          <w:color w:val="333333"/>
-          <w:shd w:val="clear" w:color="auto" w:fill="FFFFFF"/>
-          <w:lang w:val="en-US"/>
-        </w:rPr>
-        <w:t xml:space="preserve">. At this point, all these measurements could be marked down using Sticky Note Tool in Kactus2. Additionally, the speculative processing power should be taken into </w:t>
-      </w:r>
-      <w:r>
-        <w:rPr>
-          <w:rFonts w:cstheme="minorHAnsi"/>
-          <w:color w:val="333333"/>
-          <w:shd w:val="clear" w:color="auto" w:fill="FFFFFF"/>
-          <w:lang w:val="en-US"/>
-        </w:rPr>
-        <w:t>consideration</w:t>
-      </w:r>
-      <w:r>
-        <w:rPr>
-          <w:rFonts w:cstheme="minorHAnsi"/>
-          <w:color w:val="333333"/>
-          <w:shd w:val="clear" w:color="auto" w:fill="FFFFFF"/>
-          <w:lang w:val="en-US"/>
-        </w:rPr>
-        <w:t xml:space="preserve"> by comparing 16</w:t>
-      </w:r>
-      <w:r>
-        <w:rPr>
-          <w:rFonts w:cstheme="minorHAnsi"/>
-          <w:color w:val="333333"/>
-          <w:shd w:val="clear" w:color="auto" w:fill="FFFFFF"/>
-          <w:lang w:val="en-US"/>
-        </w:rPr>
-        <w:t>-</w:t>
-      </w:r>
-      <w:r>
-        <w:rPr>
-          <w:rFonts w:cstheme="minorHAnsi"/>
-          <w:color w:val="333333"/>
-          <w:shd w:val="clear" w:color="auto" w:fill="FFFFFF"/>
-          <w:lang w:val="en-US"/>
-        </w:rPr>
-        <w:t xml:space="preserve">bit multiplication (in MIPS) of CPU and FPGA. We </w:t>
-      </w:r>
-      <w:r>
-        <w:rPr>
-          <w:rFonts w:cstheme="minorHAnsi"/>
-          <w:color w:val="333333"/>
-          <w:shd w:val="clear" w:color="auto" w:fill="FFFFFF"/>
-          <w:lang w:val="en-US"/>
-        </w:rPr>
-        <w:t xml:space="preserve">also </w:t>
-      </w:r>
-      <w:r>
-        <w:rPr>
-          <w:rFonts w:cstheme="minorHAnsi"/>
-          <w:color w:val="333333"/>
-          <w:shd w:val="clear" w:color="auto" w:fill="FFFFFF"/>
-          <w:lang w:val="en-US"/>
-        </w:rPr>
-        <w:t>need to measure accelerated FPS with</w:t>
-      </w:r>
-      <w:r>
-        <w:rPr>
-          <w:rFonts w:cstheme="minorHAnsi"/>
-          <w:color w:val="333333"/>
-          <w:shd w:val="clear" w:color="auto" w:fill="FFFFFF"/>
-          <w:lang w:val="en-US"/>
-        </w:rPr>
-        <w:t xml:space="preserve"> the</w:t>
-      </w:r>
-      <w:r>
-        <w:rPr>
-          <w:rFonts w:cstheme="minorHAnsi"/>
-          <w:color w:val="333333"/>
-          <w:shd w:val="clear" w:color="auto" w:fill="FFFFFF"/>
-          <w:lang w:val="en-US"/>
-        </w:rPr>
-        <w:t xml:space="preserve"> assumption </w:t>
-      </w:r>
-      <w:r>
-        <w:rPr>
-          <w:rFonts w:cstheme="minorHAnsi"/>
-          <w:color w:val="333333"/>
-          <w:shd w:val="clear" w:color="auto" w:fill="FFFFFF"/>
-          <w:lang w:val="en-US"/>
-        </w:rPr>
-        <w:t>that</w:t>
-      </w:r>
-      <w:r>
-        <w:rPr>
-          <w:rFonts w:cstheme="minorHAnsi"/>
-          <w:color w:val="333333"/>
-          <w:shd w:val="clear" w:color="auto" w:fill="FFFFFF"/>
-          <w:lang w:val="en-US"/>
-        </w:rPr>
-        <w:t xml:space="preserve"> 40% </w:t>
-      </w:r>
-      <w:r>
-        <w:rPr>
-          <w:rFonts w:cstheme="minorHAnsi"/>
-          <w:color w:val="333333"/>
-          <w:shd w:val="clear" w:color="auto" w:fill="FFFFFF"/>
-          <w:lang w:val="en-US"/>
-        </w:rPr>
-        <w:t xml:space="preserve">of </w:t>
-      </w:r>
-      <w:r>
-        <w:rPr>
-          <w:rFonts w:cstheme="minorHAnsi"/>
-          <w:color w:val="333333"/>
-          <w:shd w:val="clear" w:color="auto" w:fill="FFFFFF"/>
-          <w:lang w:val="en-US"/>
-        </w:rPr>
-        <w:t xml:space="preserve">executing time </w:t>
-      </w:r>
-      <w:r>
-        <w:rPr>
-          <w:rFonts w:cstheme="minorHAnsi"/>
-          <w:color w:val="333333"/>
-          <w:shd w:val="clear" w:color="auto" w:fill="FFFFFF"/>
-          <w:lang w:val="en-US"/>
-        </w:rPr>
-        <w:t xml:space="preserve">is </w:t>
-      </w:r>
-      <w:r>
-        <w:rPr>
-          <w:rFonts w:cstheme="minorHAnsi"/>
-          <w:color w:val="333333"/>
-          <w:shd w:val="clear" w:color="auto" w:fill="FFFFFF"/>
-          <w:lang w:val="en-US"/>
-        </w:rPr>
-        <w:t xml:space="preserve">on ARM CPU. </w:t>
-      </w:r>
-      <w:r>
-        <w:rPr>
-          <w:rFonts w:cstheme="minorHAnsi"/>
-          <w:color w:val="333333"/>
-          <w:shd w:val="clear" w:color="auto" w:fill="FFFFFF"/>
-          <w:lang w:val="en-US"/>
-        </w:rPr>
-        <w:t>In the sequel</w:t>
-      </w:r>
-      <w:r>
-        <w:rPr>
-          <w:rFonts w:cstheme="minorHAnsi"/>
-          <w:color w:val="333333"/>
-          <w:shd w:val="clear" w:color="auto" w:fill="FFFFFF"/>
-          <w:lang w:val="en-US"/>
-        </w:rPr>
-        <w:t xml:space="preserve">, the pure software FPS can be measured using </w:t>
-      </w:r>
-      <w:r>
-        <w:rPr>
-          <w:rFonts w:cstheme="minorHAnsi"/>
-          <w:color w:val="333333"/>
-          <w:shd w:val="clear" w:color="auto" w:fill="FFFFFF"/>
-          <w:lang w:val="en-US"/>
-        </w:rPr>
-        <w:t xml:space="preserve">the </w:t>
-      </w:r>
-      <w:r>
-        <w:rPr>
-          <w:rFonts w:cstheme="minorHAnsi"/>
-          <w:color w:val="333333"/>
-          <w:shd w:val="clear" w:color="auto" w:fill="FFFFFF"/>
-          <w:lang w:val="en-US"/>
-        </w:rPr>
-        <w:t xml:space="preserve">relation between ARM MIPS and VM MIPS. Finally, </w:t>
-      </w:r>
-      <w:proofErr w:type="spellStart"/>
-      <w:r>
-        <w:rPr>
-          <w:rFonts w:cstheme="minorHAnsi"/>
-          <w:color w:val="333333"/>
-          <w:shd w:val="clear" w:color="auto" w:fill="FFFFFF"/>
-          <w:lang w:val="en-US"/>
-        </w:rPr>
-        <w:t>Kvazaar</w:t>
-      </w:r>
-      <w:proofErr w:type="spellEnd"/>
-      <w:r>
-        <w:rPr>
-          <w:rFonts w:cstheme="minorHAnsi"/>
-          <w:color w:val="333333"/>
-          <w:shd w:val="clear" w:color="auto" w:fill="FFFFFF"/>
-          <w:lang w:val="en-US"/>
-        </w:rPr>
-        <w:t xml:space="preserve"> is executed</w:t>
-      </w:r>
-      <w:r>
-        <w:rPr>
-          <w:rFonts w:cstheme="minorHAnsi"/>
-          <w:color w:val="333333"/>
-          <w:shd w:val="clear" w:color="auto" w:fill="FFFFFF"/>
-          <w:lang w:val="en-US"/>
-        </w:rPr>
-        <w:t xml:space="preserve"> on</w:t>
-      </w:r>
-      <w:r>
-        <w:rPr>
-          <w:rFonts w:cstheme="minorHAnsi"/>
-          <w:color w:val="333333"/>
-          <w:shd w:val="clear" w:color="auto" w:fill="FFFFFF"/>
-          <w:lang w:val="en-US"/>
-        </w:rPr>
-        <w:t xml:space="preserve"> the</w:t>
-      </w:r>
-      <w:r>
-        <w:rPr>
-          <w:rFonts w:cstheme="minorHAnsi"/>
-          <w:color w:val="333333"/>
-          <w:shd w:val="clear" w:color="auto" w:fill="FFFFFF"/>
-          <w:lang w:val="en-US"/>
-        </w:rPr>
-        <w:t xml:space="preserve"> board with both profiling and non-profiling </w:t>
-      </w:r>
-      <w:proofErr w:type="spellStart"/>
-      <w:r>
-        <w:rPr>
-          <w:rFonts w:cstheme="minorHAnsi"/>
-          <w:color w:val="333333"/>
-          <w:shd w:val="clear" w:color="auto" w:fill="FFFFFF"/>
-          <w:lang w:val="en-US"/>
-        </w:rPr>
-        <w:t>Makefile</w:t>
-      </w:r>
-      <w:proofErr w:type="spellEnd"/>
-      <w:r>
-        <w:rPr>
-          <w:rFonts w:cstheme="minorHAnsi"/>
-          <w:color w:val="333333"/>
-          <w:shd w:val="clear" w:color="auto" w:fill="FFFFFF"/>
-          <w:lang w:val="en-US"/>
-        </w:rPr>
-        <w:t xml:space="preserve"> with</w:t>
-      </w:r>
-      <w:r>
-        <w:rPr>
-          <w:rFonts w:cstheme="minorHAnsi"/>
-          <w:color w:val="333333"/>
-          <w:shd w:val="clear" w:color="auto" w:fill="FFFFFF"/>
-          <w:lang w:val="en-US"/>
-        </w:rPr>
-        <w:t xml:space="preserve"> the transferred</w:t>
-      </w:r>
-      <w:r>
-        <w:rPr>
-          <w:rFonts w:cstheme="minorHAnsi"/>
-          <w:color w:val="333333"/>
-          <w:shd w:val="clear" w:color="auto" w:fill="FFFFFF"/>
-          <w:lang w:val="en-US"/>
-        </w:rPr>
-        <w:t xml:space="preserve"> </w:t>
-      </w:r>
-      <w:r>
-        <w:rPr>
-          <w:rFonts w:cstheme="minorHAnsi"/>
-          <w:color w:val="333333"/>
-          <w:shd w:val="clear" w:color="auto" w:fill="FFFFFF"/>
-          <w:lang w:val="en-US"/>
-        </w:rPr>
-        <w:t xml:space="preserve">group </w:t>
-      </w:r>
-      <w:r>
-        <w:rPr>
-          <w:rFonts w:cstheme="minorHAnsi"/>
-          <w:color w:val="333333"/>
-          <w:shd w:val="clear" w:color="auto" w:fill="FFFFFF"/>
-          <w:lang w:val="en-US"/>
-        </w:rPr>
-        <w:t>video sequence. This will encode 10 frames with different average PSNR value comparing to previous exercise, which results fro</w:t>
-      </w:r>
-      <w:r>
-        <w:rPr>
-          <w:rFonts w:cstheme="minorHAnsi"/>
-          <w:color w:val="333333"/>
-          <w:shd w:val="clear" w:color="auto" w:fill="FFFFFF"/>
-          <w:lang w:val="en-US"/>
-        </w:rPr>
-        <w:t>m the above assumption.</w:t>
-      </w:r>
-    </w:p>
-    <w:p>
-      <w:pPr>
-        <w:pStyle w:val="Heading2"/>
-        <w:jc w:val="both"/>
-        <w:rPr>
-          <w:lang w:val="en-US"/>
-        </w:rPr>
-      </w:pPr>
-      <w:r>
-        <w:rPr>
-          <w:lang w:val="en-US"/>
-        </w:rPr>
-        <w:t>Exercise 6</w:t>
-      </w:r>
-    </w:p>
-    <w:p>
-      <w:pPr>
-        <w:jc w:val="both"/>
-        <w:rPr>
-          <w:lang w:val="en-US"/>
-        </w:rPr>
-      </w:pPr>
-      <w:r>
-        <w:rPr>
-          <w:lang w:val="en-US"/>
-        </w:rPr>
-        <w:t xml:space="preserve">The objective of this exercise is to explore the parameters to match the performance of </w:t>
-      </w:r>
-      <w:proofErr w:type="spellStart"/>
-      <w:r>
-        <w:rPr>
-          <w:lang w:val="en-US"/>
-        </w:rPr>
-        <w:t>Kvazaar</w:t>
-      </w:r>
-      <w:proofErr w:type="spellEnd"/>
-      <w:r>
-        <w:rPr>
-          <w:lang w:val="en-US"/>
-        </w:rPr>
-        <w:t xml:space="preserve"> on </w:t>
-      </w:r>
-      <w:proofErr w:type="spellStart"/>
-      <w:r>
-        <w:rPr>
-          <w:lang w:val="en-US"/>
-        </w:rPr>
-        <w:t>Terasic</w:t>
-      </w:r>
-      <w:proofErr w:type="spellEnd"/>
-      <w:r>
-        <w:rPr>
-          <w:lang w:val="en-US"/>
-        </w:rPr>
-        <w:t xml:space="preserve"> Cyclone V </w:t>
-      </w:r>
-      <w:proofErr w:type="spellStart"/>
-      <w:r>
-        <w:rPr>
-          <w:lang w:val="en-US"/>
-        </w:rPr>
-        <w:t>Veek</w:t>
-      </w:r>
-      <w:proofErr w:type="spellEnd"/>
-      <w:r>
-        <w:rPr>
-          <w:lang w:val="en-US"/>
-        </w:rPr>
-        <w:t xml:space="preserve"> board, figure out the challenges when designing </w:t>
-      </w:r>
-      <w:proofErr w:type="spellStart"/>
-      <w:r>
-        <w:rPr>
-          <w:lang w:val="en-US"/>
-        </w:rPr>
-        <w:t>Kvazaar</w:t>
-      </w:r>
-      <w:proofErr w:type="spellEnd"/>
-      <w:r>
-        <w:rPr>
-          <w:lang w:val="en-US"/>
-        </w:rPr>
-        <w:t xml:space="preserve"> space with </w:t>
-      </w:r>
-      <w:proofErr w:type="spellStart"/>
-      <w:r>
-        <w:rPr>
-          <w:lang w:val="en-US"/>
-        </w:rPr>
-        <w:t>SystemC</w:t>
-      </w:r>
-      <w:proofErr w:type="spellEnd"/>
-      <w:r>
-        <w:rPr>
-          <w:lang w:val="en-US"/>
-        </w:rPr>
-        <w:t xml:space="preserve"> simulation, and experiment what it takes to encode a </w:t>
-      </w:r>
-      <w:proofErr w:type="gramStart"/>
-      <w:r>
-        <w:rPr>
-          <w:lang w:val="en-US"/>
-        </w:rPr>
-        <w:t>25 fps</w:t>
-      </w:r>
-      <w:proofErr w:type="gramEnd"/>
-      <w:r>
-        <w:rPr>
-          <w:lang w:val="en-US"/>
-        </w:rPr>
-        <w:t xml:space="preserve"> full HD video. At first, we need to test and find the right value of </w:t>
-      </w:r>
-      <w:proofErr w:type="spellStart"/>
+          <w:lang w:val="en-US"/>
+        </w:rPr>
+        <w:t>delay_c</w:t>
+      </w:r>
+      <w:r>
+        <w:rPr>
+          <w:lang w:val="en-US"/>
+        </w:rPr>
+        <w:t xml:space="preserve"> (17000) so that the simulated FPS of untimed model matches the one on ARM. Next, we will run Kvazaar on ARM using timed HW-accelerator with declared variables from previous exercise. In addition, we may add the calculation to function </w:t>
+      </w:r>
       <w:r>
         <w:rPr>
           <w:b/>
@@ -7096,30 +6239,8 @@
           <w:i/>
           <w:lang w:val="en-US"/>
         </w:rPr>
-        <w:t>delay_c</w:t>
-      </w:r>
-      <w:proofErr w:type="spellEnd"/>
-      <w:r>
-        <w:rPr>
-          <w:lang w:val="en-US"/>
-        </w:rPr>
-        <w:t xml:space="preserve"> (17000) so that the simulated FPS of untimed model matches the one on ARM. Next, we will run </w:t>
-      </w:r>
-      <w:proofErr w:type="spellStart"/>
-      <w:r>
-        <w:rPr>
-          <w:lang w:val="en-US"/>
-        </w:rPr>
-        <w:t>Kvazaar</w:t>
-      </w:r>
-      <w:proofErr w:type="spellEnd"/>
-      <w:r>
-        <w:rPr>
-          <w:lang w:val="en-US"/>
-        </w:rPr>
-        <w:t xml:space="preserve"> on ARM using timed HW-accelerator with declared variables from previous exercise. In addition, we may add the calculation to function </w:t>
-      </w:r>
-      <w:proofErr w:type="spellStart"/>
+        <w:t>b_transpor</w:t>
+      </w:r>
       <w:r>
         <w:rPr>
           <w:b/>
@@ -7127,9 +6248,14 @@
           <w:i/>
           <w:lang w:val="en-US"/>
         </w:rPr>
-        <w:t>b_</w:t>
-      </w:r>
-      <w:proofErr w:type="gramStart"/>
+        <w:t xml:space="preserve">t </w:t>
+      </w:r>
+      <w:r>
+        <w:rPr>
+          <w:lang w:val="en-US"/>
+        </w:rPr>
+        <w:t xml:space="preserve"> in </w:t>
+      </w:r>
       <w:r>
         <w:rPr>
           <w:b/>
@@ -7137,7 +6263,13 @@
           <w:i/>
           <w:lang w:val="en-US"/>
         </w:rPr>
-        <w:t>transpor</w:t>
+        <w:t>sc_kvazaar_ip_sub.c</w:t>
+      </w:r>
+      <w:r>
+        <w:rPr>
+          <w:lang w:val="en-US"/>
+        </w:rPr>
+        <w:t xml:space="preserve"> source file. Since the gprof will not reveal the execution time (in %) of different parts in the encoder, it is recommended to implement a simple profiler in function </w:t>
       </w:r>
       <w:r>
         <w:rPr>
@@ -7146,9 +6278,14 @@
           <w:i/>
           <w:lang w:val="en-US"/>
         </w:rPr>
-        <w:t>t</w:t>
-      </w:r>
-      <w:proofErr w:type="spellEnd"/>
+        <w:t>sc_kvazaar_main</w:t>
+      </w:r>
+      <w:r>
+        <w:rPr>
+          <w:lang w:val="en-US"/>
+        </w:rPr>
+        <w:t xml:space="preserve"> with EXPLORATION_SW/EXPLORATION_HW defined in </w:t>
+      </w:r>
       <w:r>
         <w:rPr>
           <w:b/>
@@ -7156,22 +6293,14 @@
           <w:i/>
           <w:lang w:val="en-US"/>
         </w:rPr>
-        <w:t xml:space="preserve"> </w:t>
-      </w:r>
-      <w:r>
-        <w:rPr>
-          <w:lang w:val="en-US"/>
-        </w:rPr>
-        <w:t xml:space="preserve"> in</w:t>
-      </w:r>
-      <w:proofErr w:type="gramEnd"/>
-      <w:r>
-        <w:rPr>
-          <w:lang w:val="en-US"/>
-        </w:rPr>
-        <w:t xml:space="preserve"> </w:t>
-      </w:r>
-      <w:proofErr w:type="spellStart"/>
+        <w:t>sc_kvazaar.c</w:t>
+      </w:r>
+      <w:r>
+        <w:rPr>
+          <w:lang w:val="en-US"/>
+        </w:rPr>
+        <w:t xml:space="preserve"> file. Thus, we can verify its functionality by simulating Kvazaar on ARM and compared with the one added to </w:t>
+      </w:r>
       <w:r>
         <w:rPr>
           <w:b/>
@@ -7179,88 +6308,8 @@
           <w:i/>
           <w:lang w:val="en-US"/>
         </w:rPr>
-        <w:t>sc_kvazaar_ip_sub.c</w:t>
-      </w:r>
-      <w:proofErr w:type="spellEnd"/>
-      <w:r>
-        <w:rPr>
-          <w:lang w:val="en-US"/>
-        </w:rPr>
-        <w:t xml:space="preserve"> source file. Since the </w:t>
-      </w:r>
-      <w:proofErr w:type="spellStart"/>
-      <w:r>
-        <w:rPr>
-          <w:lang w:val="en-US"/>
-        </w:rPr>
-        <w:t>gprof</w:t>
-      </w:r>
-      <w:proofErr w:type="spellEnd"/>
-      <w:r>
-        <w:rPr>
-          <w:lang w:val="en-US"/>
-        </w:rPr>
-        <w:t xml:space="preserve"> will not reveal the execution time (in %) of different parts in the encoder, it is recommended to implement a simple profiler in function </w:t>
-      </w:r>
-      <w:proofErr w:type="spellStart"/>
-      <w:r>
-        <w:rPr>
-          <w:b/>
-          <w:bCs/>
-          <w:i/>
-          <w:lang w:val="en-US"/>
-        </w:rPr>
-        <w:t>sc_kvazaar_main</w:t>
-      </w:r>
-      <w:proofErr w:type="spellEnd"/>
-      <w:r>
-        <w:rPr>
-          <w:lang w:val="en-US"/>
-        </w:rPr>
-        <w:t xml:space="preserve"> with EXPLORATION_SW/EXPLORATION_HW defined in </w:t>
-      </w:r>
-      <w:proofErr w:type="spellStart"/>
-      <w:r>
-        <w:rPr>
-          <w:b/>
-          <w:bCs/>
-          <w:i/>
-          <w:lang w:val="en-US"/>
-        </w:rPr>
-        <w:t>sc_kvazaar.c</w:t>
-      </w:r>
-      <w:proofErr w:type="spellEnd"/>
-      <w:r>
-        <w:rPr>
-          <w:lang w:val="en-US"/>
-        </w:rPr>
-        <w:t xml:space="preserve"> file. Thus, we can verify its functionality by simulating </w:t>
-      </w:r>
-      <w:proofErr w:type="spellStart"/>
-      <w:r>
-        <w:rPr>
-          <w:lang w:val="en-US"/>
-        </w:rPr>
-        <w:t>Kvazaar</w:t>
-      </w:r>
-      <w:proofErr w:type="spellEnd"/>
-      <w:r>
-        <w:rPr>
-          <w:lang w:val="en-US"/>
-        </w:rPr>
-        <w:t xml:space="preserve"> on ARM and compared with the one added to </w:t>
-      </w:r>
-      <w:proofErr w:type="spellStart"/>
-      <w:r>
-        <w:rPr>
-          <w:b/>
-          <w:bCs/>
-          <w:i/>
-          <w:lang w:val="en-US"/>
-        </w:rPr>
         <w:t>exploration.h</w:t>
       </w:r>
-      <w:proofErr w:type="spellEnd"/>
       <w:r>
         <w:rPr>
           <w:lang w:val="en-US"/>
@@ -7292,51 +6341,7 @@
           <w:szCs w:val="22"/>
           <w:lang w:val="en-US"/>
         </w:rPr>
-        <w:t xml:space="preserve">By not using </w:t>
-      </w:r>
-      <w:proofErr w:type="gramStart"/>
-      <w:r>
-        <w:rPr>
-          <w:rStyle w:val="HTMLCode"/>
-          <w:rFonts w:asciiTheme="minorHAnsi" w:eastAsiaTheme="majorEastAsia" w:hAnsiTheme="minorHAnsi" w:cstheme="minorHAnsi"/>
-          <w:sz w:val="22"/>
-          <w:szCs w:val="22"/>
-          <w:lang w:val="en-US"/>
-        </w:rPr>
-        <w:t>wait(</w:t>
-      </w:r>
-      <w:proofErr w:type="gramEnd"/>
-      <w:r>
-        <w:rPr>
-          <w:rStyle w:val="HTMLCode"/>
-          <w:rFonts w:asciiTheme="minorHAnsi" w:eastAsiaTheme="majorEastAsia" w:hAnsiTheme="minorHAnsi" w:cstheme="minorHAnsi"/>
-          <w:sz w:val="22"/>
-          <w:szCs w:val="22"/>
-          <w:lang w:val="en-US"/>
-        </w:rPr>
-        <w:t xml:space="preserve">), the simulation time is shorter. (60 us vs. 3 </w:t>
-      </w:r>
-      <w:proofErr w:type="spellStart"/>
-      <w:r>
-        <w:rPr>
-          <w:rStyle w:val="HTMLCode"/>
-          <w:rFonts w:asciiTheme="minorHAnsi" w:eastAsiaTheme="majorEastAsia" w:hAnsiTheme="minorHAnsi" w:cstheme="minorHAnsi"/>
-          <w:sz w:val="22"/>
-          <w:szCs w:val="22"/>
-          <w:lang w:val="en-US"/>
-        </w:rPr>
-        <w:t>ms</w:t>
-      </w:r>
-      <w:proofErr w:type="spellEnd"/>
-      <w:r>
-        <w:rPr>
-          <w:rStyle w:val="HTMLCode"/>
-          <w:rFonts w:asciiTheme="minorHAnsi" w:eastAsiaTheme="majorEastAsia" w:hAnsiTheme="minorHAnsi" w:cstheme="minorHAnsi"/>
-          <w:sz w:val="22"/>
-          <w:szCs w:val="22"/>
-          <w:lang w:val="en-US"/>
-        </w:rPr>
-        <w:t>), and the handshake signals have less time to communicate.</w:t>
+        <w:t>By not using wait(), the simulation time is shorter. (60 us vs. 3 ms), and the handshake signals have less time to communicate.</w:t>
       </w:r>
       <w:r>
         <w:rPr>
@@ -7349,23 +6354,8 @@
         <w:rPr>
           <w:lang w:val="en-US"/>
         </w:rPr>
-        <w:t xml:space="preserve">, we evaluate the code defined the </w:t>
-      </w:r>
-      <w:proofErr w:type="spellStart"/>
-      <w:r>
-        <w:rPr>
-          <w:lang w:val="en-US"/>
-        </w:rPr>
-        <w:t>the</w:t>
-      </w:r>
-      <w:proofErr w:type="spellEnd"/>
-      <w:r>
-        <w:rPr>
-          <w:lang w:val="en-US"/>
-        </w:rPr>
-        <w:t xml:space="preserve"> </w:t>
-      </w:r>
-      <w:proofErr w:type="spellStart"/>
+        <w:t xml:space="preserve">, we evaluate the code defined the the </w:t>
+      </w:r>
       <w:r>
         <w:rPr>
           <w:b/>
@@ -7375,7 +6365,6 @@
         </w:rPr>
         <w:t>Kvazaar_sim_support</w:t>
       </w:r>
-      <w:proofErr w:type="spellEnd"/>
       <w:r>
         <w:rPr>
           <w:lang w:val="en-US"/>
@@ -7421,23 +6410,8 @@
         <w:rPr>
           <w:lang w:val="en-US"/>
         </w:rPr>
-        <w:t xml:space="preserve">This exercise contains multiple tasks, specifically creating the QSYS component with intra-prediction HW accelerator and camera control. The HW accelerator driver will be used with </w:t>
-      </w:r>
-      <w:proofErr w:type="spellStart"/>
-      <w:r>
-        <w:rPr>
-          <w:lang w:val="en-US"/>
-        </w:rPr>
-        <w:t>Kvazaar</w:t>
-      </w:r>
-      <w:proofErr w:type="spellEnd"/>
-      <w:r>
-        <w:rPr>
-          <w:lang w:val="en-US"/>
-        </w:rPr>
-        <w:t xml:space="preserve"> while camera driver will be loaded with User space application. At the beginning, we start creating and compiling the </w:t>
-      </w:r>
-      <w:proofErr w:type="spellStart"/>
+        <w:t xml:space="preserve">This exercise contains multiple tasks, specifically creating the QSYS component with intra-prediction HW accelerator and camera control. The HW accelerator driver will be used with Kvazaar while camera driver will be loaded with User space application. At the beginning, we start creating and compiling the </w:t>
+      </w:r>
       <w:r>
         <w:rPr>
           <w:b/>
@@ -7447,26 +6421,11 @@
         </w:rPr>
         <w:t>Kvazaar_qsys</w:t>
       </w:r>
-      <w:proofErr w:type="spellEnd"/>
-      <w:r>
-        <w:rPr>
-          <w:lang w:val="en-US"/>
-        </w:rPr>
-        <w:t xml:space="preserve"> component following the instruction using </w:t>
-      </w:r>
-      <w:proofErr w:type="spellStart"/>
-      <w:r>
-        <w:rPr>
-          <w:lang w:val="en-US"/>
-        </w:rPr>
-        <w:t>Qsys</w:t>
-      </w:r>
-      <w:proofErr w:type="spellEnd"/>
-      <w:r>
-        <w:rPr>
-          <w:lang w:val="en-US"/>
-        </w:rPr>
-        <w:t xml:space="preserve"> tool in Quartus Prime. When the HW is ready, we can export the top-level design, generate Quartus project for synthesis and HTML documentation.</w:t>
+      <w:r>
+        <w:rPr>
+          <w:lang w:val="en-US"/>
+        </w:rPr>
+        <w:t xml:space="preserve"> component following the instruction using Qsys tool in Quartus Prime. When the HW is ready, we can export the top-level design, generate Quartus project for synthesis and HTML documentation.</w:t>
       </w:r>
       <w:r>
         <w:rPr>
@@ -7478,65 +6437,8 @@
         <w:rPr>
           <w:lang w:val="en-US"/>
         </w:rPr>
-        <w:t xml:space="preserve"> When synthesizing the Quartus Project, we </w:t>
-      </w:r>
-      <w:proofErr w:type="gramStart"/>
-      <w:r>
-        <w:rPr>
-          <w:lang w:val="en-US"/>
-        </w:rPr>
-        <w:t>have to</w:t>
-      </w:r>
-      <w:proofErr w:type="gramEnd"/>
-      <w:r>
-        <w:rPr>
-          <w:lang w:val="en-US"/>
-        </w:rPr>
-        <w:t xml:space="preserve"> set our devices’ assignments as global. Besides, the timing constraint file needs to be added as well. After that, we run Analysis &amp; Synthesis to verify its functionality using provided </w:t>
-      </w:r>
-      <w:proofErr w:type="spellStart"/>
-      <w:r>
-        <w:rPr>
-          <w:lang w:val="en-US"/>
-        </w:rPr>
-        <w:t>Tcl</w:t>
-      </w:r>
-      <w:proofErr w:type="spellEnd"/>
-      <w:r>
-        <w:rPr>
-          <w:lang w:val="en-US"/>
-        </w:rPr>
-        <w:t xml:space="preserve"> scripts. The resulting raw binary file (.</w:t>
-      </w:r>
-      <w:proofErr w:type="spellStart"/>
-      <w:r>
-        <w:rPr>
-          <w:lang w:val="en-US"/>
-        </w:rPr>
-        <w:t>rbf</w:t>
-      </w:r>
-      <w:proofErr w:type="spellEnd"/>
-      <w:r>
-        <w:rPr>
-          <w:lang w:val="en-US"/>
-        </w:rPr>
-        <w:t xml:space="preserve">) can be loaded to the board for synthesis. The accelerated version of </w:t>
-      </w:r>
-      <w:proofErr w:type="spellStart"/>
-      <w:r>
-        <w:rPr>
-          <w:lang w:val="en-US"/>
-        </w:rPr>
-        <w:t>Kvazaar</w:t>
-      </w:r>
-      <w:proofErr w:type="spellEnd"/>
-      <w:r>
-        <w:rPr>
-          <w:lang w:val="en-US"/>
-        </w:rPr>
-        <w:t xml:space="preserve"> is generated and compiled as before. The camera driver (</w:t>
-      </w:r>
-      <w:proofErr w:type="spellStart"/>
+        <w:t xml:space="preserve"> When synthesizing the Quartus Project, we have to set our devices’ assignments as global. Besides, the timing constraint file needs to be added as well. After that, we run Analysis &amp; Synthesis to verify its functionality using provided Tcl scripts. The resulting raw binary file (.rbf) can be loaded to the board for synthesis. The accelerated version of Kvazaar is generated and compiled as before. The camera driver (</w:t>
+      </w:r>
       <w:r>
         <w:rPr>
           <w:b/>
@@ -7545,9 +6447,14 @@
           <w:iCs/>
           <w:lang w:val="en-US"/>
         </w:rPr>
-        <w:t>camera_</w:t>
-      </w:r>
-      <w:proofErr w:type="gramStart"/>
+        <w:t>camera_driver.ko</w:t>
+      </w:r>
+      <w:r>
+        <w:rPr>
+          <w:lang w:val="en-US"/>
+        </w:rPr>
+        <w:t>), kernel module (</w:t>
+      </w:r>
       <w:r>
         <w:rPr>
           <w:b/>
@@ -7556,28 +6463,8 @@
           <w:iCs/>
           <w:lang w:val="en-US"/>
         </w:rPr>
-        <w:t>driver.ko</w:t>
-      </w:r>
-      <w:proofErr w:type="spellEnd"/>
-      <w:proofErr w:type="gramEnd"/>
-      <w:r>
-        <w:rPr>
-          <w:lang w:val="en-US"/>
-        </w:rPr>
-        <w:t>), kernel module (</w:t>
-      </w:r>
-      <w:proofErr w:type="spellStart"/>
-      <w:r>
-        <w:rPr>
-          <w:b/>
-          <w:bCs/>
-          <w:i/>
-          <w:iCs/>
-          <w:lang w:val="en-US"/>
-        </w:rPr>
         <w:t>ip_acc_driver.ko</w:t>
       </w:r>
-      <w:proofErr w:type="spellEnd"/>
       <w:r>
         <w:rPr>
           <w:lang w:val="en-US"/>
@@ -7598,7 +6485,7 @@
         </w:rPr>
         <w:lastRenderedPageBreak/>
         <w:drawing>
-          <wp:anchor distT="0" distB="0" distL="114300" distR="114300" simplePos="0" relativeHeight="251658240" behindDoc="0" locked="0" layoutInCell="1" allowOverlap="1" wp14:anchorId="177E7BF9" wp14:editId="2503E3B2">
+          <wp:anchor distT="0" distB="0" distL="114300" distR="114300" simplePos="0" relativeHeight="251660800" behindDoc="0" locked="0" layoutInCell="1" allowOverlap="1" wp14:anchorId="177E7BF9" wp14:editId="2503E3B2">
             <wp:simplePos x="0" y="0"/>
             <wp:positionH relativeFrom="column">
               <wp:posOffset>3581400</wp:posOffset>
@@ -7673,7 +6560,7 @@
           <w:noProof/>
         </w:rPr>
         <w:drawing>
-          <wp:anchor distT="0" distB="0" distL="114300" distR="114300" simplePos="0" relativeHeight="251679744" behindDoc="0" locked="0" layoutInCell="1" allowOverlap="1" wp14:anchorId="6570E01F" wp14:editId="608E61A9">
+          <wp:anchor distT="0" distB="0" distL="114300" distR="114300" simplePos="0" relativeHeight="251682304" behindDoc="0" locked="0" layoutInCell="1" allowOverlap="1" wp14:anchorId="6570E01F" wp14:editId="608E61A9">
             <wp:simplePos x="0" y="0"/>
             <wp:positionH relativeFrom="column">
               <wp:posOffset>0</wp:posOffset>
@@ -7838,7 +6725,7 @@
         <mc:AlternateContent>
           <mc:Choice Requires="wps">
             <w:drawing>
-              <wp:anchor distT="0" distB="0" distL="114300" distR="114300" simplePos="0" relativeHeight="251675648" behindDoc="0" locked="0" layoutInCell="1" allowOverlap="1" wp14:anchorId="6C35D3A3" wp14:editId="45B9FAC8">
+              <wp:anchor distT="0" distB="0" distL="114300" distR="114300" simplePos="0" relativeHeight="251678208" behindDoc="0" locked="0" layoutInCell="1" allowOverlap="1" wp14:anchorId="6C35D3A3" wp14:editId="45B9FAC8">
                 <wp:simplePos x="0" y="0"/>
                 <wp:positionH relativeFrom="column">
                   <wp:posOffset>1138555</wp:posOffset>
@@ -7899,16 +6786,8 @@
                               <w:rPr>
                                 <w:lang w:val="en-US"/>
                               </w:rPr>
-                              <w:t xml:space="preserve">: The camera encoding </w:t>
+                              <w:t>: The camera encoding output</w:t>
                             </w:r>
-                            <w:proofErr w:type="gramStart"/>
-                            <w:r>
-                              <w:rPr>
-                                <w:lang w:val="en-US"/>
-                              </w:rPr>
-                              <w:t>output</w:t>
-                            </w:r>
-                            <w:proofErr w:type="gramEnd"/>
                           </w:p>
                         </w:txbxContent>
                       </wps:txbx>
@@ -7926,7 +6805,7 @@
           </mc:Choice>
           <mc:Fallback>
             <w:pict>
-              <v:shape w14:anchorId="6C35D3A3" id="Text Box 39" o:spid="_x0000_s1059" type="#_x0000_t202" style="position:absolute;left:0;text-align:left;margin-left:89.65pt;margin-top:17.8pt;width:224.4pt;height:.05pt;z-index:251675648;visibility:visible;mso-wrap-style:square;mso-wrap-distance-left:9pt;mso-wrap-distance-top:0;mso-wrap-distance-right:9pt;mso-wrap-distance-bottom:0;mso-position-horizontal:absolute;mso-position-horizontal-relative:text;mso-position-vertical:absolute;mso-position-vertical-relative:text;v-text-anchor:top" o:gfxdata="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" stroked="f">
+              <v:shape w14:anchorId="6C35D3A3" id="Text Box 39" o:spid="_x0000_s1059" type="#_x0000_t202" style="position:absolute;left:0;text-align:left;margin-left:89.65pt;margin-top:17.8pt;width:224.4pt;height:.05pt;z-index:251678208;visibility:visible;mso-wrap-style:square;mso-wrap-distance-left:9pt;mso-wrap-distance-top:0;mso-wrap-distance-right:9pt;mso-wrap-distance-bottom:0;mso-position-horizontal:absolute;mso-position-horizontal-relative:text;mso-position-vertical:absolute;mso-position-vertical-relative:text;v-text-anchor:top" o:gfxdata="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" stroked="f">
                 <v:textbox style="mso-fit-shape-to-text:t" inset="0,0,0,0">
                   <w:txbxContent>
                     <w:p>
@@ -7949,16 +6828,8 @@
                         <w:rPr>
                           <w:lang w:val="en-US"/>
                         </w:rPr>
-                        <w:t xml:space="preserve">: The camera encoding </w:t>
+                        <w:t>: The camera encoding output</w:t>
                       </w:r>
-                      <w:proofErr w:type="gramStart"/>
-                      <w:r>
-                        <w:rPr>
-                          <w:lang w:val="en-US"/>
-                        </w:rPr>
-                        <w:t>output</w:t>
-                      </w:r>
-                      <w:proofErr w:type="gramEnd"/>
                     </w:p>
                   </w:txbxContent>
                 </v:textbox>
@@ -8045,23 +6916,8 @@
         <w:rPr>
           <w:lang w:val="en-US"/>
         </w:rPr>
-        <w:t xml:space="preserve">In this final exercise, we stream the video from the board and profile the hardware accelerated encoder. First, we start creating profiling build for accelerated </w:t>
-      </w:r>
-      <w:proofErr w:type="spellStart"/>
-      <w:r>
-        <w:rPr>
-          <w:lang w:val="en-US"/>
-        </w:rPr>
-        <w:t>Kvazaar</w:t>
-      </w:r>
-      <w:proofErr w:type="spellEnd"/>
-      <w:r>
-        <w:rPr>
-          <w:lang w:val="en-US"/>
-        </w:rPr>
-        <w:t xml:space="preserve"> and run it similarly to exercise 7, which also yields </w:t>
-      </w:r>
-      <w:proofErr w:type="spellStart"/>
+        <w:t xml:space="preserve">In this final exercise, we stream the video from the board and profile the hardware accelerated encoder. First, we start creating profiling build for accelerated Kvazaar and run it similarly to exercise 7, which also yields </w:t>
+      </w:r>
       <w:r>
         <w:rPr>
           <w:b/>
@@ -8072,26 +6928,11 @@
         </w:rPr>
         <w:t>gmon.out</w:t>
       </w:r>
-      <w:proofErr w:type="spellEnd"/>
-      <w:r>
-        <w:rPr>
-          <w:lang w:val="en-US"/>
-        </w:rPr>
-        <w:t xml:space="preserve">. In VM, we run encode script to create the profiling image. In next task, we start by creating a non-profiling build of accelerated hardware. The derived </w:t>
-      </w:r>
-      <w:proofErr w:type="spellStart"/>
-      <w:r>
-        <w:rPr>
-          <w:lang w:val="en-US"/>
-        </w:rPr>
-        <w:t>Kvazaar</w:t>
-      </w:r>
-      <w:proofErr w:type="spellEnd"/>
-      <w:r>
-        <w:rPr>
-          <w:lang w:val="en-US"/>
-        </w:rPr>
-        <w:t xml:space="preserve"> executable file and the previous encoding video are then loaded to the board for streaming. Also, we create our own shell scripts for streaming and viewing stream on VM with different resolutions and number of threads. Finally, from the screen captures, we could measure the FPS and latency of the system.</w:t>
+      <w:r>
+        <w:rPr>
+          <w:lang w:val="en-US"/>
+        </w:rPr>
+        <w:t>. In VM, we run encode script to create the profiling image. In next task, we start by creating a non-profiling build of accelerated hardware. The derived Kvazaar executable file and the previous encoding video are then loaded to the board for streaming. Also, we create our own shell scripts for streaming and viewing stream on VM with different resolutions and number of threads. Finally, from the screen captures, we could measure the FPS and latency of the system.</w:t>
       </w:r>
     </w:p>
     <w:p>
@@ -8125,16 +6966,8 @@
         <w:rPr>
           <w:lang w:val="en-US"/>
         </w:rPr>
-        <w:t xml:space="preserve">What Did We </w:t>
-      </w:r>
-      <w:proofErr w:type="gramStart"/>
-      <w:r>
-        <w:rPr>
-          <w:lang w:val="en-US"/>
-        </w:rPr>
-        <w:t>Learn</w:t>
-      </w:r>
-      <w:proofErr w:type="gramEnd"/>
+        <w:t>What Did We Learn</w:t>
+      </w:r>
     </w:p>
     <w:p>
       <w:pPr>
@@ -8153,112 +6986,79 @@
         <w:rPr>
           <w:lang w:val="en-US"/>
         </w:rPr>
-        <w:t xml:space="preserve"> (for </w:t>
-      </w:r>
-      <w:proofErr w:type="spellStart"/>
-      <w:r>
-        <w:rPr>
-          <w:lang w:val="en-US"/>
-        </w:rPr>
-        <w:t>i.e</w:t>
-      </w:r>
-      <w:proofErr w:type="spellEnd"/>
-      <w:r>
-        <w:rPr>
-          <w:lang w:val="en-US"/>
-        </w:rPr>
-        <w:t xml:space="preserve">: </w:t>
-      </w:r>
-      <w:proofErr w:type="spellStart"/>
-      <w:r>
-        <w:rPr>
-          <w:lang w:val="en-US"/>
-        </w:rPr>
-        <w:t>gemerating</w:t>
-      </w:r>
-      <w:proofErr w:type="spellEnd"/>
-      <w:r>
-        <w:rPr>
-          <w:lang w:val="en-US"/>
-        </w:rPr>
-        <w:t xml:space="preserve"> </w:t>
-      </w:r>
-      <w:proofErr w:type="spellStart"/>
-      <w:r>
-        <w:rPr>
-          <w:lang w:val="en-US"/>
-        </w:rPr>
-        <w:t>Makefile</w:t>
-      </w:r>
-      <w:proofErr w:type="spellEnd"/>
-      <w:r>
-        <w:rPr>
-          <w:lang w:val="en-US"/>
-        </w:rPr>
-        <w:t xml:space="preserve">, writing driver, measuring the memory accessing </w:t>
-      </w:r>
-      <w:proofErr w:type="gramStart"/>
-      <w:r>
-        <w:rPr>
-          <w:lang w:val="en-US"/>
-        </w:rPr>
-        <w:t>speed,…</w:t>
-      </w:r>
-      <w:proofErr w:type="gramEnd"/>
-      <w:r>
-        <w:rPr>
-          <w:lang w:val="en-US"/>
-        </w:rPr>
-        <w:t>)</w:t>
-      </w:r>
-      <w:r>
-        <w:rPr>
-          <w:lang w:val="en-US"/>
-        </w:rPr>
-        <w:t xml:space="preserve">, HEVC technique and the IP reuse. Furthermore, we have familiar with new software and tools such as Quartus Prime, </w:t>
-      </w:r>
-      <w:proofErr w:type="spellStart"/>
-      <w:r>
-        <w:rPr>
-          <w:lang w:val="en-US"/>
-        </w:rPr>
-        <w:t>Qsys</w:t>
-      </w:r>
-      <w:proofErr w:type="spellEnd"/>
-      <w:r>
-        <w:rPr>
-          <w:lang w:val="en-US"/>
-        </w:rPr>
-        <w:t xml:space="preserve">, </w:t>
-      </w:r>
-      <w:proofErr w:type="spellStart"/>
-      <w:r>
-        <w:rPr>
-          <w:rFonts w:cstheme="minorHAnsi"/>
-          <w:color w:val="333333"/>
-          <w:shd w:val="clear" w:color="auto" w:fill="FFFFFF"/>
-          <w:lang w:val="en-US"/>
-        </w:rPr>
-        <w:t>SignalTap</w:t>
-      </w:r>
-      <w:proofErr w:type="spellEnd"/>
-      <w:r>
-        <w:rPr>
-          <w:rFonts w:cstheme="minorHAnsi"/>
-          <w:color w:val="333333"/>
-          <w:shd w:val="clear" w:color="auto" w:fill="FFFFFF"/>
-          <w:lang w:val="en-US"/>
-        </w:rPr>
-        <w:t xml:space="preserve"> II and Kactus2.  </w:t>
-      </w:r>
-      <w:r>
-        <w:rPr>
-          <w:rFonts w:cstheme="minorHAnsi"/>
-          <w:color w:val="333333"/>
-          <w:shd w:val="clear" w:color="auto" w:fill="FFFFFF"/>
-          <w:lang w:val="en-US"/>
-        </w:rPr>
-        <w:t>We do learn most of the topics from the course and the course cover almost necessary system design topics.</w:t>
+        <w:t xml:space="preserve"> (for i.e: gemerating Makefile, writing driver, measuring the memory accessing speed,…)</w:t>
+      </w:r>
+      <w:r>
+        <w:rPr>
+          <w:lang w:val="en-US"/>
+        </w:rPr>
+        <w:t>, HEVC technique and the IP reuse. Furthermore, we</w:t>
+      </w:r>
+      <w:r>
+        <w:rPr>
+          <w:lang w:val="en-US"/>
+        </w:rPr>
+        <w:t xml:space="preserve"> are</w:t>
+      </w:r>
+      <w:r>
+        <w:rPr>
+          <w:lang w:val="en-US"/>
+        </w:rPr>
+        <w:t xml:space="preserve"> familiar with new software and tools such as Quartus Prime, Qsys, </w:t>
+      </w:r>
+      <w:r>
+        <w:rPr>
+          <w:rFonts w:cstheme="minorHAnsi"/>
+          <w:color w:val="333333"/>
+          <w:shd w:val="clear" w:color="auto" w:fill="FFFFFF"/>
+          <w:lang w:val="en-US"/>
+        </w:rPr>
+        <w:t xml:space="preserve">SignalTap II and Kactus2.  </w:t>
+      </w:r>
+      <w:r>
+        <w:rPr>
+          <w:rFonts w:cstheme="minorHAnsi"/>
+          <w:color w:val="333333"/>
+          <w:shd w:val="clear" w:color="auto" w:fill="FFFFFF"/>
+          <w:lang w:val="en-US"/>
+        </w:rPr>
+        <w:t xml:space="preserve">We </w:t>
+      </w:r>
+      <w:r>
+        <w:rPr>
+          <w:rFonts w:cstheme="minorHAnsi"/>
+          <w:color w:val="333333"/>
+          <w:shd w:val="clear" w:color="auto" w:fill="FFFFFF"/>
+          <w:lang w:val="en-US"/>
+        </w:rPr>
+        <w:t xml:space="preserve">have </w:t>
+      </w:r>
+      <w:r>
+        <w:rPr>
+          <w:rFonts w:cstheme="minorHAnsi"/>
+          <w:color w:val="333333"/>
+          <w:shd w:val="clear" w:color="auto" w:fill="FFFFFF"/>
+          <w:lang w:val="en-US"/>
+        </w:rPr>
+        <w:t>learn</w:t>
+      </w:r>
+      <w:r>
+        <w:rPr>
+          <w:rFonts w:cstheme="minorHAnsi"/>
+          <w:color w:val="333333"/>
+          <w:shd w:val="clear" w:color="auto" w:fill="FFFFFF"/>
+          <w:lang w:val="en-US"/>
+        </w:rPr>
+        <w:t>ed</w:t>
+      </w:r>
+      <w:r>
+        <w:rPr>
+          <w:rFonts w:cstheme="minorHAnsi"/>
+          <w:color w:val="333333"/>
+          <w:shd w:val="clear" w:color="auto" w:fill="FFFFFF"/>
+          <w:lang w:val="en-US"/>
+        </w:rPr>
+        <w:t xml:space="preserve"> most of the topics from the course and the course cover almost necessary system design topics.</w:t>
       </w:r>
     </w:p>
     <w:p>
@@ -8273,16 +7073,8 @@
         <w:rPr>
           <w:lang w:val="en-US"/>
         </w:rPr>
-        <w:t>What was Easy/</w:t>
-      </w:r>
-      <w:proofErr w:type="gramStart"/>
-      <w:r>
-        <w:rPr>
-          <w:lang w:val="en-US"/>
-        </w:rPr>
-        <w:t>Hard</w:t>
-      </w:r>
-      <w:proofErr w:type="gramEnd"/>
+        <w:t>What was Easy/Hard</w:t>
+      </w:r>
     </w:p>
     <w:p>
       <w:pPr>

</xml_diff>